<commit_message>
se agregaron mas cambios al PGCC
</commit_message>
<xml_diff>
--- a/Documentos/SES_PGCC.docx
+++ b/Documentos/SES_PGCC.docx
@@ -162,14 +162,149 @@
           <w:r>
             <w:fldChar w:fldCharType="separate"/>
           </w:r>
-          <w:hyperlink w:anchor="_Toc499249466" w:history="1">
+          <w:bookmarkStart w:id="0" w:name="_GoBack"/>
+          <w:bookmarkEnd w:id="0"/>
+          <w:r>
+            <w:rPr>
+              <w:rStyle w:val="Hipervnculo"/>
+              <w:noProof/>
+            </w:rPr>
+            <w:fldChar w:fldCharType="begin"/>
+          </w:r>
+          <w:r>
+            <w:rPr>
+              <w:rStyle w:val="Hipervnculo"/>
+              <w:noProof/>
+            </w:rPr>
+            <w:instrText xml:space="preserve"> </w:instrText>
+          </w:r>
+          <w:r>
+            <w:rPr>
+              <w:noProof/>
+            </w:rPr>
+            <w:instrText>HYPERLINK \l "_Toc499251331"</w:instrText>
+          </w:r>
+          <w:r>
+            <w:rPr>
+              <w:rStyle w:val="Hipervnculo"/>
+              <w:noProof/>
+            </w:rPr>
+            <w:instrText xml:space="preserve"> </w:instrText>
+          </w:r>
+          <w:r>
+            <w:rPr>
+              <w:rStyle w:val="Hipervnculo"/>
+              <w:noProof/>
+            </w:rPr>
+          </w:r>
+          <w:r>
+            <w:rPr>
+              <w:rStyle w:val="Hipervnculo"/>
+              <w:noProof/>
+            </w:rPr>
+            <w:fldChar w:fldCharType="separate"/>
+          </w:r>
+          <w:r>
+            <w:rPr>
+              <w:rStyle w:val="Hipervnculo"/>
+              <w:b/>
+              <w:noProof/>
+            </w:rPr>
+            <w:t>1.</w:t>
+          </w:r>
+          <w:r>
+            <w:rPr>
+              <w:rFonts w:asciiTheme="minorHAnsi" w:eastAsiaTheme="minorEastAsia" w:hAnsiTheme="minorHAnsi" w:cstheme="minorBidi"/>
+              <w:noProof/>
+              <w:color w:val="auto"/>
+            </w:rPr>
+            <w:tab/>
+          </w:r>
+          <w:r>
+            <w:rPr>
+              <w:rStyle w:val="Hipervnculo"/>
+              <w:b/>
+              <w:noProof/>
+            </w:rPr>
+            <w:t>INTRODUCCIÓN</w:t>
+          </w:r>
+          <w:r>
+            <w:rPr>
+              <w:noProof/>
+              <w:webHidden/>
+            </w:rPr>
+            <w:tab/>
+          </w:r>
+          <w:r>
+            <w:rPr>
+              <w:noProof/>
+              <w:webHidden/>
+            </w:rPr>
+            <w:fldChar w:fldCharType="begin"/>
+          </w:r>
+          <w:r>
+            <w:rPr>
+              <w:noProof/>
+              <w:webHidden/>
+            </w:rPr>
+            <w:instrText xml:space="preserve"> PAGEREF _Toc499251331 \h </w:instrText>
+          </w:r>
+          <w:r>
+            <w:rPr>
+              <w:noProof/>
+              <w:webHidden/>
+            </w:rPr>
+          </w:r>
+          <w:r>
+            <w:rPr>
+              <w:noProof/>
+              <w:webHidden/>
+            </w:rPr>
+            <w:fldChar w:fldCharType="separate"/>
+          </w:r>
+          <w:r>
+            <w:rPr>
+              <w:noProof/>
+              <w:webHidden/>
+            </w:rPr>
+            <w:t>3</w:t>
+          </w:r>
+          <w:r>
+            <w:rPr>
+              <w:noProof/>
+              <w:webHidden/>
+            </w:rPr>
+            <w:fldChar w:fldCharType="end"/>
+          </w:r>
+          <w:r>
+            <w:rPr>
+              <w:rStyle w:val="Hipervnculo"/>
+              <w:noProof/>
+            </w:rPr>
+            <w:fldChar w:fldCharType="end"/>
+          </w:r>
+        </w:p>
+        <w:p>
+          <w:pPr>
+            <w:pStyle w:val="TDC1"/>
+            <w:tabs>
+              <w:tab w:val="left" w:pos="440"/>
+              <w:tab w:val="right" w:pos="8494"/>
+            </w:tabs>
+            <w:rPr>
+              <w:rFonts w:asciiTheme="minorHAnsi" w:eastAsiaTheme="minorEastAsia" w:hAnsiTheme="minorHAnsi" w:cstheme="minorBidi"/>
+              <w:noProof/>
+              <w:color w:val="auto"/>
+            </w:rPr>
+          </w:pPr>
+          <w:hyperlink w:anchor="_Toc499251332" w:history="1">
             <w:r>
               <w:rPr>
                 <w:rStyle w:val="Hipervnculo"/>
                 <w:b/>
                 <w:noProof/>
               </w:rPr>
-              <w:t>1.</w:t>
+              <w:t>2.</w:t>
             </w:r>
             <w:r>
               <w:rPr>
@@ -185,7 +320,7 @@
                 <w:b/>
                 <w:noProof/>
               </w:rPr>
-              <w:t>INTRODUCCIÓN</w:t>
+              <w:t>Objetivo:</w:t>
             </w:r>
             <w:r>
               <w:rPr>
@@ -206,7 +341,7 @@
                 <w:noProof/>
                 <w:webHidden/>
               </w:rPr>
-              <w:instrText xml:space="preserve"> PAGEREF _Toc499249466 \h </w:instrText>
+              <w:instrText xml:space="preserve"> PAGEREF _Toc499251332 \h </w:instrText>
             </w:r>
             <w:r>
               <w:rPr>
@@ -250,14 +385,14 @@
               <w:color w:val="auto"/>
             </w:rPr>
           </w:pPr>
-          <w:hyperlink w:anchor="_Toc499249467" w:history="1">
+          <w:hyperlink w:anchor="_Toc499251333" w:history="1">
             <w:r>
               <w:rPr>
                 <w:rStyle w:val="Hipervnculo"/>
                 <w:b/>
                 <w:noProof/>
               </w:rPr>
-              <w:t>2.</w:t>
+              <w:t>3.</w:t>
             </w:r>
             <w:r>
               <w:rPr>
@@ -273,7 +408,7 @@
                 <w:b/>
                 <w:noProof/>
               </w:rPr>
-              <w:t>Objetivo:</w:t>
+              <w:t>TIPOS DE SOLICITUDES DE CAMBIOS</w:t>
             </w:r>
             <w:r>
               <w:rPr>
@@ -294,7 +429,7 @@
                 <w:noProof/>
                 <w:webHidden/>
               </w:rPr>
-              <w:instrText xml:space="preserve"> PAGEREF _Toc499249467 \h </w:instrText>
+              <w:instrText xml:space="preserve"> PAGEREF _Toc499251333 \h </w:instrText>
             </w:r>
             <w:r>
               <w:rPr>
@@ -338,14 +473,14 @@
               <w:color w:val="auto"/>
             </w:rPr>
           </w:pPr>
-          <w:hyperlink w:anchor="_Toc499249468" w:history="1">
+          <w:hyperlink w:anchor="_Toc499251334" w:history="1">
             <w:r>
               <w:rPr>
                 <w:rStyle w:val="Hipervnculo"/>
                 <w:b/>
                 <w:noProof/>
               </w:rPr>
-              <w:t>3.</w:t>
+              <w:t>4.</w:t>
             </w:r>
             <w:r>
               <w:rPr>
@@ -361,7 +496,7 @@
                 <w:b/>
                 <w:noProof/>
               </w:rPr>
-              <w:t>TIPOS DE SOLICITUDES DE CAMBIOS</w:t>
+              <w:t>FASES DEL PROCESO DE GESTIÓN DE CAMBIOS</w:t>
             </w:r>
             <w:r>
               <w:rPr>
@@ -382,7 +517,7 @@
                 <w:noProof/>
                 <w:webHidden/>
               </w:rPr>
-              <w:instrText xml:space="preserve"> PAGEREF _Toc499249468 \h </w:instrText>
+              <w:instrText xml:space="preserve"> PAGEREF _Toc499251334 \h </w:instrText>
             </w:r>
             <w:r>
               <w:rPr>
@@ -402,7 +537,695 @@
                 <w:noProof/>
                 <w:webHidden/>
               </w:rPr>
-              <w:t>3</w:t>
+              <w:t>4</w:t>
+            </w:r>
+            <w:r>
+              <w:rPr>
+                <w:noProof/>
+                <w:webHidden/>
+              </w:rPr>
+              <w:fldChar w:fldCharType="end"/>
+            </w:r>
+          </w:hyperlink>
+        </w:p>
+        <w:p>
+          <w:pPr>
+            <w:pStyle w:val="TDC2"/>
+            <w:tabs>
+              <w:tab w:val="left" w:pos="880"/>
+              <w:tab w:val="right" w:pos="8494"/>
+            </w:tabs>
+            <w:rPr>
+              <w:rFonts w:asciiTheme="minorHAnsi" w:eastAsiaTheme="minorEastAsia" w:hAnsiTheme="minorHAnsi" w:cstheme="minorBidi"/>
+              <w:noProof/>
+              <w:color w:val="auto"/>
+            </w:rPr>
+          </w:pPr>
+          <w:hyperlink w:anchor="_Toc499251335" w:history="1">
+            <w:r>
+              <w:rPr>
+                <w:rStyle w:val="Hipervnculo"/>
+                <w:noProof/>
+              </w:rPr>
+              <w:t>4.1.</w:t>
+            </w:r>
+            <w:r>
+              <w:rPr>
+                <w:rFonts w:asciiTheme="minorHAnsi" w:eastAsiaTheme="minorEastAsia" w:hAnsiTheme="minorHAnsi" w:cstheme="minorBidi"/>
+                <w:noProof/>
+                <w:color w:val="auto"/>
+              </w:rPr>
+              <w:tab/>
+            </w:r>
+            <w:r>
+              <w:rPr>
+                <w:rStyle w:val="Hipervnculo"/>
+                <w:noProof/>
+              </w:rPr>
+              <w:t>Recibir notificación de nueva solicitud registrada</w:t>
+            </w:r>
+            <w:r>
+              <w:rPr>
+                <w:noProof/>
+                <w:webHidden/>
+              </w:rPr>
+              <w:tab/>
+            </w:r>
+            <w:r>
+              <w:rPr>
+                <w:noProof/>
+                <w:webHidden/>
+              </w:rPr>
+              <w:fldChar w:fldCharType="begin"/>
+            </w:r>
+            <w:r>
+              <w:rPr>
+                <w:noProof/>
+                <w:webHidden/>
+              </w:rPr>
+              <w:instrText xml:space="preserve"> PAGEREF _Toc499251335 \h </w:instrText>
+            </w:r>
+            <w:r>
+              <w:rPr>
+                <w:noProof/>
+                <w:webHidden/>
+              </w:rPr>
+            </w:r>
+            <w:r>
+              <w:rPr>
+                <w:noProof/>
+                <w:webHidden/>
+              </w:rPr>
+              <w:fldChar w:fldCharType="separate"/>
+            </w:r>
+            <w:r>
+              <w:rPr>
+                <w:noProof/>
+                <w:webHidden/>
+              </w:rPr>
+              <w:t>5</w:t>
+            </w:r>
+            <w:r>
+              <w:rPr>
+                <w:noProof/>
+                <w:webHidden/>
+              </w:rPr>
+              <w:fldChar w:fldCharType="end"/>
+            </w:r>
+          </w:hyperlink>
+        </w:p>
+        <w:p>
+          <w:pPr>
+            <w:pStyle w:val="TDC2"/>
+            <w:tabs>
+              <w:tab w:val="left" w:pos="880"/>
+              <w:tab w:val="right" w:pos="8494"/>
+            </w:tabs>
+            <w:rPr>
+              <w:rFonts w:asciiTheme="minorHAnsi" w:eastAsiaTheme="minorEastAsia" w:hAnsiTheme="minorHAnsi" w:cstheme="minorBidi"/>
+              <w:noProof/>
+              <w:color w:val="auto"/>
+            </w:rPr>
+          </w:pPr>
+          <w:hyperlink w:anchor="_Toc499251336" w:history="1">
+            <w:r>
+              <w:rPr>
+                <w:rStyle w:val="Hipervnculo"/>
+                <w:noProof/>
+              </w:rPr>
+              <w:t>4.2.</w:t>
+            </w:r>
+            <w:r>
+              <w:rPr>
+                <w:rFonts w:asciiTheme="minorHAnsi" w:eastAsiaTheme="minorEastAsia" w:hAnsiTheme="minorHAnsi" w:cstheme="minorBidi"/>
+                <w:noProof/>
+                <w:color w:val="auto"/>
+              </w:rPr>
+              <w:tab/>
+            </w:r>
+            <w:r>
+              <w:rPr>
+                <w:rStyle w:val="Hipervnculo"/>
+                <w:noProof/>
+              </w:rPr>
+              <w:t>Asignarle clasificación al cambio.</w:t>
+            </w:r>
+            <w:r>
+              <w:rPr>
+                <w:noProof/>
+                <w:webHidden/>
+              </w:rPr>
+              <w:tab/>
+            </w:r>
+            <w:r>
+              <w:rPr>
+                <w:noProof/>
+                <w:webHidden/>
+              </w:rPr>
+              <w:fldChar w:fldCharType="begin"/>
+            </w:r>
+            <w:r>
+              <w:rPr>
+                <w:noProof/>
+                <w:webHidden/>
+              </w:rPr>
+              <w:instrText xml:space="preserve"> PAGEREF _Toc499251336 \h </w:instrText>
+            </w:r>
+            <w:r>
+              <w:rPr>
+                <w:noProof/>
+                <w:webHidden/>
+              </w:rPr>
+            </w:r>
+            <w:r>
+              <w:rPr>
+                <w:noProof/>
+                <w:webHidden/>
+              </w:rPr>
+              <w:fldChar w:fldCharType="separate"/>
+            </w:r>
+            <w:r>
+              <w:rPr>
+                <w:noProof/>
+                <w:webHidden/>
+              </w:rPr>
+              <w:t>6</w:t>
+            </w:r>
+            <w:r>
+              <w:rPr>
+                <w:noProof/>
+                <w:webHidden/>
+              </w:rPr>
+              <w:fldChar w:fldCharType="end"/>
+            </w:r>
+          </w:hyperlink>
+        </w:p>
+        <w:p>
+          <w:pPr>
+            <w:pStyle w:val="TDC2"/>
+            <w:tabs>
+              <w:tab w:val="left" w:pos="880"/>
+              <w:tab w:val="right" w:pos="8494"/>
+            </w:tabs>
+            <w:rPr>
+              <w:rFonts w:asciiTheme="minorHAnsi" w:eastAsiaTheme="minorEastAsia" w:hAnsiTheme="minorHAnsi" w:cstheme="minorBidi"/>
+              <w:noProof/>
+              <w:color w:val="auto"/>
+            </w:rPr>
+          </w:pPr>
+          <w:hyperlink w:anchor="_Toc499251337" w:history="1">
+            <w:r>
+              <w:rPr>
+                <w:rStyle w:val="Hipervnculo"/>
+                <w:noProof/>
+              </w:rPr>
+              <w:t>4.3.</w:t>
+            </w:r>
+            <w:r>
+              <w:rPr>
+                <w:rFonts w:asciiTheme="minorHAnsi" w:eastAsiaTheme="minorEastAsia" w:hAnsiTheme="minorHAnsi" w:cstheme="minorBidi"/>
+                <w:noProof/>
+                <w:color w:val="auto"/>
+              </w:rPr>
+              <w:tab/>
+            </w:r>
+            <w:r>
+              <w:rPr>
+                <w:rStyle w:val="Hipervnculo"/>
+                <w:noProof/>
+              </w:rPr>
+              <w:t>Evaluación del impacto del cambio.</w:t>
+            </w:r>
+            <w:r>
+              <w:rPr>
+                <w:noProof/>
+                <w:webHidden/>
+              </w:rPr>
+              <w:tab/>
+            </w:r>
+            <w:r>
+              <w:rPr>
+                <w:noProof/>
+                <w:webHidden/>
+              </w:rPr>
+              <w:fldChar w:fldCharType="begin"/>
+            </w:r>
+            <w:r>
+              <w:rPr>
+                <w:noProof/>
+                <w:webHidden/>
+              </w:rPr>
+              <w:instrText xml:space="preserve"> PAGEREF _Toc499251337 \h </w:instrText>
+            </w:r>
+            <w:r>
+              <w:rPr>
+                <w:noProof/>
+                <w:webHidden/>
+              </w:rPr>
+            </w:r>
+            <w:r>
+              <w:rPr>
+                <w:noProof/>
+                <w:webHidden/>
+              </w:rPr>
+              <w:fldChar w:fldCharType="separate"/>
+            </w:r>
+            <w:r>
+              <w:rPr>
+                <w:noProof/>
+                <w:webHidden/>
+              </w:rPr>
+              <w:t>7</w:t>
+            </w:r>
+            <w:r>
+              <w:rPr>
+                <w:noProof/>
+                <w:webHidden/>
+              </w:rPr>
+              <w:fldChar w:fldCharType="end"/>
+            </w:r>
+          </w:hyperlink>
+        </w:p>
+        <w:p>
+          <w:pPr>
+            <w:pStyle w:val="TDC2"/>
+            <w:tabs>
+              <w:tab w:val="left" w:pos="880"/>
+              <w:tab w:val="right" w:pos="8494"/>
+            </w:tabs>
+            <w:rPr>
+              <w:rFonts w:asciiTheme="minorHAnsi" w:eastAsiaTheme="minorEastAsia" w:hAnsiTheme="minorHAnsi" w:cstheme="minorBidi"/>
+              <w:noProof/>
+              <w:color w:val="auto"/>
+            </w:rPr>
+          </w:pPr>
+          <w:hyperlink w:anchor="_Toc499251338" w:history="1">
+            <w:r>
+              <w:rPr>
+                <w:rStyle w:val="Hipervnculo"/>
+                <w:noProof/>
+              </w:rPr>
+              <w:t>4.4.</w:t>
+            </w:r>
+            <w:r>
+              <w:rPr>
+                <w:rFonts w:asciiTheme="minorHAnsi" w:eastAsiaTheme="minorEastAsia" w:hAnsiTheme="minorHAnsi" w:cstheme="minorBidi"/>
+                <w:noProof/>
+                <w:color w:val="auto"/>
+              </w:rPr>
+              <w:tab/>
+            </w:r>
+            <w:r>
+              <w:rPr>
+                <w:rStyle w:val="Hipervnculo"/>
+                <w:noProof/>
+              </w:rPr>
+              <w:t>Aprobar cambio y asignar prioridad.</w:t>
+            </w:r>
+            <w:r>
+              <w:rPr>
+                <w:noProof/>
+                <w:webHidden/>
+              </w:rPr>
+              <w:tab/>
+            </w:r>
+            <w:r>
+              <w:rPr>
+                <w:noProof/>
+                <w:webHidden/>
+              </w:rPr>
+              <w:fldChar w:fldCharType="begin"/>
+            </w:r>
+            <w:r>
+              <w:rPr>
+                <w:noProof/>
+                <w:webHidden/>
+              </w:rPr>
+              <w:instrText xml:space="preserve"> PAGEREF _Toc499251338 \h </w:instrText>
+            </w:r>
+            <w:r>
+              <w:rPr>
+                <w:noProof/>
+                <w:webHidden/>
+              </w:rPr>
+            </w:r>
+            <w:r>
+              <w:rPr>
+                <w:noProof/>
+                <w:webHidden/>
+              </w:rPr>
+              <w:fldChar w:fldCharType="separate"/>
+            </w:r>
+            <w:r>
+              <w:rPr>
+                <w:noProof/>
+                <w:webHidden/>
+              </w:rPr>
+              <w:t>8</w:t>
+            </w:r>
+            <w:r>
+              <w:rPr>
+                <w:noProof/>
+                <w:webHidden/>
+              </w:rPr>
+              <w:fldChar w:fldCharType="end"/>
+            </w:r>
+          </w:hyperlink>
+        </w:p>
+        <w:p>
+          <w:pPr>
+            <w:pStyle w:val="TDC2"/>
+            <w:tabs>
+              <w:tab w:val="left" w:pos="880"/>
+              <w:tab w:val="right" w:pos="8494"/>
+            </w:tabs>
+            <w:rPr>
+              <w:rFonts w:asciiTheme="minorHAnsi" w:eastAsiaTheme="minorEastAsia" w:hAnsiTheme="minorHAnsi" w:cstheme="minorBidi"/>
+              <w:noProof/>
+              <w:color w:val="auto"/>
+            </w:rPr>
+          </w:pPr>
+          <w:hyperlink w:anchor="_Toc499251339" w:history="1">
+            <w:r>
+              <w:rPr>
+                <w:rStyle w:val="Hipervnculo"/>
+                <w:noProof/>
+              </w:rPr>
+              <w:t>4.5.</w:t>
+            </w:r>
+            <w:r>
+              <w:rPr>
+                <w:rFonts w:asciiTheme="minorHAnsi" w:eastAsiaTheme="minorEastAsia" w:hAnsiTheme="minorHAnsi" w:cstheme="minorBidi"/>
+                <w:noProof/>
+                <w:color w:val="auto"/>
+              </w:rPr>
+              <w:tab/>
+            </w:r>
+            <w:r>
+              <w:rPr>
+                <w:rStyle w:val="Hipervnculo"/>
+                <w:noProof/>
+              </w:rPr>
+              <w:t>Planificación y calendarización.</w:t>
+            </w:r>
+            <w:r>
+              <w:rPr>
+                <w:noProof/>
+                <w:webHidden/>
+              </w:rPr>
+              <w:tab/>
+            </w:r>
+            <w:r>
+              <w:rPr>
+                <w:noProof/>
+                <w:webHidden/>
+              </w:rPr>
+              <w:fldChar w:fldCharType="begin"/>
+            </w:r>
+            <w:r>
+              <w:rPr>
+                <w:noProof/>
+                <w:webHidden/>
+              </w:rPr>
+              <w:instrText xml:space="preserve"> PAGEREF _Toc499251339 \h </w:instrText>
+            </w:r>
+            <w:r>
+              <w:rPr>
+                <w:noProof/>
+                <w:webHidden/>
+              </w:rPr>
+            </w:r>
+            <w:r>
+              <w:rPr>
+                <w:noProof/>
+                <w:webHidden/>
+              </w:rPr>
+              <w:fldChar w:fldCharType="separate"/>
+            </w:r>
+            <w:r>
+              <w:rPr>
+                <w:noProof/>
+                <w:webHidden/>
+              </w:rPr>
+              <w:t>9</w:t>
+            </w:r>
+            <w:r>
+              <w:rPr>
+                <w:noProof/>
+                <w:webHidden/>
+              </w:rPr>
+              <w:fldChar w:fldCharType="end"/>
+            </w:r>
+          </w:hyperlink>
+        </w:p>
+        <w:p>
+          <w:pPr>
+            <w:pStyle w:val="TDC2"/>
+            <w:tabs>
+              <w:tab w:val="left" w:pos="880"/>
+              <w:tab w:val="right" w:pos="8494"/>
+            </w:tabs>
+            <w:rPr>
+              <w:rFonts w:asciiTheme="minorHAnsi" w:eastAsiaTheme="minorEastAsia" w:hAnsiTheme="minorHAnsi" w:cstheme="minorBidi"/>
+              <w:noProof/>
+              <w:color w:val="auto"/>
+            </w:rPr>
+          </w:pPr>
+          <w:hyperlink w:anchor="_Toc499251340" w:history="1">
+            <w:r>
+              <w:rPr>
+                <w:rStyle w:val="Hipervnculo"/>
+                <w:noProof/>
+              </w:rPr>
+              <w:t>4.6.</w:t>
+            </w:r>
+            <w:r>
+              <w:rPr>
+                <w:rFonts w:asciiTheme="minorHAnsi" w:eastAsiaTheme="minorEastAsia" w:hAnsiTheme="minorHAnsi" w:cstheme="minorBidi"/>
+                <w:noProof/>
+                <w:color w:val="auto"/>
+              </w:rPr>
+              <w:tab/>
+            </w:r>
+            <w:r>
+              <w:rPr>
+                <w:rStyle w:val="Hipervnculo"/>
+                <w:noProof/>
+              </w:rPr>
+              <w:t>Implementación de cambios.</w:t>
+            </w:r>
+            <w:r>
+              <w:rPr>
+                <w:noProof/>
+                <w:webHidden/>
+              </w:rPr>
+              <w:tab/>
+            </w:r>
+            <w:r>
+              <w:rPr>
+                <w:noProof/>
+                <w:webHidden/>
+              </w:rPr>
+              <w:fldChar w:fldCharType="begin"/>
+            </w:r>
+            <w:r>
+              <w:rPr>
+                <w:noProof/>
+                <w:webHidden/>
+              </w:rPr>
+              <w:instrText xml:space="preserve"> PAGEREF _Toc499251340 \h </w:instrText>
+            </w:r>
+            <w:r>
+              <w:rPr>
+                <w:noProof/>
+                <w:webHidden/>
+              </w:rPr>
+            </w:r>
+            <w:r>
+              <w:rPr>
+                <w:noProof/>
+                <w:webHidden/>
+              </w:rPr>
+              <w:fldChar w:fldCharType="separate"/>
+            </w:r>
+            <w:r>
+              <w:rPr>
+                <w:noProof/>
+                <w:webHidden/>
+              </w:rPr>
+              <w:t>10</w:t>
+            </w:r>
+            <w:r>
+              <w:rPr>
+                <w:noProof/>
+                <w:webHidden/>
+              </w:rPr>
+              <w:fldChar w:fldCharType="end"/>
+            </w:r>
+          </w:hyperlink>
+        </w:p>
+        <w:p>
+          <w:pPr>
+            <w:pStyle w:val="TDC2"/>
+            <w:tabs>
+              <w:tab w:val="left" w:pos="880"/>
+              <w:tab w:val="right" w:pos="8494"/>
+            </w:tabs>
+            <w:rPr>
+              <w:rFonts w:asciiTheme="minorHAnsi" w:eastAsiaTheme="minorEastAsia" w:hAnsiTheme="minorHAnsi" w:cstheme="minorBidi"/>
+              <w:noProof/>
+              <w:color w:val="auto"/>
+            </w:rPr>
+          </w:pPr>
+          <w:hyperlink w:anchor="_Toc499251341" w:history="1">
+            <w:r>
+              <w:rPr>
+                <w:rStyle w:val="Hipervnculo"/>
+                <w:noProof/>
+              </w:rPr>
+              <w:t>4.7.</w:t>
+            </w:r>
+            <w:r>
+              <w:rPr>
+                <w:rFonts w:asciiTheme="minorHAnsi" w:eastAsiaTheme="minorEastAsia" w:hAnsiTheme="minorHAnsi" w:cstheme="minorBidi"/>
+                <w:noProof/>
+                <w:color w:val="auto"/>
+              </w:rPr>
+              <w:tab/>
+            </w:r>
+            <w:r>
+              <w:rPr>
+                <w:rStyle w:val="Hipervnculo"/>
+                <w:noProof/>
+              </w:rPr>
+              <w:t>Verificar cambios.</w:t>
+            </w:r>
+            <w:r>
+              <w:rPr>
+                <w:noProof/>
+                <w:webHidden/>
+              </w:rPr>
+              <w:tab/>
+            </w:r>
+            <w:r>
+              <w:rPr>
+                <w:noProof/>
+                <w:webHidden/>
+              </w:rPr>
+              <w:fldChar w:fldCharType="begin"/>
+            </w:r>
+            <w:r>
+              <w:rPr>
+                <w:noProof/>
+                <w:webHidden/>
+              </w:rPr>
+              <w:instrText xml:space="preserve"> PAGEREF _Toc499251341 \h </w:instrText>
+            </w:r>
+            <w:r>
+              <w:rPr>
+                <w:noProof/>
+                <w:webHidden/>
+              </w:rPr>
+            </w:r>
+            <w:r>
+              <w:rPr>
+                <w:noProof/>
+                <w:webHidden/>
+              </w:rPr>
+              <w:fldChar w:fldCharType="separate"/>
+            </w:r>
+            <w:r>
+              <w:rPr>
+                <w:noProof/>
+                <w:webHidden/>
+              </w:rPr>
+              <w:t>11</w:t>
+            </w:r>
+            <w:r>
+              <w:rPr>
+                <w:noProof/>
+                <w:webHidden/>
+              </w:rPr>
+              <w:fldChar w:fldCharType="end"/>
+            </w:r>
+          </w:hyperlink>
+        </w:p>
+        <w:p>
+          <w:pPr>
+            <w:pStyle w:val="TDC2"/>
+            <w:tabs>
+              <w:tab w:val="left" w:pos="880"/>
+              <w:tab w:val="right" w:pos="8494"/>
+            </w:tabs>
+            <w:rPr>
+              <w:rFonts w:asciiTheme="minorHAnsi" w:eastAsiaTheme="minorEastAsia" w:hAnsiTheme="minorHAnsi" w:cstheme="minorBidi"/>
+              <w:noProof/>
+              <w:color w:val="auto"/>
+            </w:rPr>
+          </w:pPr>
+          <w:hyperlink w:anchor="_Toc499251342" w:history="1">
+            <w:r>
+              <w:rPr>
+                <w:rStyle w:val="Hipervnculo"/>
+                <w:noProof/>
+              </w:rPr>
+              <w:t>4.8.</w:t>
+            </w:r>
+            <w:r>
+              <w:rPr>
+                <w:rFonts w:asciiTheme="minorHAnsi" w:eastAsiaTheme="minorEastAsia" w:hAnsiTheme="minorHAnsi" w:cstheme="minorBidi"/>
+                <w:noProof/>
+                <w:color w:val="auto"/>
+              </w:rPr>
+              <w:tab/>
+            </w:r>
+            <w:r>
+              <w:rPr>
+                <w:rStyle w:val="Hipervnculo"/>
+                <w:noProof/>
+              </w:rPr>
+              <w:t>Cerrar solicitud.</w:t>
+            </w:r>
+            <w:r>
+              <w:rPr>
+                <w:noProof/>
+                <w:webHidden/>
+              </w:rPr>
+              <w:tab/>
+            </w:r>
+            <w:r>
+              <w:rPr>
+                <w:noProof/>
+                <w:webHidden/>
+              </w:rPr>
+              <w:fldChar w:fldCharType="begin"/>
+            </w:r>
+            <w:r>
+              <w:rPr>
+                <w:noProof/>
+                <w:webHidden/>
+              </w:rPr>
+              <w:instrText xml:space="preserve"> PAGEREF _Toc499251342 \h </w:instrText>
+            </w:r>
+            <w:r>
+              <w:rPr>
+                <w:noProof/>
+                <w:webHidden/>
+              </w:rPr>
+            </w:r>
+            <w:r>
+              <w:rPr>
+                <w:noProof/>
+                <w:webHidden/>
+              </w:rPr>
+              <w:fldChar w:fldCharType="separate"/>
+            </w:r>
+            <w:r>
+              <w:rPr>
+                <w:noProof/>
+                <w:webHidden/>
+              </w:rPr>
+              <w:t>12</w:t>
             </w:r>
             <w:r>
               <w:rPr>
@@ -426,14 +1249,14 @@
               <w:color w:val="auto"/>
             </w:rPr>
           </w:pPr>
-          <w:hyperlink w:anchor="_Toc499249469" w:history="1">
+          <w:hyperlink w:anchor="_Toc499251343" w:history="1">
             <w:r>
               <w:rPr>
                 <w:rStyle w:val="Hipervnculo"/>
                 <w:b/>
                 <w:noProof/>
               </w:rPr>
-              <w:t>4.</w:t>
+              <w:t>5.</w:t>
             </w:r>
             <w:r>
               <w:rPr>
@@ -449,7 +1272,7 @@
                 <w:b/>
                 <w:noProof/>
               </w:rPr>
-              <w:t>FASES DEL PROCESO DE GESTIÓN DE CAMBIOS</w:t>
+              <w:t>ESTADOS DE SOLICITUDES DE CAMBIOS</w:t>
             </w:r>
             <w:r>
               <w:rPr>
@@ -470,7 +1293,7 @@
                 <w:noProof/>
                 <w:webHidden/>
               </w:rPr>
-              <w:instrText xml:space="preserve"> PAGEREF _Toc499249469 \h </w:instrText>
+              <w:instrText xml:space="preserve"> PAGEREF _Toc499251343 \h </w:instrText>
             </w:r>
             <w:r>
               <w:rPr>
@@ -490,783 +1313,7 @@
                 <w:noProof/>
                 <w:webHidden/>
               </w:rPr>
-              <w:t>4</w:t>
-            </w:r>
-            <w:r>
-              <w:rPr>
-                <w:noProof/>
-                <w:webHidden/>
-              </w:rPr>
-              <w:fldChar w:fldCharType="end"/>
-            </w:r>
-          </w:hyperlink>
-        </w:p>
-        <w:p>
-          <w:pPr>
-            <w:pStyle w:val="TDC2"/>
-            <w:tabs>
-              <w:tab w:val="left" w:pos="880"/>
-              <w:tab w:val="right" w:pos="8494"/>
-            </w:tabs>
-            <w:rPr>
-              <w:rFonts w:asciiTheme="minorHAnsi" w:eastAsiaTheme="minorEastAsia" w:hAnsiTheme="minorHAnsi" w:cstheme="minorBidi"/>
-              <w:noProof/>
-              <w:color w:val="auto"/>
-            </w:rPr>
-          </w:pPr>
-          <w:hyperlink w:anchor="_Toc499249470" w:history="1">
-            <w:r>
-              <w:rPr>
-                <w:rStyle w:val="Hipervnculo"/>
-                <w:noProof/>
-              </w:rPr>
-              <w:t>4.1.</w:t>
-            </w:r>
-            <w:r>
-              <w:rPr>
-                <w:rFonts w:asciiTheme="minorHAnsi" w:eastAsiaTheme="minorEastAsia" w:hAnsiTheme="minorHAnsi" w:cstheme="minorBidi"/>
-                <w:noProof/>
-                <w:color w:val="auto"/>
-              </w:rPr>
-              <w:tab/>
-            </w:r>
-            <w:r>
-              <w:rPr>
-                <w:rStyle w:val="Hipervnculo"/>
-                <w:noProof/>
-              </w:rPr>
-              <w:t>Recibir notificación de nueva solicitud registrada</w:t>
-            </w:r>
-            <w:r>
-              <w:rPr>
-                <w:noProof/>
-                <w:webHidden/>
-              </w:rPr>
-              <w:tab/>
-            </w:r>
-            <w:r>
-              <w:rPr>
-                <w:noProof/>
-                <w:webHidden/>
-              </w:rPr>
-              <w:fldChar w:fldCharType="begin"/>
-            </w:r>
-            <w:r>
-              <w:rPr>
-                <w:noProof/>
-                <w:webHidden/>
-              </w:rPr>
-              <w:instrText xml:space="preserve"> PAGEREF _Toc499249470 \h </w:instrText>
-            </w:r>
-            <w:r>
-              <w:rPr>
-                <w:noProof/>
-                <w:webHidden/>
-              </w:rPr>
-            </w:r>
-            <w:r>
-              <w:rPr>
-                <w:noProof/>
-                <w:webHidden/>
-              </w:rPr>
-              <w:fldChar w:fldCharType="separate"/>
-            </w:r>
-            <w:r>
-              <w:rPr>
-                <w:noProof/>
-                <w:webHidden/>
-              </w:rPr>
-              <w:t>5</w:t>
-            </w:r>
-            <w:r>
-              <w:rPr>
-                <w:noProof/>
-                <w:webHidden/>
-              </w:rPr>
-              <w:fldChar w:fldCharType="end"/>
-            </w:r>
-          </w:hyperlink>
-        </w:p>
-        <w:p>
-          <w:pPr>
-            <w:pStyle w:val="TDC2"/>
-            <w:tabs>
-              <w:tab w:val="left" w:pos="880"/>
-              <w:tab w:val="right" w:pos="8494"/>
-            </w:tabs>
-            <w:rPr>
-              <w:rFonts w:asciiTheme="minorHAnsi" w:eastAsiaTheme="minorEastAsia" w:hAnsiTheme="minorHAnsi" w:cstheme="minorBidi"/>
-              <w:noProof/>
-              <w:color w:val="auto"/>
-            </w:rPr>
-          </w:pPr>
-          <w:hyperlink w:anchor="_Toc499249471" w:history="1">
-            <w:r>
-              <w:rPr>
-                <w:rStyle w:val="Hipervnculo"/>
-                <w:noProof/>
-              </w:rPr>
-              <w:t>4.2.</w:t>
-            </w:r>
-            <w:r>
-              <w:rPr>
-                <w:rFonts w:asciiTheme="minorHAnsi" w:eastAsiaTheme="minorEastAsia" w:hAnsiTheme="minorHAnsi" w:cstheme="minorBidi"/>
-                <w:noProof/>
-                <w:color w:val="auto"/>
-              </w:rPr>
-              <w:tab/>
-            </w:r>
-            <w:r>
-              <w:rPr>
-                <w:rStyle w:val="Hipervnculo"/>
-                <w:noProof/>
-              </w:rPr>
-              <w:t>Asignarle clasificación al cambio</w:t>
-            </w:r>
-            <w:r>
-              <w:rPr>
-                <w:noProof/>
-                <w:webHidden/>
-              </w:rPr>
-              <w:tab/>
-            </w:r>
-            <w:r>
-              <w:rPr>
-                <w:noProof/>
-                <w:webHidden/>
-              </w:rPr>
-              <w:fldChar w:fldCharType="begin"/>
-            </w:r>
-            <w:r>
-              <w:rPr>
-                <w:noProof/>
-                <w:webHidden/>
-              </w:rPr>
-              <w:instrText xml:space="preserve"> PAGEREF _Toc499249471 \h </w:instrText>
-            </w:r>
-            <w:r>
-              <w:rPr>
-                <w:noProof/>
-                <w:webHidden/>
-              </w:rPr>
-            </w:r>
-            <w:r>
-              <w:rPr>
-                <w:noProof/>
-                <w:webHidden/>
-              </w:rPr>
-              <w:fldChar w:fldCharType="separate"/>
-            </w:r>
-            <w:r>
-              <w:rPr>
-                <w:noProof/>
-                <w:webHidden/>
-              </w:rPr>
-              <w:t>6</w:t>
-            </w:r>
-            <w:r>
-              <w:rPr>
-                <w:noProof/>
-                <w:webHidden/>
-              </w:rPr>
-              <w:fldChar w:fldCharType="end"/>
-            </w:r>
-          </w:hyperlink>
-        </w:p>
-        <w:p>
-          <w:pPr>
-            <w:pStyle w:val="TDC2"/>
-            <w:tabs>
-              <w:tab w:val="left" w:pos="880"/>
-              <w:tab w:val="right" w:pos="8494"/>
-            </w:tabs>
-            <w:rPr>
-              <w:rFonts w:asciiTheme="minorHAnsi" w:eastAsiaTheme="minorEastAsia" w:hAnsiTheme="minorHAnsi" w:cstheme="minorBidi"/>
-              <w:noProof/>
-              <w:color w:val="auto"/>
-            </w:rPr>
-          </w:pPr>
-          <w:hyperlink w:anchor="_Toc499249472" w:history="1">
-            <w:r>
-              <w:rPr>
-                <w:rStyle w:val="Hipervnculo"/>
-                <w:noProof/>
-              </w:rPr>
-              <w:t>4.3.</w:t>
-            </w:r>
-            <w:r>
-              <w:rPr>
-                <w:rFonts w:asciiTheme="minorHAnsi" w:eastAsiaTheme="minorEastAsia" w:hAnsiTheme="minorHAnsi" w:cstheme="minorBidi"/>
-                <w:noProof/>
-                <w:color w:val="auto"/>
-              </w:rPr>
-              <w:tab/>
-            </w:r>
-            <w:r>
-              <w:rPr>
-                <w:rStyle w:val="Hipervnculo"/>
-                <w:noProof/>
-              </w:rPr>
-              <w:t>Evaluación del impacto y riesgos</w:t>
-            </w:r>
-            <w:r>
-              <w:rPr>
-                <w:noProof/>
-                <w:webHidden/>
-              </w:rPr>
-              <w:tab/>
-            </w:r>
-            <w:r>
-              <w:rPr>
-                <w:noProof/>
-                <w:webHidden/>
-              </w:rPr>
-              <w:fldChar w:fldCharType="begin"/>
-            </w:r>
-            <w:r>
-              <w:rPr>
-                <w:noProof/>
-                <w:webHidden/>
-              </w:rPr>
-              <w:instrText xml:space="preserve"> PAGEREF _Toc499249472 \h </w:instrText>
-            </w:r>
-            <w:r>
-              <w:rPr>
-                <w:noProof/>
-                <w:webHidden/>
-              </w:rPr>
-            </w:r>
-            <w:r>
-              <w:rPr>
-                <w:noProof/>
-                <w:webHidden/>
-              </w:rPr>
-              <w:fldChar w:fldCharType="separate"/>
-            </w:r>
-            <w:r>
-              <w:rPr>
-                <w:noProof/>
-                <w:webHidden/>
-              </w:rPr>
-              <w:t>7</w:t>
-            </w:r>
-            <w:r>
-              <w:rPr>
-                <w:noProof/>
-                <w:webHidden/>
-              </w:rPr>
-              <w:fldChar w:fldCharType="end"/>
-            </w:r>
-          </w:hyperlink>
-        </w:p>
-        <w:p>
-          <w:pPr>
-            <w:pStyle w:val="TDC2"/>
-            <w:tabs>
-              <w:tab w:val="left" w:pos="880"/>
-              <w:tab w:val="right" w:pos="8494"/>
-            </w:tabs>
-            <w:rPr>
-              <w:rFonts w:asciiTheme="minorHAnsi" w:eastAsiaTheme="minorEastAsia" w:hAnsiTheme="minorHAnsi" w:cstheme="minorBidi"/>
-              <w:noProof/>
-              <w:color w:val="auto"/>
-            </w:rPr>
-          </w:pPr>
-          <w:hyperlink w:anchor="_Toc499249473" w:history="1">
-            <w:r>
-              <w:rPr>
-                <w:rStyle w:val="Hipervnculo"/>
-                <w:noProof/>
-              </w:rPr>
-              <w:t>4.4.</w:t>
-            </w:r>
-            <w:r>
-              <w:rPr>
-                <w:rFonts w:asciiTheme="minorHAnsi" w:eastAsiaTheme="minorEastAsia" w:hAnsiTheme="minorHAnsi" w:cstheme="minorBidi"/>
-                <w:noProof/>
-                <w:color w:val="auto"/>
-              </w:rPr>
-              <w:tab/>
-            </w:r>
-            <w:r>
-              <w:rPr>
-                <w:rStyle w:val="Hipervnculo"/>
-                <w:noProof/>
-              </w:rPr>
-              <w:t>Aprobación del cambio</w:t>
-            </w:r>
-            <w:r>
-              <w:rPr>
-                <w:noProof/>
-                <w:webHidden/>
-              </w:rPr>
-              <w:tab/>
-            </w:r>
-            <w:r>
-              <w:rPr>
-                <w:noProof/>
-                <w:webHidden/>
-              </w:rPr>
-              <w:fldChar w:fldCharType="begin"/>
-            </w:r>
-            <w:r>
-              <w:rPr>
-                <w:noProof/>
-                <w:webHidden/>
-              </w:rPr>
-              <w:instrText xml:space="preserve"> PAGEREF _Toc499249473 \h </w:instrText>
-            </w:r>
-            <w:r>
-              <w:rPr>
-                <w:noProof/>
-                <w:webHidden/>
-              </w:rPr>
-            </w:r>
-            <w:r>
-              <w:rPr>
-                <w:noProof/>
-                <w:webHidden/>
-              </w:rPr>
-              <w:fldChar w:fldCharType="separate"/>
-            </w:r>
-            <w:r>
-              <w:rPr>
-                <w:noProof/>
-                <w:webHidden/>
-              </w:rPr>
-              <w:t>8</w:t>
-            </w:r>
-            <w:r>
-              <w:rPr>
-                <w:noProof/>
-                <w:webHidden/>
-              </w:rPr>
-              <w:fldChar w:fldCharType="end"/>
-            </w:r>
-          </w:hyperlink>
-        </w:p>
-        <w:p>
-          <w:pPr>
-            <w:pStyle w:val="TDC2"/>
-            <w:tabs>
-              <w:tab w:val="left" w:pos="880"/>
-              <w:tab w:val="right" w:pos="8494"/>
-            </w:tabs>
-            <w:rPr>
-              <w:rFonts w:asciiTheme="minorHAnsi" w:eastAsiaTheme="minorEastAsia" w:hAnsiTheme="minorHAnsi" w:cstheme="minorBidi"/>
-              <w:noProof/>
-              <w:color w:val="auto"/>
-            </w:rPr>
-          </w:pPr>
-          <w:hyperlink w:anchor="_Toc499249474" w:history="1">
-            <w:r>
-              <w:rPr>
-                <w:rStyle w:val="Hipervnculo"/>
-                <w:noProof/>
-              </w:rPr>
-              <w:t>4.5.</w:t>
-            </w:r>
-            <w:r>
-              <w:rPr>
-                <w:rFonts w:asciiTheme="minorHAnsi" w:eastAsiaTheme="minorEastAsia" w:hAnsiTheme="minorHAnsi" w:cstheme="minorBidi"/>
-                <w:noProof/>
-                <w:color w:val="auto"/>
-              </w:rPr>
-              <w:tab/>
-            </w:r>
-            <w:r>
-              <w:rPr>
-                <w:rStyle w:val="Hipervnculo"/>
-                <w:noProof/>
-              </w:rPr>
-              <w:t>Planificación y calendarización</w:t>
-            </w:r>
-            <w:r>
-              <w:rPr>
-                <w:noProof/>
-                <w:webHidden/>
-              </w:rPr>
-              <w:tab/>
-            </w:r>
-            <w:r>
-              <w:rPr>
-                <w:noProof/>
-                <w:webHidden/>
-              </w:rPr>
-              <w:fldChar w:fldCharType="begin"/>
-            </w:r>
-            <w:r>
-              <w:rPr>
-                <w:noProof/>
-                <w:webHidden/>
-              </w:rPr>
-              <w:instrText xml:space="preserve"> PAGEREF _Toc499249474 \h </w:instrText>
-            </w:r>
-            <w:r>
-              <w:rPr>
-                <w:noProof/>
-                <w:webHidden/>
-              </w:rPr>
-            </w:r>
-            <w:r>
-              <w:rPr>
-                <w:noProof/>
-                <w:webHidden/>
-              </w:rPr>
-              <w:fldChar w:fldCharType="separate"/>
-            </w:r>
-            <w:r>
-              <w:rPr>
-                <w:noProof/>
-                <w:webHidden/>
-              </w:rPr>
-              <w:t>10</w:t>
-            </w:r>
-            <w:r>
-              <w:rPr>
-                <w:noProof/>
-                <w:webHidden/>
-              </w:rPr>
-              <w:fldChar w:fldCharType="end"/>
-            </w:r>
-          </w:hyperlink>
-        </w:p>
-        <w:p>
-          <w:pPr>
-            <w:pStyle w:val="TDC2"/>
-            <w:tabs>
-              <w:tab w:val="left" w:pos="880"/>
-              <w:tab w:val="right" w:pos="8494"/>
-            </w:tabs>
-            <w:rPr>
-              <w:rFonts w:asciiTheme="minorHAnsi" w:eastAsiaTheme="minorEastAsia" w:hAnsiTheme="minorHAnsi" w:cstheme="minorBidi"/>
-              <w:noProof/>
-              <w:color w:val="auto"/>
-            </w:rPr>
-          </w:pPr>
-          <w:hyperlink w:anchor="_Toc499249475" w:history="1">
-            <w:r>
-              <w:rPr>
-                <w:rStyle w:val="Hipervnculo"/>
-                <w:noProof/>
-              </w:rPr>
-              <w:t>4.6.</w:t>
-            </w:r>
-            <w:r>
-              <w:rPr>
-                <w:rFonts w:asciiTheme="minorHAnsi" w:eastAsiaTheme="minorEastAsia" w:hAnsiTheme="minorHAnsi" w:cstheme="minorBidi"/>
-                <w:noProof/>
-                <w:color w:val="auto"/>
-              </w:rPr>
-              <w:tab/>
-            </w:r>
-            <w:r>
-              <w:rPr>
-                <w:rStyle w:val="Hipervnculo"/>
-                <w:noProof/>
-              </w:rPr>
-              <w:t>Implementación</w:t>
-            </w:r>
-            <w:r>
-              <w:rPr>
-                <w:noProof/>
-                <w:webHidden/>
-              </w:rPr>
-              <w:tab/>
-            </w:r>
-            <w:r>
-              <w:rPr>
-                <w:noProof/>
-                <w:webHidden/>
-              </w:rPr>
-              <w:fldChar w:fldCharType="begin"/>
-            </w:r>
-            <w:r>
-              <w:rPr>
-                <w:noProof/>
-                <w:webHidden/>
-              </w:rPr>
-              <w:instrText xml:space="preserve"> PAGEREF _Toc499249475 \h </w:instrText>
-            </w:r>
-            <w:r>
-              <w:rPr>
-                <w:noProof/>
-                <w:webHidden/>
-              </w:rPr>
-            </w:r>
-            <w:r>
-              <w:rPr>
-                <w:noProof/>
-                <w:webHidden/>
-              </w:rPr>
-              <w:fldChar w:fldCharType="separate"/>
-            </w:r>
-            <w:r>
-              <w:rPr>
-                <w:noProof/>
-                <w:webHidden/>
-              </w:rPr>
-              <w:t>11</w:t>
-            </w:r>
-            <w:r>
-              <w:rPr>
-                <w:noProof/>
-                <w:webHidden/>
-              </w:rPr>
-              <w:fldChar w:fldCharType="end"/>
-            </w:r>
-          </w:hyperlink>
-        </w:p>
-        <w:p>
-          <w:pPr>
-            <w:pStyle w:val="TDC2"/>
-            <w:tabs>
-              <w:tab w:val="left" w:pos="880"/>
-              <w:tab w:val="right" w:pos="8494"/>
-            </w:tabs>
-            <w:rPr>
-              <w:rFonts w:asciiTheme="minorHAnsi" w:eastAsiaTheme="minorEastAsia" w:hAnsiTheme="minorHAnsi" w:cstheme="minorBidi"/>
-              <w:noProof/>
-              <w:color w:val="auto"/>
-            </w:rPr>
-          </w:pPr>
-          <w:hyperlink w:anchor="_Toc499249476" w:history="1">
-            <w:r>
-              <w:rPr>
-                <w:rStyle w:val="Hipervnculo"/>
-                <w:noProof/>
-              </w:rPr>
-              <w:t>4.7.</w:t>
-            </w:r>
-            <w:r>
-              <w:rPr>
-                <w:rFonts w:asciiTheme="minorHAnsi" w:eastAsiaTheme="minorEastAsia" w:hAnsiTheme="minorHAnsi" w:cstheme="minorBidi"/>
-                <w:noProof/>
-                <w:color w:val="auto"/>
-              </w:rPr>
-              <w:tab/>
-            </w:r>
-            <w:r>
-              <w:rPr>
-                <w:rStyle w:val="Hipervnculo"/>
-                <w:noProof/>
-              </w:rPr>
-              <w:t>Verificación de la implementación</w:t>
-            </w:r>
-            <w:r>
-              <w:rPr>
-                <w:noProof/>
-                <w:webHidden/>
-              </w:rPr>
-              <w:tab/>
-            </w:r>
-            <w:r>
-              <w:rPr>
-                <w:noProof/>
-                <w:webHidden/>
-              </w:rPr>
-              <w:fldChar w:fldCharType="begin"/>
-            </w:r>
-            <w:r>
-              <w:rPr>
-                <w:noProof/>
-                <w:webHidden/>
-              </w:rPr>
-              <w:instrText xml:space="preserve"> PAGEREF _Toc499249476 \h </w:instrText>
-            </w:r>
-            <w:r>
-              <w:rPr>
-                <w:noProof/>
-                <w:webHidden/>
-              </w:rPr>
-            </w:r>
-            <w:r>
-              <w:rPr>
-                <w:noProof/>
-                <w:webHidden/>
-              </w:rPr>
-              <w:fldChar w:fldCharType="separate"/>
-            </w:r>
-            <w:r>
-              <w:rPr>
-                <w:noProof/>
-                <w:webHidden/>
-              </w:rPr>
-              <w:t>12</w:t>
-            </w:r>
-            <w:r>
-              <w:rPr>
-                <w:noProof/>
-                <w:webHidden/>
-              </w:rPr>
-              <w:fldChar w:fldCharType="end"/>
-            </w:r>
-          </w:hyperlink>
-        </w:p>
-        <w:p>
-          <w:pPr>
-            <w:pStyle w:val="TDC2"/>
-            <w:tabs>
-              <w:tab w:val="left" w:pos="880"/>
-              <w:tab w:val="right" w:pos="8494"/>
-            </w:tabs>
-            <w:rPr>
-              <w:rFonts w:asciiTheme="minorHAnsi" w:eastAsiaTheme="minorEastAsia" w:hAnsiTheme="minorHAnsi" w:cstheme="minorBidi"/>
-              <w:noProof/>
-              <w:color w:val="auto"/>
-            </w:rPr>
-          </w:pPr>
-          <w:hyperlink w:anchor="_Toc499249477" w:history="1">
-            <w:r>
-              <w:rPr>
-                <w:rStyle w:val="Hipervnculo"/>
-                <w:noProof/>
-              </w:rPr>
-              <w:t>4.8.</w:t>
-            </w:r>
-            <w:r>
-              <w:rPr>
-                <w:rFonts w:asciiTheme="minorHAnsi" w:eastAsiaTheme="minorEastAsia" w:hAnsiTheme="minorHAnsi" w:cstheme="minorBidi"/>
-                <w:noProof/>
-                <w:color w:val="auto"/>
-              </w:rPr>
-              <w:tab/>
-            </w:r>
-            <w:r>
-              <w:rPr>
-                <w:rStyle w:val="Hipervnculo"/>
-                <w:noProof/>
-              </w:rPr>
-              <w:t>Cierre</w:t>
-            </w:r>
-            <w:r>
-              <w:rPr>
-                <w:noProof/>
-                <w:webHidden/>
-              </w:rPr>
-              <w:tab/>
-            </w:r>
-            <w:r>
-              <w:rPr>
-                <w:noProof/>
-                <w:webHidden/>
-              </w:rPr>
-              <w:fldChar w:fldCharType="begin"/>
-            </w:r>
-            <w:r>
-              <w:rPr>
-                <w:noProof/>
-                <w:webHidden/>
-              </w:rPr>
-              <w:instrText xml:space="preserve"> PAGEREF _Toc499249477 \h </w:instrText>
-            </w:r>
-            <w:r>
-              <w:rPr>
-                <w:noProof/>
-                <w:webHidden/>
-              </w:rPr>
-            </w:r>
-            <w:r>
-              <w:rPr>
-                <w:noProof/>
-                <w:webHidden/>
-              </w:rPr>
-              <w:fldChar w:fldCharType="separate"/>
-            </w:r>
-            <w:r>
-              <w:rPr>
-                <w:noProof/>
-                <w:webHidden/>
-              </w:rPr>
-              <w:t>13</w:t>
-            </w:r>
-            <w:r>
-              <w:rPr>
-                <w:noProof/>
-                <w:webHidden/>
-              </w:rPr>
-              <w:fldChar w:fldCharType="end"/>
-            </w:r>
-          </w:hyperlink>
-        </w:p>
-        <w:p>
-          <w:pPr>
-            <w:pStyle w:val="TDC1"/>
-            <w:tabs>
-              <w:tab w:val="left" w:pos="440"/>
-              <w:tab w:val="right" w:pos="8494"/>
-            </w:tabs>
-            <w:rPr>
-              <w:rFonts w:asciiTheme="minorHAnsi" w:eastAsiaTheme="minorEastAsia" w:hAnsiTheme="minorHAnsi" w:cstheme="minorBidi"/>
-              <w:noProof/>
-              <w:color w:val="auto"/>
-            </w:rPr>
-          </w:pPr>
-          <w:hyperlink w:anchor="_Toc499249478" w:history="1">
-            <w:r>
-              <w:rPr>
-                <w:rStyle w:val="Hipervnculo"/>
-                <w:b/>
-                <w:noProof/>
-              </w:rPr>
-              <w:t>5.</w:t>
-            </w:r>
-            <w:r>
-              <w:rPr>
-                <w:rFonts w:asciiTheme="minorHAnsi" w:eastAsiaTheme="minorEastAsia" w:hAnsiTheme="minorHAnsi" w:cstheme="minorBidi"/>
-                <w:noProof/>
-                <w:color w:val="auto"/>
-              </w:rPr>
-              <w:tab/>
-            </w:r>
-            <w:r>
-              <w:rPr>
-                <w:rStyle w:val="Hipervnculo"/>
-                <w:b/>
-                <w:noProof/>
-              </w:rPr>
-              <w:t>ESTADOS DE SOLICITUDES DE CAMBIOS</w:t>
-            </w:r>
-            <w:r>
-              <w:rPr>
-                <w:noProof/>
-                <w:webHidden/>
-              </w:rPr>
-              <w:tab/>
-            </w:r>
-            <w:r>
-              <w:rPr>
-                <w:noProof/>
-                <w:webHidden/>
-              </w:rPr>
-              <w:fldChar w:fldCharType="begin"/>
-            </w:r>
-            <w:r>
-              <w:rPr>
-                <w:noProof/>
-                <w:webHidden/>
-              </w:rPr>
-              <w:instrText xml:space="preserve"> PAGEREF _Toc499249478 \h </w:instrText>
-            </w:r>
-            <w:r>
-              <w:rPr>
-                <w:noProof/>
-                <w:webHidden/>
-              </w:rPr>
-            </w:r>
-            <w:r>
-              <w:rPr>
-                <w:noProof/>
-                <w:webHidden/>
-              </w:rPr>
-              <w:fldChar w:fldCharType="separate"/>
-            </w:r>
-            <w:r>
-              <w:rPr>
-                <w:noProof/>
-                <w:webHidden/>
-              </w:rPr>
-              <w:t>15</w:t>
+              <w:t>14</w:t>
             </w:r>
             <w:r>
               <w:rPr>
@@ -1346,7 +1393,7 @@
           <w:color w:val="000000"/>
         </w:rPr>
       </w:pPr>
-      <w:bookmarkStart w:id="0" w:name="_Toc499249466"/>
+      <w:bookmarkStart w:id="1" w:name="_Toc499251331"/>
       <w:r>
         <w:rPr>
           <w:b/>
@@ -1355,7 +1402,7 @@
         <w:lastRenderedPageBreak/>
         <w:t>INTRODUCCIÓN</w:t>
       </w:r>
-      <w:bookmarkEnd w:id="0"/>
+      <w:bookmarkEnd w:id="1"/>
     </w:p>
     <w:p>
       <w:pPr>
@@ -1406,7 +1453,7 @@
           <w:color w:val="000000"/>
         </w:rPr>
       </w:pPr>
-      <w:bookmarkStart w:id="1" w:name="_Toc499249467"/>
+      <w:bookmarkStart w:id="2" w:name="_Toc499251332"/>
       <w:r>
         <w:rPr>
           <w:b/>
@@ -1414,7 +1461,7 @@
         </w:rPr>
         <w:t>Objetivo:</w:t>
       </w:r>
-      <w:bookmarkEnd w:id="1"/>
+      <w:bookmarkEnd w:id="2"/>
     </w:p>
     <w:p>
       <w:pPr>
@@ -1581,7 +1628,7 @@
           <w:color w:val="000000"/>
         </w:rPr>
       </w:pPr>
-      <w:bookmarkStart w:id="2" w:name="_Toc499249468"/>
+      <w:bookmarkStart w:id="3" w:name="_Toc499251333"/>
       <w:r>
         <w:rPr>
           <w:b/>
@@ -1589,7 +1636,7 @@
         </w:rPr>
         <w:t>TIPOS DE SOLICITUDES DE CAMBIOS</w:t>
       </w:r>
-      <w:bookmarkEnd w:id="2"/>
+      <w:bookmarkEnd w:id="3"/>
     </w:p>
     <w:p>
       <w:pPr>
@@ -1693,7 +1740,7 @@
           <w:color w:val="000000"/>
         </w:rPr>
       </w:pPr>
-      <w:bookmarkStart w:id="3" w:name="_Toc499249469"/>
+      <w:bookmarkStart w:id="4" w:name="_Toc499251334"/>
       <w:r>
         <w:rPr>
           <w:b/>
@@ -1701,7 +1748,7 @@
         </w:rPr>
         <w:t>FASES DEL PROCESO DE GESTIÓN DE CAMBIOS</w:t>
       </w:r>
-      <w:bookmarkEnd w:id="3"/>
+      <w:bookmarkEnd w:id="4"/>
     </w:p>
     <w:p>
       <w:pPr>
@@ -1764,7 +1811,7 @@
           <w:szCs w:val="28"/>
         </w:rPr>
       </w:pPr>
-      <w:bookmarkStart w:id="4" w:name="_Toc499249470"/>
+      <w:bookmarkStart w:id="5" w:name="_Toc499251335"/>
       <w:r>
         <w:rPr>
           <w:rFonts w:ascii="Calibri" w:eastAsia="Calibri" w:hAnsi="Calibri" w:cs="Calibri"/>
@@ -1773,7 +1820,7 @@
         </w:rPr>
         <w:t>Recibir notificación de nueva solicitud registrada</w:t>
       </w:r>
-      <w:bookmarkEnd w:id="4"/>
+      <w:bookmarkEnd w:id="5"/>
     </w:p>
     <w:p>
       <w:pPr>
@@ -1966,18 +2013,8 @@
                 <w:bCs/>
               </w:rPr>
             </w:pPr>
-            <w:bookmarkStart w:id="5" w:name="_GoBack"/>
-            <w:bookmarkEnd w:id="5"/>
-            <w:r>
-              <w:t>Cambiar el estado de la solicitud a “</w:t>
-            </w:r>
-            <w:proofErr w:type="spellStart"/>
-            <w:r>
-              <w:t>Recepcionada</w:t>
-            </w:r>
-            <w:proofErr w:type="spellEnd"/>
-            <w:r>
-              <w:t>”.</w:t>
+            <w:r>
+              <w:t>Cambiar el estado de la solicitud a “Recepcionada”.</w:t>
             </w:r>
           </w:p>
         </w:tc>
@@ -2174,15 +2211,7 @@
               <w:contextualSpacing w:val="0"/>
             </w:pPr>
             <w:r>
-              <w:t xml:space="preserve">Solo aceptarán cambios debidamente justificados y redactados de forma que quien </w:t>
-            </w:r>
-            <w:proofErr w:type="spellStart"/>
-            <w:r>
-              <w:t>recepcione</w:t>
-            </w:r>
-            <w:proofErr w:type="spellEnd"/>
-            <w:r>
-              <w:t xml:space="preserve"> la solicitud pueda entenderla claramente. Caso contrario será rechazada.</w:t>
+              <w:t>Solo aceptarán cambios debidamente justificados y redactados de forma que quien recepcione la solicitud pueda entenderla claramente. Caso contrario será rechazada.</w:t>
             </w:r>
           </w:p>
           <w:p>
@@ -2220,15 +2249,7 @@
               <w:contextualSpacing w:val="0"/>
             </w:pPr>
             <w:r>
-              <w:t>Existe un plazo máximo de 2 días para que la solicitud pase al estado de “</w:t>
-            </w:r>
-            <w:proofErr w:type="spellStart"/>
-            <w:r>
-              <w:t>Recepcionada</w:t>
-            </w:r>
-            <w:proofErr w:type="spellEnd"/>
-            <w:r>
-              <w:t>”.</w:t>
+              <w:t>Existe un plazo máximo de 2 días para que la solicitud pase al estado de “Recepcionada”.</w:t>
             </w:r>
           </w:p>
         </w:tc>
@@ -2273,7 +2294,7 @@
         </w:rPr>
         <w:t xml:space="preserve"> </w:t>
       </w:r>
-      <w:bookmarkStart w:id="6" w:name="_Toc499249471"/>
+      <w:bookmarkStart w:id="6" w:name="_Toc499251336"/>
       <w:r>
         <w:rPr>
           <w:rFonts w:ascii="Calibri" w:eastAsia="Calibri" w:hAnsi="Calibri" w:cs="Calibri"/>
@@ -2282,7 +2303,6 @@
         </w:rPr>
         <w:t>Asignarle clasificación al cambio</w:t>
       </w:r>
-      <w:bookmarkEnd w:id="6"/>
       <w:r>
         <w:rPr>
           <w:rFonts w:ascii="Calibri" w:eastAsia="Calibri" w:hAnsi="Calibri" w:cs="Calibri"/>
@@ -2291,6 +2311,7 @@
         </w:rPr>
         <w:t>.</w:t>
       </w:r>
+      <w:bookmarkEnd w:id="6"/>
     </w:p>
     <w:tbl>
       <w:tblPr>
@@ -2712,7 +2733,7 @@
           <w:szCs w:val="28"/>
         </w:rPr>
       </w:pPr>
-      <w:bookmarkStart w:id="7" w:name="_Toc499249472"/>
+      <w:bookmarkStart w:id="7" w:name="_Toc499251337"/>
       <w:r>
         <w:rPr>
           <w:rFonts w:ascii="Calibri" w:eastAsia="Calibri" w:hAnsi="Calibri" w:cs="Calibri"/>
@@ -2722,7 +2743,6 @@
         <w:lastRenderedPageBreak/>
         <w:t xml:space="preserve">Evaluación del impacto </w:t>
       </w:r>
-      <w:bookmarkEnd w:id="7"/>
       <w:r>
         <w:rPr>
           <w:rFonts w:ascii="Calibri" w:eastAsia="Calibri" w:hAnsi="Calibri" w:cs="Calibri"/>
@@ -2739,6 +2759,7 @@
         </w:rPr>
         <w:t>.</w:t>
       </w:r>
+      <w:bookmarkEnd w:id="7"/>
     </w:p>
     <w:tbl>
       <w:tblPr>
@@ -3183,7 +3204,7 @@
           <w:szCs w:val="28"/>
         </w:rPr>
       </w:pPr>
-      <w:bookmarkStart w:id="8" w:name="_Toc499249473"/>
+      <w:bookmarkStart w:id="8" w:name="_Toc499251338"/>
       <w:r>
         <w:rPr>
           <w:rFonts w:ascii="Calibri" w:eastAsia="Calibri" w:hAnsi="Calibri" w:cs="Calibri"/>
@@ -3201,7 +3222,6 @@
         </w:rPr>
         <w:t>cambio</w:t>
       </w:r>
-      <w:bookmarkEnd w:id="8"/>
       <w:r>
         <w:rPr>
           <w:rFonts w:ascii="Calibri" w:eastAsia="Calibri" w:hAnsi="Calibri" w:cs="Calibri"/>
@@ -3218,6 +3238,7 @@
         </w:rPr>
         <w:t>.</w:t>
       </w:r>
+      <w:bookmarkEnd w:id="8"/>
     </w:p>
     <w:tbl>
       <w:tblPr>
@@ -3721,7 +3742,7 @@
       <w:r>
         <w:br w:type="page"/>
       </w:r>
-      <w:bookmarkStart w:id="9" w:name="_Toc499249474"/>
+      <w:bookmarkStart w:id="9" w:name="_Toc499251339"/>
       <w:r>
         <w:rPr>
           <w:rFonts w:ascii="Calibri" w:eastAsia="Calibri" w:hAnsi="Calibri" w:cs="Calibri"/>
@@ -3731,7 +3752,6 @@
         <w:lastRenderedPageBreak/>
         <w:t>Planificación y calendarización</w:t>
       </w:r>
-      <w:bookmarkEnd w:id="9"/>
       <w:r>
         <w:rPr>
           <w:rFonts w:ascii="Calibri" w:eastAsia="Calibri" w:hAnsi="Calibri" w:cs="Calibri"/>
@@ -3740,6 +3760,7 @@
         </w:rPr>
         <w:t>.</w:t>
       </w:r>
+      <w:bookmarkEnd w:id="9"/>
     </w:p>
     <w:tbl>
       <w:tblPr>
@@ -4170,7 +4191,7 @@
         <w:lastRenderedPageBreak/>
         <w:t xml:space="preserve"> </w:t>
       </w:r>
-      <w:bookmarkStart w:id="10" w:name="_Toc499249475"/>
+      <w:bookmarkStart w:id="10" w:name="_Toc499251340"/>
       <w:r>
         <w:rPr>
           <w:rFonts w:ascii="Calibri" w:eastAsia="Calibri" w:hAnsi="Calibri" w:cs="Calibri"/>
@@ -4179,7 +4200,6 @@
         </w:rPr>
         <w:t>Implementación</w:t>
       </w:r>
-      <w:bookmarkEnd w:id="10"/>
       <w:r>
         <w:rPr>
           <w:rFonts w:ascii="Calibri" w:eastAsia="Calibri" w:hAnsi="Calibri" w:cs="Calibri"/>
@@ -4188,6 +4208,7 @@
         </w:rPr>
         <w:t xml:space="preserve"> de cambios.</w:t>
       </w:r>
+      <w:bookmarkEnd w:id="10"/>
     </w:p>
     <w:tbl>
       <w:tblPr>
@@ -4337,15 +4358,7 @@
               <w:contextualSpacing w:val="0"/>
             </w:pPr>
             <w:r>
-              <w:t xml:space="preserve">Verificación procedimiento de </w:t>
-            </w:r>
-            <w:proofErr w:type="spellStart"/>
-            <w:r>
-              <w:t>Rollback</w:t>
-            </w:r>
-            <w:proofErr w:type="spellEnd"/>
-            <w:r>
-              <w:t>.</w:t>
+              <w:t>Verificación procedimiento de Rollback.</w:t>
             </w:r>
           </w:p>
           <w:p>
@@ -4778,7 +4791,7 @@
           <w:szCs w:val="28"/>
         </w:rPr>
       </w:pPr>
-      <w:bookmarkStart w:id="11" w:name="_Toc499249476"/>
+      <w:bookmarkStart w:id="11" w:name="_Toc499251341"/>
       <w:r>
         <w:rPr>
           <w:rFonts w:ascii="Calibri" w:eastAsia="Calibri" w:hAnsi="Calibri" w:cs="Calibri"/>
@@ -4788,7 +4801,6 @@
         <w:lastRenderedPageBreak/>
         <w:t>Verifica</w:t>
       </w:r>
-      <w:bookmarkEnd w:id="11"/>
       <w:r>
         <w:rPr>
           <w:rFonts w:ascii="Calibri" w:eastAsia="Calibri" w:hAnsi="Calibri" w:cs="Calibri"/>
@@ -4797,6 +4809,7 @@
         </w:rPr>
         <w:t>r cambios.</w:t>
       </w:r>
+      <w:bookmarkEnd w:id="11"/>
     </w:p>
     <w:tbl>
       <w:tblPr>
@@ -4923,15 +4936,7 @@
               <w:contextualSpacing w:val="0"/>
             </w:pPr>
             <w:r>
-              <w:t xml:space="preserve">Identificación de satisfacción de usuarios/clientes en base a encuestas </w:t>
-            </w:r>
-            <w:proofErr w:type="spellStart"/>
-            <w:r>
-              <w:t>insitu</w:t>
-            </w:r>
-            <w:proofErr w:type="spellEnd"/>
-            <w:r>
-              <w:t xml:space="preserve"> o remotas.</w:t>
+              <w:t>Identificación de satisfacción de usuarios/clientes en base a encuestas insitu o remotas.</w:t>
             </w:r>
           </w:p>
           <w:p>
@@ -5237,7 +5242,7 @@
           <w:szCs w:val="28"/>
         </w:rPr>
       </w:pPr>
-      <w:bookmarkStart w:id="12" w:name="_Toc499249477"/>
+      <w:bookmarkStart w:id="12" w:name="_Toc499251342"/>
       <w:r>
         <w:rPr>
           <w:rFonts w:ascii="Calibri" w:eastAsia="Calibri" w:hAnsi="Calibri" w:cs="Calibri"/>
@@ -5247,7 +5252,6 @@
         <w:lastRenderedPageBreak/>
         <w:t>C</w:t>
       </w:r>
-      <w:bookmarkEnd w:id="12"/>
       <w:r>
         <w:rPr>
           <w:rFonts w:ascii="Calibri" w:eastAsia="Calibri" w:hAnsi="Calibri" w:cs="Calibri"/>
@@ -5256,6 +5260,7 @@
         </w:rPr>
         <w:t>errar solicitud.</w:t>
       </w:r>
+      <w:bookmarkEnd w:id="12"/>
     </w:p>
     <w:tbl>
       <w:tblPr>
@@ -5619,7 +5624,7 @@
           <w:color w:val="000000"/>
         </w:rPr>
       </w:pPr>
-      <w:bookmarkStart w:id="13" w:name="_Toc499249478"/>
+      <w:bookmarkStart w:id="13" w:name="_Toc499251343"/>
       <w:r>
         <w:rPr>
           <w:b/>
@@ -5686,14 +5691,12 @@
           <w:b/>
         </w:rPr>
       </w:pPr>
-      <w:proofErr w:type="spellStart"/>
       <w:r>
         <w:rPr>
           <w:b/>
         </w:rPr>
         <w:t>Recepcionado</w:t>
       </w:r>
-      <w:proofErr w:type="spellEnd"/>
     </w:p>
     <w:p>
       <w:pPr>
@@ -5701,15 +5704,7 @@
         <w:ind w:left="851"/>
       </w:pPr>
       <w:r>
-        <w:t xml:space="preserve">Estado que se genera cuando la solicitud ha sido previamente revisada y aceptada por quien </w:t>
-      </w:r>
-      <w:proofErr w:type="spellStart"/>
-      <w:r>
-        <w:t>recepciona</w:t>
-      </w:r>
-      <w:proofErr w:type="spellEnd"/>
-      <w:r>
-        <w:t xml:space="preserve"> la solicitud. </w:t>
+        <w:t xml:space="preserve">Estado que se genera cuando la solicitud ha sido previamente revisada y aceptada por quien recepciona la solicitud. </w:t>
       </w:r>
     </w:p>
     <w:p>
@@ -5879,15 +5874,7 @@
         <w:ind w:left="851"/>
       </w:pPr>
       <w:r>
-        <w:t xml:space="preserve">La solicitud en caso de no encontrase debidamente redactada es rechazada y se le asigna este estado. También puede darse el caso en que el cambio es rechazado tanto por la parte solicitante como por el Comité luego de la evaluación (el costo es mayor al beneficio, impacto negativo a corto plazo, </w:t>
-      </w:r>
-      <w:proofErr w:type="spellStart"/>
-      <w:r>
-        <w:t>etc</w:t>
-      </w:r>
-      <w:proofErr w:type="spellEnd"/>
-      <w:r>
-        <w:t>).</w:t>
+        <w:t>La solicitud en caso de no encontrase debidamente redactada es rechazada y se le asigna este estado. También puede darse el caso en que el cambio es rechazado tanto por la parte solicitante como por el Comité luego de la evaluación (el costo es mayor al beneficio, impacto negativo a corto plazo, etc).</w:t>
       </w:r>
     </w:p>
     <w:sectPr>
@@ -11348,59 +11335,59 @@
     </dgm:pt>
   </dgm:ptLst>
   <dgm:cxnLst>
-    <dgm:cxn modelId="{381C6BA6-6EB1-4703-9E0F-9392451FE61B}" type="presOf" srcId="{854B2E8E-BCFF-41FE-8D6F-1BD951C9F2EA}" destId="{68012194-1F26-45C8-84E4-8D3B8CBC2FCE}" srcOrd="0" destOrd="0" presId="urn:microsoft.com/office/officeart/2005/8/layout/process5"/>
-    <dgm:cxn modelId="{9E001208-F19A-4F71-9B8F-DFCE86B079DF}" type="presOf" srcId="{518FEE47-42D6-4B8B-B604-AD07B908C2EE}" destId="{64BD5B20-33D8-4646-A4A8-932ACD2DAD4B}" srcOrd="1" destOrd="0" presId="urn:microsoft.com/office/officeart/2005/8/layout/process5"/>
-    <dgm:cxn modelId="{DF2A3DEB-3FAD-49B9-A5B3-F6CCE62C2F8C}" type="presOf" srcId="{6711338B-8AAD-4CF9-AECD-89B809762F68}" destId="{9E9C932C-4EED-4097-BFAC-62B323212C78}" srcOrd="0" destOrd="0" presId="urn:microsoft.com/office/officeart/2005/8/layout/process5"/>
+    <dgm:cxn modelId="{1FA1FB76-3B8D-4B6F-A7A1-B74FCAF8E291}" type="presOf" srcId="{518FEE47-42D6-4B8B-B604-AD07B908C2EE}" destId="{64BD5B20-33D8-4646-A4A8-932ACD2DAD4B}" srcOrd="1" destOrd="0" presId="urn:microsoft.com/office/officeart/2005/8/layout/process5"/>
+    <dgm:cxn modelId="{2F22DB71-8F61-4ABE-B01F-C4172AC00872}" type="presOf" srcId="{89B8FB94-E6DA-4188-81CA-405A0EC35B66}" destId="{B58D02F6-1EF2-4B82-9F68-9C69D8F12A2D}" srcOrd="1" destOrd="0" presId="urn:microsoft.com/office/officeart/2005/8/layout/process5"/>
+    <dgm:cxn modelId="{09E44A06-4121-48AD-BFC5-0D5837CA79D6}" type="presOf" srcId="{32D0F705-6F03-4DAC-9EDE-893D78B60C8B}" destId="{F075908C-F448-4D5B-9846-DF1E57619A55}" srcOrd="0" destOrd="0" presId="urn:microsoft.com/office/officeart/2005/8/layout/process5"/>
+    <dgm:cxn modelId="{72DDDFE2-6C80-47CD-953A-AEC2AA05FA41}" srcId="{9CE7E2EE-03DD-4E1A-A532-FFC813509ABE}" destId="{32D0F705-6F03-4DAC-9EDE-893D78B60C8B}" srcOrd="4" destOrd="0" parTransId="{437A8DF1-2EDC-43B9-90FB-62EB95C8A9C6}" sibTransId="{89B8FB94-E6DA-4188-81CA-405A0EC35B66}"/>
+    <dgm:cxn modelId="{353D1992-C4E2-405A-B492-CC51DB9F25C0}" type="presOf" srcId="{832B415B-D3F5-42D8-9B6C-1F65EDBFCF76}" destId="{A4AA1318-29A8-4A69-A52F-8061D4752930}" srcOrd="1" destOrd="0" presId="urn:microsoft.com/office/officeart/2005/8/layout/process5"/>
+    <dgm:cxn modelId="{25CDF4BD-AF24-4FB4-8874-A7F091450225}" type="presOf" srcId="{832B415B-D3F5-42D8-9B6C-1F65EDBFCF76}" destId="{B45E9129-5FEF-442B-9B93-854A6F743D41}" srcOrd="0" destOrd="0" presId="urn:microsoft.com/office/officeart/2005/8/layout/process5"/>
+    <dgm:cxn modelId="{37A29903-E952-4250-B016-108D25DB5C07}" type="presOf" srcId="{89B8FB94-E6DA-4188-81CA-405A0EC35B66}" destId="{A182E124-3DD0-4F5E-8104-2BE410A2735E}" srcOrd="0" destOrd="0" presId="urn:microsoft.com/office/officeart/2005/8/layout/process5"/>
+    <dgm:cxn modelId="{936D9E6A-E469-4C69-B08E-542444797B3E}" type="presOf" srcId="{3070F7B8-476D-4B33-96DC-0D0D14D15A2B}" destId="{4B0B7796-9420-4262-8099-E1CE8EB0B8FC}" srcOrd="0" destOrd="0" presId="urn:microsoft.com/office/officeart/2005/8/layout/process5"/>
+    <dgm:cxn modelId="{D0739636-A7A0-4AA0-8300-5B69F4EF24E4}" srcId="{9CE7E2EE-03DD-4E1A-A532-FFC813509ABE}" destId="{258378B9-50E6-4B98-A7E9-CCF6FA1E7C54}" srcOrd="6" destOrd="0" parTransId="{18D708A0-DEAA-4214-BE3F-17AA5D746BFF}" sibTransId="{832B415B-D3F5-42D8-9B6C-1F65EDBFCF76}"/>
+    <dgm:cxn modelId="{F54A30F7-689D-498A-9F1B-173686330C65}" type="presOf" srcId="{D0AF36AD-24CB-4EF3-99B4-435F907A7475}" destId="{44EA96FA-030E-4A21-BBEA-7AE1DECC4704}" srcOrd="1" destOrd="0" presId="urn:microsoft.com/office/officeart/2005/8/layout/process5"/>
+    <dgm:cxn modelId="{B9E07AB2-3D3D-4637-8B5B-1532AC3B13D5}" type="presOf" srcId="{40CC102E-4F77-4F05-998B-94AFE9295718}" destId="{0E85D189-DE54-4D4D-B049-C4A9B71A75A6}" srcOrd="0" destOrd="0" presId="urn:microsoft.com/office/officeart/2005/8/layout/process5"/>
+    <dgm:cxn modelId="{6B8A8E80-C88B-4D20-A5AD-69355CFF80CE}" type="presOf" srcId="{518FEE47-42D6-4B8B-B604-AD07B908C2EE}" destId="{D4304E72-166F-497E-BA1F-3486EC81E6AB}" srcOrd="0" destOrd="0" presId="urn:microsoft.com/office/officeart/2005/8/layout/process5"/>
     <dgm:cxn modelId="{1979F327-E955-47D6-AC01-7100C86A7A0E}" srcId="{9CE7E2EE-03DD-4E1A-A532-FFC813509ABE}" destId="{40CC102E-4F77-4F05-998B-94AFE9295718}" srcOrd="0" destOrd="0" parTransId="{8812301A-9DE8-43ED-9250-4BC67F57D7ED}" sibTransId="{6A689321-C090-419D-9034-CA445195A401}"/>
-    <dgm:cxn modelId="{A5C64E87-A6D7-431D-8622-7029ACE8B61E}" type="presOf" srcId="{D0AF36AD-24CB-4EF3-99B4-435F907A7475}" destId="{D184E6BE-0A74-4016-95E2-07C81FA6B44C}" srcOrd="0" destOrd="0" presId="urn:microsoft.com/office/officeart/2005/8/layout/process5"/>
-    <dgm:cxn modelId="{D0739636-A7A0-4AA0-8300-5B69F4EF24E4}" srcId="{9CE7E2EE-03DD-4E1A-A532-FFC813509ABE}" destId="{258378B9-50E6-4B98-A7E9-CCF6FA1E7C54}" srcOrd="6" destOrd="0" parTransId="{18D708A0-DEAA-4214-BE3F-17AA5D746BFF}" sibTransId="{832B415B-D3F5-42D8-9B6C-1F65EDBFCF76}"/>
-    <dgm:cxn modelId="{E280A184-22E4-4E86-AACC-43DB42964182}" type="presOf" srcId="{32D0F705-6F03-4DAC-9EDE-893D78B60C8B}" destId="{F075908C-F448-4D5B-9846-DF1E57619A55}" srcOrd="0" destOrd="0" presId="urn:microsoft.com/office/officeart/2005/8/layout/process5"/>
+    <dgm:cxn modelId="{AE64EBDE-5432-4B6F-8FF9-1DB68F1627C0}" type="presOf" srcId="{9CE7E2EE-03DD-4E1A-A532-FFC813509ABE}" destId="{9A40FF66-0181-420A-87A3-F65C5358D78C}" srcOrd="0" destOrd="0" presId="urn:microsoft.com/office/officeart/2005/8/layout/process5"/>
+    <dgm:cxn modelId="{84F9EDA2-85B8-4033-8665-CBF6937A1AEA}" type="presOf" srcId="{11D51BCC-8A7E-4E1F-8CDC-4F735DC8FA8D}" destId="{9FE2DE8E-ED13-450A-8D4D-9D3479F976FC}" srcOrd="0" destOrd="0" presId="urn:microsoft.com/office/officeart/2005/8/layout/process5"/>
+    <dgm:cxn modelId="{6FB85B29-83B1-42DF-B3D2-0566E2D3B747}" type="presOf" srcId="{ED342D73-A267-4886-9A80-A6464BB10FAF}" destId="{086BC38D-F83E-4666-A142-88B9F380D426}" srcOrd="0" destOrd="0" presId="urn:microsoft.com/office/officeart/2005/8/layout/process5"/>
+    <dgm:cxn modelId="{E85142D4-8597-4DA0-8642-20606F8213E5}" type="presOf" srcId="{8B214566-7C10-4E0F-8F78-4A198AEA0B30}" destId="{14A4EEF3-4ECF-4F1C-A00A-F1A699AF55C6}" srcOrd="0" destOrd="0" presId="urn:microsoft.com/office/officeart/2005/8/layout/process5"/>
+    <dgm:cxn modelId="{210DA0CB-651A-40F7-ACC3-B972AAB3AEE9}" type="presOf" srcId="{6711338B-8AAD-4CF9-AECD-89B809762F68}" destId="{9E9C932C-4EED-4097-BFAC-62B323212C78}" srcOrd="0" destOrd="0" presId="urn:microsoft.com/office/officeart/2005/8/layout/process5"/>
+    <dgm:cxn modelId="{5F43F2F4-4D7B-445F-938E-8D82AC6AB601}" type="presOf" srcId="{6A689321-C090-419D-9034-CA445195A401}" destId="{157355F4-2CE0-4EA2-84A5-7C789CC5C973}" srcOrd="0" destOrd="0" presId="urn:microsoft.com/office/officeart/2005/8/layout/process5"/>
+    <dgm:cxn modelId="{32FF699E-2042-44A7-8012-B2018486B4D2}" type="presOf" srcId="{854B2E8E-BCFF-41FE-8D6F-1BD951C9F2EA}" destId="{68012194-1F26-45C8-84E4-8D3B8CBC2FCE}" srcOrd="0" destOrd="0" presId="urn:microsoft.com/office/officeart/2005/8/layout/process5"/>
+    <dgm:cxn modelId="{AAD89B28-9FFF-4B20-8408-6B9407F83153}" type="presOf" srcId="{258378B9-50E6-4B98-A7E9-CCF6FA1E7C54}" destId="{952866D8-696E-4051-982D-DA24BB7CE69A}" srcOrd="0" destOrd="0" presId="urn:microsoft.com/office/officeart/2005/8/layout/process5"/>
+    <dgm:cxn modelId="{86266213-2F71-433E-9004-8DDBE90F3C5F}" srcId="{9CE7E2EE-03DD-4E1A-A532-FFC813509ABE}" destId="{6711338B-8AAD-4CF9-AECD-89B809762F68}" srcOrd="3" destOrd="0" parTransId="{2B5CF930-3E29-4A49-A88F-AE8EC01846DC}" sibTransId="{D0AF36AD-24CB-4EF3-99B4-435F907A7475}"/>
+    <dgm:cxn modelId="{96A1EB08-BD27-41BD-BE6B-458C9EF0AEFF}" type="presOf" srcId="{D0AF36AD-24CB-4EF3-99B4-435F907A7475}" destId="{D184E6BE-0A74-4016-95E2-07C81FA6B44C}" srcOrd="0" destOrd="0" presId="urn:microsoft.com/office/officeart/2005/8/layout/process5"/>
+    <dgm:cxn modelId="{A8AB0812-862C-410B-B8F2-7486EF4109AC}" srcId="{9CE7E2EE-03DD-4E1A-A532-FFC813509ABE}" destId="{B0E11109-C174-42E9-915B-1C8CA814F187}" srcOrd="5" destOrd="0" parTransId="{3FED7114-2C3A-42A1-8B55-58D4E3ADA5CC}" sibTransId="{854B2E8E-BCFF-41FE-8D6F-1BD951C9F2EA}"/>
     <dgm:cxn modelId="{385E5BB8-0FC1-4C76-9F0C-4739DDC76106}" srcId="{9CE7E2EE-03DD-4E1A-A532-FFC813509ABE}" destId="{3070F7B8-476D-4B33-96DC-0D0D14D15A2B}" srcOrd="2" destOrd="0" parTransId="{1CC14A2F-6DC2-4497-BD2F-3493A1C7B2FC}" sibTransId="{518FEE47-42D6-4B8B-B604-AD07B908C2EE}"/>
+    <dgm:cxn modelId="{D139CF82-B40B-4972-AB86-975056EBA58C}" type="presOf" srcId="{854B2E8E-BCFF-41FE-8D6F-1BD951C9F2EA}" destId="{BE78406A-EB49-4810-8AA0-1C6E09195C57}" srcOrd="1" destOrd="0" presId="urn:microsoft.com/office/officeart/2005/8/layout/process5"/>
+    <dgm:cxn modelId="{F1D91728-7531-46F5-A5AB-C54C3A3121AD}" type="presOf" srcId="{B0E11109-C174-42E9-915B-1C8CA814F187}" destId="{8CD85989-8BFC-4E4D-A072-9BC8EFD94CC3}" srcOrd="0" destOrd="0" presId="urn:microsoft.com/office/officeart/2005/8/layout/process5"/>
+    <dgm:cxn modelId="{4170A00F-742D-4A5C-9A69-6D9B0F4D2544}" srcId="{9CE7E2EE-03DD-4E1A-A532-FFC813509ABE}" destId="{11D51BCC-8A7E-4E1F-8CDC-4F735DC8FA8D}" srcOrd="7" destOrd="0" parTransId="{01ADF44D-50A4-4E88-9458-21304060AD7A}" sibTransId="{DA312030-BFD5-4D66-88A6-10BAF624F089}"/>
+    <dgm:cxn modelId="{2E4A6CEC-7F26-45EF-B618-0EDDF6BD14F4}" type="presOf" srcId="{8B214566-7C10-4E0F-8F78-4A198AEA0B30}" destId="{8AF3951A-D4C2-4721-9556-582B79C351ED}" srcOrd="1" destOrd="0" presId="urn:microsoft.com/office/officeart/2005/8/layout/process5"/>
     <dgm:cxn modelId="{F35CE48E-E05E-42E3-8619-C15D7E97E2FA}" srcId="{9CE7E2EE-03DD-4E1A-A532-FFC813509ABE}" destId="{ED342D73-A267-4886-9A80-A6464BB10FAF}" srcOrd="1" destOrd="0" parTransId="{6E4325E6-8888-4243-8CE9-F057B2C926F3}" sibTransId="{8B214566-7C10-4E0F-8F78-4A198AEA0B30}"/>
-    <dgm:cxn modelId="{45163FD9-266D-46F3-8782-516AE94E76B8}" type="presOf" srcId="{9CE7E2EE-03DD-4E1A-A532-FFC813509ABE}" destId="{9A40FF66-0181-420A-87A3-F65C5358D78C}" srcOrd="0" destOrd="0" presId="urn:microsoft.com/office/officeart/2005/8/layout/process5"/>
-    <dgm:cxn modelId="{2D552B50-9D6A-4225-A735-DDD7BBD2F0C7}" type="presOf" srcId="{40CC102E-4F77-4F05-998B-94AFE9295718}" destId="{0E85D189-DE54-4D4D-B049-C4A9B71A75A6}" srcOrd="0" destOrd="0" presId="urn:microsoft.com/office/officeart/2005/8/layout/process5"/>
-    <dgm:cxn modelId="{47FAA5D8-CABC-463C-8351-0F741B98D29B}" type="presOf" srcId="{6A689321-C090-419D-9034-CA445195A401}" destId="{157355F4-2CE0-4EA2-84A5-7C789CC5C973}" srcOrd="0" destOrd="0" presId="urn:microsoft.com/office/officeart/2005/8/layout/process5"/>
-    <dgm:cxn modelId="{A8AB0812-862C-410B-B8F2-7486EF4109AC}" srcId="{9CE7E2EE-03DD-4E1A-A532-FFC813509ABE}" destId="{B0E11109-C174-42E9-915B-1C8CA814F187}" srcOrd="5" destOrd="0" parTransId="{3FED7114-2C3A-42A1-8B55-58D4E3ADA5CC}" sibTransId="{854B2E8E-BCFF-41FE-8D6F-1BD951C9F2EA}"/>
-    <dgm:cxn modelId="{37DB4B8B-DD0F-405A-ABE9-3C7ABDE3CB55}" type="presOf" srcId="{3070F7B8-476D-4B33-96DC-0D0D14D15A2B}" destId="{4B0B7796-9420-4262-8099-E1CE8EB0B8FC}" srcOrd="0" destOrd="0" presId="urn:microsoft.com/office/officeart/2005/8/layout/process5"/>
-    <dgm:cxn modelId="{1DAF733C-41D3-4780-8FA7-B9DA5E622972}" type="presOf" srcId="{854B2E8E-BCFF-41FE-8D6F-1BD951C9F2EA}" destId="{BE78406A-EB49-4810-8AA0-1C6E09195C57}" srcOrd="1" destOrd="0" presId="urn:microsoft.com/office/officeart/2005/8/layout/process5"/>
-    <dgm:cxn modelId="{AEE61CC6-86FD-4A54-99E6-289F24A25043}" type="presOf" srcId="{11D51BCC-8A7E-4E1F-8CDC-4F735DC8FA8D}" destId="{9FE2DE8E-ED13-450A-8D4D-9D3479F976FC}" srcOrd="0" destOrd="0" presId="urn:microsoft.com/office/officeart/2005/8/layout/process5"/>
-    <dgm:cxn modelId="{067A2745-5A90-431E-A013-CACB9719BAAA}" type="presOf" srcId="{B0E11109-C174-42E9-915B-1C8CA814F187}" destId="{8CD85989-8BFC-4E4D-A072-9BC8EFD94CC3}" srcOrd="0" destOrd="0" presId="urn:microsoft.com/office/officeart/2005/8/layout/process5"/>
-    <dgm:cxn modelId="{734A9FA2-ABB6-4D06-9F7D-1D4F3E297A55}" type="presOf" srcId="{89B8FB94-E6DA-4188-81CA-405A0EC35B66}" destId="{A182E124-3DD0-4F5E-8104-2BE410A2735E}" srcOrd="0" destOrd="0" presId="urn:microsoft.com/office/officeart/2005/8/layout/process5"/>
-    <dgm:cxn modelId="{F7FD2CFB-077E-4DEB-8E24-B4CEDCAA7369}" type="presOf" srcId="{D0AF36AD-24CB-4EF3-99B4-435F907A7475}" destId="{44EA96FA-030E-4A21-BBEA-7AE1DECC4704}" srcOrd="1" destOrd="0" presId="urn:microsoft.com/office/officeart/2005/8/layout/process5"/>
-    <dgm:cxn modelId="{86266213-2F71-433E-9004-8DDBE90F3C5F}" srcId="{9CE7E2EE-03DD-4E1A-A532-FFC813509ABE}" destId="{6711338B-8AAD-4CF9-AECD-89B809762F68}" srcOrd="3" destOrd="0" parTransId="{2B5CF930-3E29-4A49-A88F-AE8EC01846DC}" sibTransId="{D0AF36AD-24CB-4EF3-99B4-435F907A7475}"/>
-    <dgm:cxn modelId="{72DDDFE2-6C80-47CD-953A-AEC2AA05FA41}" srcId="{9CE7E2EE-03DD-4E1A-A532-FFC813509ABE}" destId="{32D0F705-6F03-4DAC-9EDE-893D78B60C8B}" srcOrd="4" destOrd="0" parTransId="{437A8DF1-2EDC-43B9-90FB-62EB95C8A9C6}" sibTransId="{89B8FB94-E6DA-4188-81CA-405A0EC35B66}"/>
-    <dgm:cxn modelId="{FC458872-570E-4F0F-8C6C-98B4DD94EC15}" type="presOf" srcId="{6A689321-C090-419D-9034-CA445195A401}" destId="{9F001E5F-4028-4BF3-8B44-2C6B77E86FAA}" srcOrd="1" destOrd="0" presId="urn:microsoft.com/office/officeart/2005/8/layout/process5"/>
-    <dgm:cxn modelId="{9E6838A9-163D-4E25-BE85-AEE8985CCEC7}" type="presOf" srcId="{8B214566-7C10-4E0F-8F78-4A198AEA0B30}" destId="{8AF3951A-D4C2-4721-9556-582B79C351ED}" srcOrd="1" destOrd="0" presId="urn:microsoft.com/office/officeart/2005/8/layout/process5"/>
-    <dgm:cxn modelId="{64D02C77-5F4C-4589-9B35-07CEC165D8D1}" type="presOf" srcId="{258378B9-50E6-4B98-A7E9-CCF6FA1E7C54}" destId="{952866D8-696E-4051-982D-DA24BB7CE69A}" srcOrd="0" destOrd="0" presId="urn:microsoft.com/office/officeart/2005/8/layout/process5"/>
-    <dgm:cxn modelId="{EB569A42-75D4-4C7D-AF51-67D4427BB116}" type="presOf" srcId="{832B415B-D3F5-42D8-9B6C-1F65EDBFCF76}" destId="{B45E9129-5FEF-442B-9B93-854A6F743D41}" srcOrd="0" destOrd="0" presId="urn:microsoft.com/office/officeart/2005/8/layout/process5"/>
-    <dgm:cxn modelId="{B5211E1D-71FC-495D-9E6F-B7644D8150BA}" type="presOf" srcId="{ED342D73-A267-4886-9A80-A6464BB10FAF}" destId="{086BC38D-F83E-4666-A142-88B9F380D426}" srcOrd="0" destOrd="0" presId="urn:microsoft.com/office/officeart/2005/8/layout/process5"/>
-    <dgm:cxn modelId="{7D033334-5791-4962-918F-AA112F5BCB53}" type="presOf" srcId="{89B8FB94-E6DA-4188-81CA-405A0EC35B66}" destId="{B58D02F6-1EF2-4B82-9F68-9C69D8F12A2D}" srcOrd="1" destOrd="0" presId="urn:microsoft.com/office/officeart/2005/8/layout/process5"/>
-    <dgm:cxn modelId="{95CDC555-A711-4C1C-B48A-5B7E7C1EB00B}" type="presOf" srcId="{518FEE47-42D6-4B8B-B604-AD07B908C2EE}" destId="{D4304E72-166F-497E-BA1F-3486EC81E6AB}" srcOrd="0" destOrd="0" presId="urn:microsoft.com/office/officeart/2005/8/layout/process5"/>
-    <dgm:cxn modelId="{53D9829D-C80F-4765-BB9D-563E3FC73679}" type="presOf" srcId="{832B415B-D3F5-42D8-9B6C-1F65EDBFCF76}" destId="{A4AA1318-29A8-4A69-A52F-8061D4752930}" srcOrd="1" destOrd="0" presId="urn:microsoft.com/office/officeart/2005/8/layout/process5"/>
-    <dgm:cxn modelId="{C56241F9-3163-4AF1-9C30-595DF0AE4E0B}" type="presOf" srcId="{8B214566-7C10-4E0F-8F78-4A198AEA0B30}" destId="{14A4EEF3-4ECF-4F1C-A00A-F1A699AF55C6}" srcOrd="0" destOrd="0" presId="urn:microsoft.com/office/officeart/2005/8/layout/process5"/>
-    <dgm:cxn modelId="{4170A00F-742D-4A5C-9A69-6D9B0F4D2544}" srcId="{9CE7E2EE-03DD-4E1A-A532-FFC813509ABE}" destId="{11D51BCC-8A7E-4E1F-8CDC-4F735DC8FA8D}" srcOrd="7" destOrd="0" parTransId="{01ADF44D-50A4-4E88-9458-21304060AD7A}" sibTransId="{DA312030-BFD5-4D66-88A6-10BAF624F089}"/>
-    <dgm:cxn modelId="{BA7CBACD-8EFA-4904-981B-7AD22867C599}" type="presParOf" srcId="{9A40FF66-0181-420A-87A3-F65C5358D78C}" destId="{0E85D189-DE54-4D4D-B049-C4A9B71A75A6}" srcOrd="0" destOrd="0" presId="urn:microsoft.com/office/officeart/2005/8/layout/process5"/>
-    <dgm:cxn modelId="{E9977E59-D4CC-4A68-946B-ECEDAD0905DC}" type="presParOf" srcId="{9A40FF66-0181-420A-87A3-F65C5358D78C}" destId="{157355F4-2CE0-4EA2-84A5-7C789CC5C973}" srcOrd="1" destOrd="0" presId="urn:microsoft.com/office/officeart/2005/8/layout/process5"/>
-    <dgm:cxn modelId="{C85B0FDE-E8ED-4C3D-A965-05638C19A25C}" type="presParOf" srcId="{157355F4-2CE0-4EA2-84A5-7C789CC5C973}" destId="{9F001E5F-4028-4BF3-8B44-2C6B77E86FAA}" srcOrd="0" destOrd="0" presId="urn:microsoft.com/office/officeart/2005/8/layout/process5"/>
-    <dgm:cxn modelId="{7700179A-37FE-4E4C-9A4D-5C3E4F376770}" type="presParOf" srcId="{9A40FF66-0181-420A-87A3-F65C5358D78C}" destId="{086BC38D-F83E-4666-A142-88B9F380D426}" srcOrd="2" destOrd="0" presId="urn:microsoft.com/office/officeart/2005/8/layout/process5"/>
-    <dgm:cxn modelId="{5F658FC1-538D-40EE-A5ED-0ABBA7499CE2}" type="presParOf" srcId="{9A40FF66-0181-420A-87A3-F65C5358D78C}" destId="{14A4EEF3-4ECF-4F1C-A00A-F1A699AF55C6}" srcOrd="3" destOrd="0" presId="urn:microsoft.com/office/officeart/2005/8/layout/process5"/>
-    <dgm:cxn modelId="{14414F12-9E3A-4E11-B644-D590385CAB88}" type="presParOf" srcId="{14A4EEF3-4ECF-4F1C-A00A-F1A699AF55C6}" destId="{8AF3951A-D4C2-4721-9556-582B79C351ED}" srcOrd="0" destOrd="0" presId="urn:microsoft.com/office/officeart/2005/8/layout/process5"/>
-    <dgm:cxn modelId="{7EC7D3F4-E70E-4D8D-AE06-A1416A2BAF1D}" type="presParOf" srcId="{9A40FF66-0181-420A-87A3-F65C5358D78C}" destId="{4B0B7796-9420-4262-8099-E1CE8EB0B8FC}" srcOrd="4" destOrd="0" presId="urn:microsoft.com/office/officeart/2005/8/layout/process5"/>
-    <dgm:cxn modelId="{10F761CF-4B70-4B52-A48B-A3F24CDA7C1D}" type="presParOf" srcId="{9A40FF66-0181-420A-87A3-F65C5358D78C}" destId="{D4304E72-166F-497E-BA1F-3486EC81E6AB}" srcOrd="5" destOrd="0" presId="urn:microsoft.com/office/officeart/2005/8/layout/process5"/>
-    <dgm:cxn modelId="{433DF93B-B50F-4283-B841-02FC61676B1D}" type="presParOf" srcId="{D4304E72-166F-497E-BA1F-3486EC81E6AB}" destId="{64BD5B20-33D8-4646-A4A8-932ACD2DAD4B}" srcOrd="0" destOrd="0" presId="urn:microsoft.com/office/officeart/2005/8/layout/process5"/>
-    <dgm:cxn modelId="{F6C46E54-13A2-4273-B738-AA29DFCB0682}" type="presParOf" srcId="{9A40FF66-0181-420A-87A3-F65C5358D78C}" destId="{9E9C932C-4EED-4097-BFAC-62B323212C78}" srcOrd="6" destOrd="0" presId="urn:microsoft.com/office/officeart/2005/8/layout/process5"/>
-    <dgm:cxn modelId="{0FAB3229-9021-4830-9397-00EACD20D8FF}" type="presParOf" srcId="{9A40FF66-0181-420A-87A3-F65C5358D78C}" destId="{D184E6BE-0A74-4016-95E2-07C81FA6B44C}" srcOrd="7" destOrd="0" presId="urn:microsoft.com/office/officeart/2005/8/layout/process5"/>
-    <dgm:cxn modelId="{A6DAAF21-BB02-40C5-839A-CDD712BED4F9}" type="presParOf" srcId="{D184E6BE-0A74-4016-95E2-07C81FA6B44C}" destId="{44EA96FA-030E-4A21-BBEA-7AE1DECC4704}" srcOrd="0" destOrd="0" presId="urn:microsoft.com/office/officeart/2005/8/layout/process5"/>
-    <dgm:cxn modelId="{8DD7D600-5758-4AAE-A8E8-532D57ED5BDE}" type="presParOf" srcId="{9A40FF66-0181-420A-87A3-F65C5358D78C}" destId="{F075908C-F448-4D5B-9846-DF1E57619A55}" srcOrd="8" destOrd="0" presId="urn:microsoft.com/office/officeart/2005/8/layout/process5"/>
-    <dgm:cxn modelId="{BDF8B20D-7CDD-4343-9AA9-9694665688C7}" type="presParOf" srcId="{9A40FF66-0181-420A-87A3-F65C5358D78C}" destId="{A182E124-3DD0-4F5E-8104-2BE410A2735E}" srcOrd="9" destOrd="0" presId="urn:microsoft.com/office/officeart/2005/8/layout/process5"/>
-    <dgm:cxn modelId="{451521A7-6879-4679-870B-DE3D96DE4FBE}" type="presParOf" srcId="{A182E124-3DD0-4F5E-8104-2BE410A2735E}" destId="{B58D02F6-1EF2-4B82-9F68-9C69D8F12A2D}" srcOrd="0" destOrd="0" presId="urn:microsoft.com/office/officeart/2005/8/layout/process5"/>
-    <dgm:cxn modelId="{58FF4ACA-CAA1-4910-A91B-9F55D145E3E7}" type="presParOf" srcId="{9A40FF66-0181-420A-87A3-F65C5358D78C}" destId="{8CD85989-8BFC-4E4D-A072-9BC8EFD94CC3}" srcOrd="10" destOrd="0" presId="urn:microsoft.com/office/officeart/2005/8/layout/process5"/>
-    <dgm:cxn modelId="{2CD73A5D-D970-4543-8DE0-EA6F1CF6E914}" type="presParOf" srcId="{9A40FF66-0181-420A-87A3-F65C5358D78C}" destId="{68012194-1F26-45C8-84E4-8D3B8CBC2FCE}" srcOrd="11" destOrd="0" presId="urn:microsoft.com/office/officeart/2005/8/layout/process5"/>
-    <dgm:cxn modelId="{1128D4F5-0C78-4FB9-A499-275E751BDC33}" type="presParOf" srcId="{68012194-1F26-45C8-84E4-8D3B8CBC2FCE}" destId="{BE78406A-EB49-4810-8AA0-1C6E09195C57}" srcOrd="0" destOrd="0" presId="urn:microsoft.com/office/officeart/2005/8/layout/process5"/>
-    <dgm:cxn modelId="{078E8739-20E7-4032-A659-D54E9C76F0C0}" type="presParOf" srcId="{9A40FF66-0181-420A-87A3-F65C5358D78C}" destId="{952866D8-696E-4051-982D-DA24BB7CE69A}" srcOrd="12" destOrd="0" presId="urn:microsoft.com/office/officeart/2005/8/layout/process5"/>
-    <dgm:cxn modelId="{AE1A55DD-05BD-4738-9E4D-F4F7CE65B93A}" type="presParOf" srcId="{9A40FF66-0181-420A-87A3-F65C5358D78C}" destId="{B45E9129-5FEF-442B-9B93-854A6F743D41}" srcOrd="13" destOrd="0" presId="urn:microsoft.com/office/officeart/2005/8/layout/process5"/>
-    <dgm:cxn modelId="{7F07E6B2-C3BD-483A-AECC-7FC47F2A0406}" type="presParOf" srcId="{B45E9129-5FEF-442B-9B93-854A6F743D41}" destId="{A4AA1318-29A8-4A69-A52F-8061D4752930}" srcOrd="0" destOrd="0" presId="urn:microsoft.com/office/officeart/2005/8/layout/process5"/>
-    <dgm:cxn modelId="{C7439E81-F186-4DA1-A454-DA2E3F827011}" type="presParOf" srcId="{9A40FF66-0181-420A-87A3-F65C5358D78C}" destId="{9FE2DE8E-ED13-450A-8D4D-9D3479F976FC}" srcOrd="14" destOrd="0" presId="urn:microsoft.com/office/officeart/2005/8/layout/process5"/>
+    <dgm:cxn modelId="{78715485-9E14-4B36-8228-7C8D1B7FD7FE}" type="presOf" srcId="{6A689321-C090-419D-9034-CA445195A401}" destId="{9F001E5F-4028-4BF3-8B44-2C6B77E86FAA}" srcOrd="1" destOrd="0" presId="urn:microsoft.com/office/officeart/2005/8/layout/process5"/>
+    <dgm:cxn modelId="{1C43B791-48BC-407A-98EF-1E1589EF4799}" type="presParOf" srcId="{9A40FF66-0181-420A-87A3-F65C5358D78C}" destId="{0E85D189-DE54-4D4D-B049-C4A9B71A75A6}" srcOrd="0" destOrd="0" presId="urn:microsoft.com/office/officeart/2005/8/layout/process5"/>
+    <dgm:cxn modelId="{575A329D-8AFC-4353-A304-7F747A5744C0}" type="presParOf" srcId="{9A40FF66-0181-420A-87A3-F65C5358D78C}" destId="{157355F4-2CE0-4EA2-84A5-7C789CC5C973}" srcOrd="1" destOrd="0" presId="urn:microsoft.com/office/officeart/2005/8/layout/process5"/>
+    <dgm:cxn modelId="{3A3F4B5B-FD1F-429D-BEF9-657ABBF49BD7}" type="presParOf" srcId="{157355F4-2CE0-4EA2-84A5-7C789CC5C973}" destId="{9F001E5F-4028-4BF3-8B44-2C6B77E86FAA}" srcOrd="0" destOrd="0" presId="urn:microsoft.com/office/officeart/2005/8/layout/process5"/>
+    <dgm:cxn modelId="{26B87473-FF1D-4E03-ABA0-9AFF6BC21112}" type="presParOf" srcId="{9A40FF66-0181-420A-87A3-F65C5358D78C}" destId="{086BC38D-F83E-4666-A142-88B9F380D426}" srcOrd="2" destOrd="0" presId="urn:microsoft.com/office/officeart/2005/8/layout/process5"/>
+    <dgm:cxn modelId="{32C7863A-6665-4D2F-80BA-6820DE06726E}" type="presParOf" srcId="{9A40FF66-0181-420A-87A3-F65C5358D78C}" destId="{14A4EEF3-4ECF-4F1C-A00A-F1A699AF55C6}" srcOrd="3" destOrd="0" presId="urn:microsoft.com/office/officeart/2005/8/layout/process5"/>
+    <dgm:cxn modelId="{E58889CB-4776-455A-A2A6-BA2C41FCFA16}" type="presParOf" srcId="{14A4EEF3-4ECF-4F1C-A00A-F1A699AF55C6}" destId="{8AF3951A-D4C2-4721-9556-582B79C351ED}" srcOrd="0" destOrd="0" presId="urn:microsoft.com/office/officeart/2005/8/layout/process5"/>
+    <dgm:cxn modelId="{B58A0A8B-CA21-4F77-84E7-76E546D7C271}" type="presParOf" srcId="{9A40FF66-0181-420A-87A3-F65C5358D78C}" destId="{4B0B7796-9420-4262-8099-E1CE8EB0B8FC}" srcOrd="4" destOrd="0" presId="urn:microsoft.com/office/officeart/2005/8/layout/process5"/>
+    <dgm:cxn modelId="{C017BF3B-8865-4B40-BC02-2B90A079B12F}" type="presParOf" srcId="{9A40FF66-0181-420A-87A3-F65C5358D78C}" destId="{D4304E72-166F-497E-BA1F-3486EC81E6AB}" srcOrd="5" destOrd="0" presId="urn:microsoft.com/office/officeart/2005/8/layout/process5"/>
+    <dgm:cxn modelId="{06295A9B-B557-4F39-AB94-16785E26B223}" type="presParOf" srcId="{D4304E72-166F-497E-BA1F-3486EC81E6AB}" destId="{64BD5B20-33D8-4646-A4A8-932ACD2DAD4B}" srcOrd="0" destOrd="0" presId="urn:microsoft.com/office/officeart/2005/8/layout/process5"/>
+    <dgm:cxn modelId="{9179AB60-E22A-4F37-848F-B2E6DFBAECC9}" type="presParOf" srcId="{9A40FF66-0181-420A-87A3-F65C5358D78C}" destId="{9E9C932C-4EED-4097-BFAC-62B323212C78}" srcOrd="6" destOrd="0" presId="urn:microsoft.com/office/officeart/2005/8/layout/process5"/>
+    <dgm:cxn modelId="{3D22BCF0-306B-4104-B498-DB208379998B}" type="presParOf" srcId="{9A40FF66-0181-420A-87A3-F65C5358D78C}" destId="{D184E6BE-0A74-4016-95E2-07C81FA6B44C}" srcOrd="7" destOrd="0" presId="urn:microsoft.com/office/officeart/2005/8/layout/process5"/>
+    <dgm:cxn modelId="{766206BE-6675-43C4-A1F6-1A9D8782E6B0}" type="presParOf" srcId="{D184E6BE-0A74-4016-95E2-07C81FA6B44C}" destId="{44EA96FA-030E-4A21-BBEA-7AE1DECC4704}" srcOrd="0" destOrd="0" presId="urn:microsoft.com/office/officeart/2005/8/layout/process5"/>
+    <dgm:cxn modelId="{E0EC402C-DCE8-413F-90F6-9F0A3A5DC1B6}" type="presParOf" srcId="{9A40FF66-0181-420A-87A3-F65C5358D78C}" destId="{F075908C-F448-4D5B-9846-DF1E57619A55}" srcOrd="8" destOrd="0" presId="urn:microsoft.com/office/officeart/2005/8/layout/process5"/>
+    <dgm:cxn modelId="{1E35D95B-DE7F-445E-91A3-FA025B29A1B6}" type="presParOf" srcId="{9A40FF66-0181-420A-87A3-F65C5358D78C}" destId="{A182E124-3DD0-4F5E-8104-2BE410A2735E}" srcOrd="9" destOrd="0" presId="urn:microsoft.com/office/officeart/2005/8/layout/process5"/>
+    <dgm:cxn modelId="{87F2DA9B-19D3-4E70-A44E-4E88CDAF6E52}" type="presParOf" srcId="{A182E124-3DD0-4F5E-8104-2BE410A2735E}" destId="{B58D02F6-1EF2-4B82-9F68-9C69D8F12A2D}" srcOrd="0" destOrd="0" presId="urn:microsoft.com/office/officeart/2005/8/layout/process5"/>
+    <dgm:cxn modelId="{B5293B96-CC82-4C03-8EB2-774E366ED7A6}" type="presParOf" srcId="{9A40FF66-0181-420A-87A3-F65C5358D78C}" destId="{8CD85989-8BFC-4E4D-A072-9BC8EFD94CC3}" srcOrd="10" destOrd="0" presId="urn:microsoft.com/office/officeart/2005/8/layout/process5"/>
+    <dgm:cxn modelId="{82D8E2FD-F586-45F9-8555-46A21A8E8541}" type="presParOf" srcId="{9A40FF66-0181-420A-87A3-F65C5358D78C}" destId="{68012194-1F26-45C8-84E4-8D3B8CBC2FCE}" srcOrd="11" destOrd="0" presId="urn:microsoft.com/office/officeart/2005/8/layout/process5"/>
+    <dgm:cxn modelId="{6C0DE5B9-3FCE-409D-8D9F-1A1B31437D64}" type="presParOf" srcId="{68012194-1F26-45C8-84E4-8D3B8CBC2FCE}" destId="{BE78406A-EB49-4810-8AA0-1C6E09195C57}" srcOrd="0" destOrd="0" presId="urn:microsoft.com/office/officeart/2005/8/layout/process5"/>
+    <dgm:cxn modelId="{D5A0A12D-0424-4CDC-AA4E-E98128679F28}" type="presParOf" srcId="{9A40FF66-0181-420A-87A3-F65C5358D78C}" destId="{952866D8-696E-4051-982D-DA24BB7CE69A}" srcOrd="12" destOrd="0" presId="urn:microsoft.com/office/officeart/2005/8/layout/process5"/>
+    <dgm:cxn modelId="{A9F24B7E-33CB-4330-B5F0-26FDCEE50EF9}" type="presParOf" srcId="{9A40FF66-0181-420A-87A3-F65C5358D78C}" destId="{B45E9129-5FEF-442B-9B93-854A6F743D41}" srcOrd="13" destOrd="0" presId="urn:microsoft.com/office/officeart/2005/8/layout/process5"/>
+    <dgm:cxn modelId="{A28CA5E8-9827-4E2C-8DD5-7FBBDCA2F896}" type="presParOf" srcId="{B45E9129-5FEF-442B-9B93-854A6F743D41}" destId="{A4AA1318-29A8-4A69-A52F-8061D4752930}" srcOrd="0" destOrd="0" presId="urn:microsoft.com/office/officeart/2005/8/layout/process5"/>
+    <dgm:cxn modelId="{046B1519-C9AC-4AEC-BDA5-50CF20904C26}" type="presParOf" srcId="{9A40FF66-0181-420A-87A3-F65C5358D78C}" destId="{9FE2DE8E-ED13-450A-8D4D-9D3479F976FC}" srcOrd="14" destOrd="0" presId="urn:microsoft.com/office/officeart/2005/8/layout/process5"/>
   </dgm:cxnLst>
   <dgm:bg/>
   <dgm:whole/>

</xml_diff>

<commit_message>
correccion fase del proceso de cambio del PGCC
</commit_message>
<xml_diff>
--- a/Documentos/SES_PGCC.docx
+++ b/Documentos/SES_PGCC.docx
@@ -182,7 +182,7 @@
             <w:rPr>
               <w:noProof/>
             </w:rPr>
-            <w:instrText>HYPERLINK \l "_Toc499251331"</w:instrText>
+            <w:instrText>HYPERLINK \l "_Toc499301503"</w:instrText>
           </w:r>
           <w:r>
             <w:rPr>
@@ -247,7 +247,7 @@
               <w:noProof/>
               <w:webHidden/>
             </w:rPr>
-            <w:instrText xml:space="preserve"> PAGEREF _Toc499251331 \h </w:instrText>
+            <w:instrText xml:space="preserve"> PAGEREF _Toc499301503 \h </w:instrText>
           </w:r>
           <w:r>
             <w:rPr>
@@ -297,7 +297,7 @@
               <w:color w:val="auto"/>
             </w:rPr>
           </w:pPr>
-          <w:hyperlink w:anchor="_Toc499251332" w:history="1">
+          <w:hyperlink w:anchor="_Toc499301504" w:history="1">
             <w:r>
               <w:rPr>
                 <w:rStyle w:val="Hipervnculo"/>
@@ -320,7 +320,7 @@
                 <w:b/>
                 <w:noProof/>
               </w:rPr>
-              <w:t>Objetivo:</w:t>
+              <w:t>OBJETIVO</w:t>
             </w:r>
             <w:r>
               <w:rPr>
@@ -341,7 +341,7 @@
                 <w:noProof/>
                 <w:webHidden/>
               </w:rPr>
-              <w:instrText xml:space="preserve"> PAGEREF _Toc499251332 \h </w:instrText>
+              <w:instrText xml:space="preserve"> PAGEREF _Toc499301504 \h </w:instrText>
             </w:r>
             <w:r>
               <w:rPr>
@@ -385,7 +385,7 @@
               <w:color w:val="auto"/>
             </w:rPr>
           </w:pPr>
-          <w:hyperlink w:anchor="_Toc499251333" w:history="1">
+          <w:hyperlink w:anchor="_Toc499301505" w:history="1">
             <w:r>
               <w:rPr>
                 <w:rStyle w:val="Hipervnculo"/>
@@ -429,7 +429,7 @@
                 <w:noProof/>
                 <w:webHidden/>
               </w:rPr>
-              <w:instrText xml:space="preserve"> PAGEREF _Toc499251333 \h </w:instrText>
+              <w:instrText xml:space="preserve"> PAGEREF _Toc499301505 \h </w:instrText>
             </w:r>
             <w:r>
               <w:rPr>
@@ -473,7 +473,7 @@
               <w:color w:val="auto"/>
             </w:rPr>
           </w:pPr>
-          <w:hyperlink w:anchor="_Toc499251334" w:history="1">
+          <w:hyperlink w:anchor="_Toc499301506" w:history="1">
             <w:r>
               <w:rPr>
                 <w:rStyle w:val="Hipervnculo"/>
@@ -517,7 +517,7 @@
                 <w:noProof/>
                 <w:webHidden/>
               </w:rPr>
-              <w:instrText xml:space="preserve"> PAGEREF _Toc499251334 \h </w:instrText>
+              <w:instrText xml:space="preserve"> PAGEREF _Toc499301506 \h </w:instrText>
             </w:r>
             <w:r>
               <w:rPr>
@@ -561,7 +561,7 @@
               <w:color w:val="auto"/>
             </w:rPr>
           </w:pPr>
-          <w:hyperlink w:anchor="_Toc499251335" w:history="1">
+          <w:hyperlink w:anchor="_Toc499301507" w:history="1">
             <w:r>
               <w:rPr>
                 <w:rStyle w:val="Hipervnculo"/>
@@ -603,7 +603,7 @@
                 <w:noProof/>
                 <w:webHidden/>
               </w:rPr>
-              <w:instrText xml:space="preserve"> PAGEREF _Toc499251335 \h </w:instrText>
+              <w:instrText xml:space="preserve"> PAGEREF _Toc499301507 \h </w:instrText>
             </w:r>
             <w:r>
               <w:rPr>
@@ -647,7 +647,7 @@
               <w:color w:val="auto"/>
             </w:rPr>
           </w:pPr>
-          <w:hyperlink w:anchor="_Toc499251336" w:history="1">
+          <w:hyperlink w:anchor="_Toc499301508" w:history="1">
             <w:r>
               <w:rPr>
                 <w:rStyle w:val="Hipervnculo"/>
@@ -689,7 +689,7 @@
                 <w:noProof/>
                 <w:webHidden/>
               </w:rPr>
-              <w:instrText xml:space="preserve"> PAGEREF _Toc499251336 \h </w:instrText>
+              <w:instrText xml:space="preserve"> PAGEREF _Toc499301508 \h </w:instrText>
             </w:r>
             <w:r>
               <w:rPr>
@@ -733,7 +733,7 @@
               <w:color w:val="auto"/>
             </w:rPr>
           </w:pPr>
-          <w:hyperlink w:anchor="_Toc499251337" w:history="1">
+          <w:hyperlink w:anchor="_Toc499301509" w:history="1">
             <w:r>
               <w:rPr>
                 <w:rStyle w:val="Hipervnculo"/>
@@ -775,7 +775,7 @@
                 <w:noProof/>
                 <w:webHidden/>
               </w:rPr>
-              <w:instrText xml:space="preserve"> PAGEREF _Toc499251337 \h </w:instrText>
+              <w:instrText xml:space="preserve"> PAGEREF _Toc499301509 \h </w:instrText>
             </w:r>
             <w:r>
               <w:rPr>
@@ -819,7 +819,7 @@
               <w:color w:val="auto"/>
             </w:rPr>
           </w:pPr>
-          <w:hyperlink w:anchor="_Toc499251338" w:history="1">
+          <w:hyperlink w:anchor="_Toc499301510" w:history="1">
             <w:r>
               <w:rPr>
                 <w:rStyle w:val="Hipervnculo"/>
@@ -861,7 +861,7 @@
                 <w:noProof/>
                 <w:webHidden/>
               </w:rPr>
-              <w:instrText xml:space="preserve"> PAGEREF _Toc499251338 \h </w:instrText>
+              <w:instrText xml:space="preserve"> PAGEREF _Toc499301510 \h </w:instrText>
             </w:r>
             <w:r>
               <w:rPr>
@@ -905,7 +905,7 @@
               <w:color w:val="auto"/>
             </w:rPr>
           </w:pPr>
-          <w:hyperlink w:anchor="_Toc499251339" w:history="1">
+          <w:hyperlink w:anchor="_Toc499301511" w:history="1">
             <w:r>
               <w:rPr>
                 <w:rStyle w:val="Hipervnculo"/>
@@ -947,7 +947,7 @@
                 <w:noProof/>
                 <w:webHidden/>
               </w:rPr>
-              <w:instrText xml:space="preserve"> PAGEREF _Toc499251339 \h </w:instrText>
+              <w:instrText xml:space="preserve"> PAGEREF _Toc499301511 \h </w:instrText>
             </w:r>
             <w:r>
               <w:rPr>
@@ -991,7 +991,7 @@
               <w:color w:val="auto"/>
             </w:rPr>
           </w:pPr>
-          <w:hyperlink w:anchor="_Toc499251340" w:history="1">
+          <w:hyperlink w:anchor="_Toc499301512" w:history="1">
             <w:r>
               <w:rPr>
                 <w:rStyle w:val="Hipervnculo"/>
@@ -1033,7 +1033,7 @@
                 <w:noProof/>
                 <w:webHidden/>
               </w:rPr>
-              <w:instrText xml:space="preserve"> PAGEREF _Toc499251340 \h </w:instrText>
+              <w:instrText xml:space="preserve"> PAGEREF _Toc499301512 \h </w:instrText>
             </w:r>
             <w:r>
               <w:rPr>
@@ -1077,7 +1077,7 @@
               <w:color w:val="auto"/>
             </w:rPr>
           </w:pPr>
-          <w:hyperlink w:anchor="_Toc499251341" w:history="1">
+          <w:hyperlink w:anchor="_Toc499301513" w:history="1">
             <w:r>
               <w:rPr>
                 <w:rStyle w:val="Hipervnculo"/>
@@ -1119,7 +1119,7 @@
                 <w:noProof/>
                 <w:webHidden/>
               </w:rPr>
-              <w:instrText xml:space="preserve"> PAGEREF _Toc499251341 \h </w:instrText>
+              <w:instrText xml:space="preserve"> PAGEREF _Toc499301513 \h </w:instrText>
             </w:r>
             <w:r>
               <w:rPr>
@@ -1163,7 +1163,7 @@
               <w:color w:val="auto"/>
             </w:rPr>
           </w:pPr>
-          <w:hyperlink w:anchor="_Toc499251342" w:history="1">
+          <w:hyperlink w:anchor="_Toc499301514" w:history="1">
             <w:r>
               <w:rPr>
                 <w:rStyle w:val="Hipervnculo"/>
@@ -1205,7 +1205,7 @@
                 <w:noProof/>
                 <w:webHidden/>
               </w:rPr>
-              <w:instrText xml:space="preserve"> PAGEREF _Toc499251342 \h </w:instrText>
+              <w:instrText xml:space="preserve"> PAGEREF _Toc499301514 \h </w:instrText>
             </w:r>
             <w:r>
               <w:rPr>
@@ -1249,7 +1249,7 @@
               <w:color w:val="auto"/>
             </w:rPr>
           </w:pPr>
-          <w:hyperlink w:anchor="_Toc499251343" w:history="1">
+          <w:hyperlink w:anchor="_Toc499301515" w:history="1">
             <w:r>
               <w:rPr>
                 <w:rStyle w:val="Hipervnculo"/>
@@ -1293,7 +1293,7 @@
                 <w:noProof/>
                 <w:webHidden/>
               </w:rPr>
-              <w:instrText xml:space="preserve"> PAGEREF _Toc499251343 \h </w:instrText>
+              <w:instrText xml:space="preserve"> PAGEREF _Toc499301515 \h </w:instrText>
             </w:r>
             <w:r>
               <w:rPr>
@@ -1393,7 +1393,7 @@
           <w:color w:val="000000"/>
         </w:rPr>
       </w:pPr>
-      <w:bookmarkStart w:id="1" w:name="_Toc499251331"/>
+      <w:bookmarkStart w:id="1" w:name="_Toc499301503"/>
       <w:r>
         <w:rPr>
           <w:b/>
@@ -1453,13 +1453,13 @@
           <w:color w:val="000000"/>
         </w:rPr>
       </w:pPr>
-      <w:bookmarkStart w:id="2" w:name="_Toc499251332"/>
+      <w:bookmarkStart w:id="2" w:name="_Toc499301504"/>
       <w:r>
         <w:rPr>
           <w:b/>
           <w:color w:val="000000"/>
         </w:rPr>
-        <w:t>Objetivo:</w:t>
+        <w:t>OBJETIVO</w:t>
       </w:r>
       <w:bookmarkEnd w:id="2"/>
     </w:p>
@@ -1628,7 +1628,7 @@
           <w:color w:val="000000"/>
         </w:rPr>
       </w:pPr>
-      <w:bookmarkStart w:id="3" w:name="_Toc499251333"/>
+      <w:bookmarkStart w:id="3" w:name="_Toc499301505"/>
       <w:r>
         <w:rPr>
           <w:b/>
@@ -1740,7 +1740,7 @@
           <w:color w:val="000000"/>
         </w:rPr>
       </w:pPr>
-      <w:bookmarkStart w:id="4" w:name="_Toc499251334"/>
+      <w:bookmarkStart w:id="4" w:name="_Toc499301506"/>
       <w:r>
         <w:rPr>
           <w:b/>
@@ -1790,17 +1790,6 @@
     <w:p>
       <w:pPr>
         <w:pStyle w:val="Encabezado2"/>
-        <w:ind w:left="792" w:firstLine="0"/>
-        <w:rPr>
-          <w:rFonts w:ascii="Calibri" w:eastAsia="Calibri" w:hAnsi="Calibri" w:cs="Calibri"/>
-          <w:sz w:val="28"/>
-          <w:szCs w:val="28"/>
-        </w:rPr>
-      </w:pPr>
-    </w:p>
-    <w:p>
-      <w:pPr>
-        <w:pStyle w:val="Encabezado2"/>
         <w:numPr>
           <w:ilvl w:val="1"/>
           <w:numId w:val="1"/>
@@ -1811,7 +1800,7 @@
           <w:szCs w:val="28"/>
         </w:rPr>
       </w:pPr>
-      <w:bookmarkStart w:id="5" w:name="_Toc499251335"/>
+      <w:bookmarkStart w:id="5" w:name="_Toc499301507"/>
       <w:r>
         <w:rPr>
           <w:rFonts w:ascii="Calibri" w:eastAsia="Calibri" w:hAnsi="Calibri" w:cs="Calibri"/>
@@ -2014,7 +2003,15 @@
               </w:rPr>
             </w:pPr>
             <w:r>
-              <w:t>Cambiar el estado de la solicitud a “Recepcionada”.</w:t>
+              <w:t>Cambiar el estado de la solicitud a “</w:t>
+            </w:r>
+            <w:proofErr w:type="spellStart"/>
+            <w:r>
+              <w:t>Recepcionada</w:t>
+            </w:r>
+            <w:proofErr w:type="spellEnd"/>
+            <w:r>
+              <w:t>”.</w:t>
             </w:r>
           </w:p>
         </w:tc>
@@ -2211,7 +2208,15 @@
               <w:contextualSpacing w:val="0"/>
             </w:pPr>
             <w:r>
-              <w:t>Solo aceptarán cambios debidamente justificados y redactados de forma que quien recepcione la solicitud pueda entenderla claramente. Caso contrario será rechazada.</w:t>
+              <w:t xml:space="preserve">Solo aceptarán cambios debidamente justificados y redactados de forma que quien </w:t>
+            </w:r>
+            <w:proofErr w:type="spellStart"/>
+            <w:r>
+              <w:t>recepcione</w:t>
+            </w:r>
+            <w:proofErr w:type="spellEnd"/>
+            <w:r>
+              <w:t xml:space="preserve"> la solicitud pueda entenderla claramente. Caso contrario será rechazada.</w:t>
             </w:r>
           </w:p>
           <w:p>
@@ -2249,7 +2254,15 @@
               <w:contextualSpacing w:val="0"/>
             </w:pPr>
             <w:r>
-              <w:t>Existe un plazo máximo de 2 días para que la solicitud pase al estado de “Recepcionada”.</w:t>
+              <w:t>Existe un plazo máximo de 2 días para que la solicitud pase al estado de “</w:t>
+            </w:r>
+            <w:proofErr w:type="spellStart"/>
+            <w:r>
+              <w:t>Recepcionada</w:t>
+            </w:r>
+            <w:proofErr w:type="spellEnd"/>
+            <w:r>
+              <w:t>”.</w:t>
             </w:r>
           </w:p>
         </w:tc>
@@ -2292,9 +2305,10 @@
           <w:sz w:val="28"/>
           <w:szCs w:val="28"/>
         </w:rPr>
+        <w:lastRenderedPageBreak/>
         <w:t xml:space="preserve"> </w:t>
       </w:r>
-      <w:bookmarkStart w:id="6" w:name="_Toc499251336"/>
+      <w:bookmarkStart w:id="6" w:name="_Toc499301508"/>
       <w:r>
         <w:rPr>
           <w:rFonts w:ascii="Calibri" w:eastAsia="Calibri" w:hAnsi="Calibri" w:cs="Calibri"/>
@@ -2665,7 +2679,13 @@
               <w:contextualSpacing w:val="0"/>
             </w:pPr>
             <w:r>
-              <w:t>Una vez las actividades de este proceso son culminadas, la solicitud de cambio pasa a un estado CLASIFICADO.</w:t>
+              <w:t xml:space="preserve">Una vez las actividades de este proceso son culminadas, la solicitud de cambio pasa a un estado </w:t>
+            </w:r>
+            <w:r>
+              <w:t>“Pendiente de evaluación”</w:t>
+            </w:r>
+            <w:r>
+              <w:t>.</w:t>
             </w:r>
           </w:p>
           <w:p>
@@ -2733,7 +2753,7 @@
           <w:szCs w:val="28"/>
         </w:rPr>
       </w:pPr>
-      <w:bookmarkStart w:id="7" w:name="_Toc499251337"/>
+      <w:bookmarkStart w:id="7" w:name="_Toc499301509"/>
       <w:r>
         <w:rPr>
           <w:rFonts w:ascii="Calibri" w:eastAsia="Calibri" w:hAnsi="Calibri" w:cs="Calibri"/>
@@ -3136,7 +3156,25 @@
               <w:contextualSpacing w:val="0"/>
             </w:pPr>
             <w:r>
-              <w:t>Una vez las actividades sean culminadas, la solicitud pasa a un estado EVALUADO. De ser rechazada por aspectos de riesgos, se tendrá que adjuntar un texto describiendo la razón de rechazo y/o adjuntar documentos o correos expendidos por personal encargado de gestión de riesgos de la empresa.</w:t>
+              <w:t xml:space="preserve">Una vez las actividades sean culminadas, la solicitud pasa a un </w:t>
+            </w:r>
+            <w:r>
+              <w:t>estado “</w:t>
+            </w:r>
+            <w:r>
+              <w:t>Evaluada</w:t>
+            </w:r>
+            <w:r>
+              <w:t>”</w:t>
+            </w:r>
+            <w:r>
+              <w:t>. De ser rechazada por aspectos de riesgos, se tendrá que adjuntar un texto describiendo la razón de rechazo y/o adjuntar documentos o correos expendidos por personal encargado de gestión de riesgos de la empresa</w:t>
+            </w:r>
+            <w:r>
+              <w:t xml:space="preserve"> y la solicitud pasa a un estado de “Rechazada”</w:t>
+            </w:r>
+            <w:r>
+              <w:t>.</w:t>
             </w:r>
           </w:p>
           <w:p>
@@ -3204,7 +3242,7 @@
           <w:szCs w:val="28"/>
         </w:rPr>
       </w:pPr>
-      <w:bookmarkStart w:id="8" w:name="_Toc499251338"/>
+      <w:bookmarkStart w:id="8" w:name="_Toc499301510"/>
       <w:r>
         <w:rPr>
           <w:rFonts w:ascii="Calibri" w:eastAsia="Calibri" w:hAnsi="Calibri" w:cs="Calibri"/>
@@ -3342,29 +3380,6 @@
               <w:contextualSpacing w:val="0"/>
             </w:pPr>
             <w:r>
-              <w:t>Verificación de firmas del solicitante y encargado del área del solicitante (CCB).</w:t>
-            </w:r>
-          </w:p>
-          <w:p>
-            <w:pPr>
-              <w:pStyle w:val="Prrafodelista"/>
-              <w:widowControl w:val="0"/>
-              <w:numPr>
-                <w:ilvl w:val="0"/>
-                <w:numId w:val="6"/>
-              </w:numPr>
-              <w:pBdr>
-                <w:top w:val="none" w:sz="0" w:space="0" w:color="auto"/>
-                <w:left w:val="none" w:sz="0" w:space="0" w:color="auto"/>
-                <w:bottom w:val="none" w:sz="0" w:space="0" w:color="auto"/>
-                <w:right w:val="none" w:sz="0" w:space="0" w:color="auto"/>
-                <w:between w:val="none" w:sz="0" w:space="0" w:color="auto"/>
-              </w:pBdr>
-              <w:suppressAutoHyphens/>
-              <w:spacing w:after="0" w:line="240" w:lineRule="auto"/>
-              <w:contextualSpacing w:val="0"/>
-            </w:pPr>
-            <w:r>
               <w:t>Análisis de relaciones y/o contradicción con otros cambios en curso o pendientes (CCB).</w:t>
             </w:r>
           </w:p>
@@ -3534,49 +3549,21 @@
               <w:suppressAutoHyphens/>
               <w:spacing w:after="0" w:line="240" w:lineRule="auto"/>
               <w:contextualSpacing w:val="0"/>
-            </w:pPr>
-            <w:r>
-              <w:t>RFC llenado por solicitante.</w:t>
-            </w:r>
-          </w:p>
-          <w:p>
-            <w:pPr>
-              <w:pStyle w:val="Prrafodelista"/>
-              <w:widowControl w:val="0"/>
-              <w:numPr>
-                <w:ilvl w:val="0"/>
-                <w:numId w:val="6"/>
-              </w:numPr>
-              <w:pBdr>
-                <w:top w:val="none" w:sz="0" w:space="0" w:color="auto"/>
-                <w:left w:val="none" w:sz="0" w:space="0" w:color="auto"/>
-                <w:bottom w:val="none" w:sz="0" w:space="0" w:color="auto"/>
-                <w:right w:val="none" w:sz="0" w:space="0" w:color="auto"/>
-                <w:between w:val="none" w:sz="0" w:space="0" w:color="auto"/>
-              </w:pBdr>
-              <w:suppressAutoHyphens/>
-              <w:spacing w:after="0" w:line="240" w:lineRule="auto"/>
-              <w:contextualSpacing w:val="0"/>
-            </w:pPr>
-            <w:r>
-              <w:t>Ticket de mesa de ayuda para la solicitud.</w:t>
-            </w:r>
-          </w:p>
-          <w:p>
-            <w:pPr>
-              <w:pStyle w:val="Prrafodelista"/>
-              <w:widowControl w:val="0"/>
-              <w:pBdr>
-                <w:bar w:val="nil"/>
-              </w:pBdr>
-              <w:suppressAutoHyphens/>
-              <w:spacing w:after="0" w:line="240" w:lineRule="auto"/>
-              <w:contextualSpacing w:val="0"/>
               <w:rPr>
                 <w:b/>
                 <w:bCs/>
               </w:rPr>
             </w:pPr>
+            <w:r>
+              <w:t>RFC llenado por solicitante.</w:t>
+            </w:r>
+            <w:r>
+              <w:rPr>
+                <w:b/>
+                <w:bCs/>
+              </w:rPr>
+              <w:t xml:space="preserve"> </w:t>
+            </w:r>
           </w:p>
         </w:tc>
       </w:tr>
@@ -3661,7 +3648,16 @@
               <w:contextualSpacing w:val="0"/>
             </w:pPr>
             <w:r>
-              <w:t>Una vez culminadas las actividades, la solicitud pasa un estado de APROBADO.</w:t>
+              <w:t>Una vez culminadas las actividades, la solicitud pasa un estado de</w:t>
+            </w:r>
+            <w:r>
+              <w:t xml:space="preserve"> “</w:t>
+            </w:r>
+            <w:r>
+              <w:t>Aprobada”</w:t>
+            </w:r>
+            <w:r>
+              <w:t>.</w:t>
             </w:r>
           </w:p>
           <w:p>
@@ -3742,7 +3738,7 @@
       <w:r>
         <w:br w:type="page"/>
       </w:r>
-      <w:bookmarkStart w:id="9" w:name="_Toc499251339"/>
+      <w:bookmarkStart w:id="9" w:name="_Toc499301511"/>
       <w:r>
         <w:rPr>
           <w:rFonts w:ascii="Calibri" w:eastAsia="Calibri" w:hAnsi="Calibri" w:cs="Calibri"/>
@@ -3864,7 +3860,13 @@
               <w:contextualSpacing w:val="0"/>
             </w:pPr>
             <w:r>
-              <w:t>Definición de fechas en base a la fecha de solicitud del cambio y fecha requerida, además del calendario de cambios (CCB).</w:t>
+              <w:t xml:space="preserve">Definición de fechas en base a la fecha de solicitud del cambio y fecha requerida, además del </w:t>
+            </w:r>
+            <w:r>
+              <w:t>Cronograma</w:t>
+            </w:r>
+            <w:r>
+              <w:t xml:space="preserve"> de cambios (CCB).</w:t>
             </w:r>
           </w:p>
           <w:p>
@@ -4012,7 +4014,7 @@
               <w:contextualSpacing w:val="0"/>
             </w:pPr>
             <w:r>
-              <w:t>Calendario de cambios.</w:t>
+              <w:t>Cronograma de cambios.</w:t>
             </w:r>
           </w:p>
           <w:p>
@@ -4114,7 +4116,19 @@
               <w:contextualSpacing w:val="0"/>
             </w:pPr>
             <w:r>
-              <w:t>Una vez culminadas las actividades, la solicitud pasa al estado PLANIFICADO.</w:t>
+              <w:t>Una vez culminadas las actividades, la solicitud pasa al estado</w:t>
+            </w:r>
+            <w:r>
+              <w:t xml:space="preserve">  “En </w:t>
+            </w:r>
+            <w:r>
+              <w:t>proceso</w:t>
+            </w:r>
+            <w:r>
+              <w:t xml:space="preserve"> de atención”</w:t>
+            </w:r>
+            <w:r>
+              <w:t>.</w:t>
             </w:r>
           </w:p>
           <w:p>
@@ -4191,7 +4205,7 @@
         <w:lastRenderedPageBreak/>
         <w:t xml:space="preserve"> </w:t>
       </w:r>
-      <w:bookmarkStart w:id="10" w:name="_Toc499251340"/>
+      <w:bookmarkStart w:id="10" w:name="_Toc499301512"/>
       <w:r>
         <w:rPr>
           <w:rFonts w:ascii="Calibri" w:eastAsia="Calibri" w:hAnsi="Calibri" w:cs="Calibri"/>
@@ -4358,7 +4372,15 @@
               <w:contextualSpacing w:val="0"/>
             </w:pPr>
             <w:r>
-              <w:t>Verificación procedimiento de Rollback.</w:t>
+              <w:t xml:space="preserve">Verificación procedimiento de </w:t>
+            </w:r>
+            <w:proofErr w:type="spellStart"/>
+            <w:r>
+              <w:t>Rollback</w:t>
+            </w:r>
+            <w:proofErr w:type="spellEnd"/>
+            <w:r>
+              <w:t>.</w:t>
             </w:r>
           </w:p>
           <w:p>
@@ -4552,7 +4574,10 @@
               <w:contextualSpacing w:val="0"/>
             </w:pPr>
             <w:r>
-              <w:t>Calendario de cambios.</w:t>
+              <w:t>Cronograma</w:t>
+            </w:r>
+            <w:r>
+              <w:t xml:space="preserve"> de cambios.</w:t>
             </w:r>
           </w:p>
           <w:p>
@@ -4576,6 +4601,29 @@
             </w:pPr>
             <w:r>
               <w:t>Formato de seguimiento de planes de trabajo.</w:t>
+            </w:r>
+          </w:p>
+          <w:p>
+            <w:pPr>
+              <w:pStyle w:val="Prrafodelista"/>
+              <w:widowControl w:val="0"/>
+              <w:numPr>
+                <w:ilvl w:val="0"/>
+                <w:numId w:val="6"/>
+              </w:numPr>
+              <w:pBdr>
+                <w:top w:val="none" w:sz="0" w:space="0" w:color="auto"/>
+                <w:left w:val="none" w:sz="0" w:space="0" w:color="auto"/>
+                <w:bottom w:val="none" w:sz="0" w:space="0" w:color="auto"/>
+                <w:right w:val="none" w:sz="0" w:space="0" w:color="auto"/>
+                <w:between w:val="none" w:sz="0" w:space="0" w:color="auto"/>
+              </w:pBdr>
+              <w:suppressAutoHyphens/>
+              <w:spacing w:after="0" w:line="240" w:lineRule="auto"/>
+              <w:contextualSpacing w:val="0"/>
+            </w:pPr>
+            <w:r>
+              <w:t>Estándares de desarrollo.</w:t>
             </w:r>
           </w:p>
           <w:p>
@@ -4702,41 +4750,9 @@
             <w:r>
               <w:t>Los pases a los ambientes de Test y QA deberán contar copias de seguridad más recientes de repositorio de datos en caso se requiera.</w:t>
             </w:r>
-          </w:p>
-          <w:p>
-            <w:pPr>
-              <w:pStyle w:val="Prrafodelista"/>
-              <w:widowControl w:val="0"/>
-              <w:numPr>
-                <w:ilvl w:val="0"/>
-                <w:numId w:val="6"/>
-              </w:numPr>
-              <w:pBdr>
-                <w:top w:val="none" w:sz="0" w:space="0" w:color="auto"/>
-                <w:left w:val="none" w:sz="0" w:space="0" w:color="auto"/>
-                <w:bottom w:val="none" w:sz="0" w:space="0" w:color="auto"/>
-                <w:right w:val="none" w:sz="0" w:space="0" w:color="auto"/>
-                <w:between w:val="none" w:sz="0" w:space="0" w:color="auto"/>
-              </w:pBdr>
-              <w:suppressAutoHyphens/>
-              <w:spacing w:after="0" w:line="240" w:lineRule="auto"/>
-              <w:contextualSpacing w:val="0"/>
-            </w:pPr>
-            <w:r>
-              <w:t>Una vez culminadas las actividades, la solicitud pasa al estado IMPLEMENTADO.</w:t>
-            </w:r>
-          </w:p>
-          <w:p>
-            <w:pPr>
-              <w:pStyle w:val="Prrafodelista"/>
-              <w:widowControl w:val="0"/>
-              <w:pBdr>
-                <w:bar w:val="nil"/>
-              </w:pBdr>
-              <w:suppressAutoHyphens/>
-              <w:spacing w:after="0" w:line="240" w:lineRule="auto"/>
-              <w:contextualSpacing w:val="0"/>
-            </w:pPr>
+            <w:r>
+              <w:t xml:space="preserve"> </w:t>
+            </w:r>
           </w:p>
         </w:tc>
       </w:tr>
@@ -4791,7 +4807,7 @@
           <w:szCs w:val="28"/>
         </w:rPr>
       </w:pPr>
-      <w:bookmarkStart w:id="11" w:name="_Toc499251341"/>
+      <w:bookmarkStart w:id="11" w:name="_Toc499301513"/>
       <w:r>
         <w:rPr>
           <w:rFonts w:ascii="Calibri" w:eastAsia="Calibri" w:hAnsi="Calibri" w:cs="Calibri"/>
@@ -4936,7 +4952,15 @@
               <w:contextualSpacing w:val="0"/>
             </w:pPr>
             <w:r>
-              <w:t>Identificación de satisfacción de usuarios/clientes en base a encuestas insitu o remotas.</w:t>
+              <w:t xml:space="preserve">Identificación de satisfacción de usuarios/clientes en base a encuestas </w:t>
+            </w:r>
+            <w:proofErr w:type="spellStart"/>
+            <w:r>
+              <w:t>insitu</w:t>
+            </w:r>
+            <w:proofErr w:type="spellEnd"/>
+            <w:r>
+              <w:t xml:space="preserve"> o remotas.</w:t>
             </w:r>
           </w:p>
           <w:p>
@@ -5153,41 +5177,9 @@
             <w:r>
               <w:t>Las encuestas y/o seguimiento de efectos del cambio se deberá realizar mediante intervenciones cortas a los usuarios por lo menos 2 veces al día.</w:t>
             </w:r>
-          </w:p>
-          <w:p>
-            <w:pPr>
-              <w:pStyle w:val="Prrafodelista"/>
-              <w:widowControl w:val="0"/>
-              <w:numPr>
-                <w:ilvl w:val="0"/>
-                <w:numId w:val="6"/>
-              </w:numPr>
-              <w:pBdr>
-                <w:top w:val="none" w:sz="0" w:space="0" w:color="auto"/>
-                <w:left w:val="none" w:sz="0" w:space="0" w:color="auto"/>
-                <w:bottom w:val="none" w:sz="0" w:space="0" w:color="auto"/>
-                <w:right w:val="none" w:sz="0" w:space="0" w:color="auto"/>
-                <w:between w:val="none" w:sz="0" w:space="0" w:color="auto"/>
-              </w:pBdr>
-              <w:suppressAutoHyphens/>
-              <w:spacing w:after="0" w:line="240" w:lineRule="auto"/>
-              <w:contextualSpacing w:val="0"/>
-            </w:pPr>
-            <w:r>
-              <w:t>Una vez culminadas las actividades, la solicitud pasa al estado PENDIENTE DE CIERRE.</w:t>
-            </w:r>
-          </w:p>
-          <w:p>
-            <w:pPr>
-              <w:pStyle w:val="Prrafodelista"/>
-              <w:widowControl w:val="0"/>
-              <w:pBdr>
-                <w:bar w:val="nil"/>
-              </w:pBdr>
-              <w:suppressAutoHyphens/>
-              <w:spacing w:after="0" w:line="240" w:lineRule="auto"/>
-              <w:contextualSpacing w:val="0"/>
-            </w:pPr>
+            <w:r>
+              <w:t xml:space="preserve"> </w:t>
+            </w:r>
           </w:p>
         </w:tc>
       </w:tr>
@@ -5242,7 +5234,7 @@
           <w:szCs w:val="28"/>
         </w:rPr>
       </w:pPr>
-      <w:bookmarkStart w:id="12" w:name="_Toc499251342"/>
+      <w:bookmarkStart w:id="12" w:name="_Toc499301514"/>
       <w:r>
         <w:rPr>
           <w:rFonts w:ascii="Calibri" w:eastAsia="Calibri" w:hAnsi="Calibri" w:cs="Calibri"/>
@@ -5346,7 +5338,12 @@
           </w:tcPr>
           <w:p>
             <w:pPr>
+              <w:pStyle w:val="Prrafodelista"/>
               <w:widowControl w:val="0"/>
+              <w:numPr>
+                <w:ilvl w:val="0"/>
+                <w:numId w:val="22"/>
+              </w:numPr>
               <w:pBdr>
                 <w:bar w:val="nil"/>
               </w:pBdr>
@@ -5357,6 +5354,37 @@
                 <w:bCs/>
               </w:rPr>
             </w:pPr>
+            <w:r>
+              <w:rPr>
+                <w:bCs/>
+              </w:rPr>
+              <w:t>Revisar la documentación relacionada al cambio.</w:t>
+            </w:r>
+          </w:p>
+          <w:p>
+            <w:pPr>
+              <w:pStyle w:val="Prrafodelista"/>
+              <w:widowControl w:val="0"/>
+              <w:numPr>
+                <w:ilvl w:val="0"/>
+                <w:numId w:val="22"/>
+              </w:numPr>
+              <w:pBdr>
+                <w:bar w:val="nil"/>
+              </w:pBdr>
+              <w:suppressAutoHyphens/>
+              <w:spacing w:after="0" w:line="240" w:lineRule="auto"/>
+              <w:rPr>
+                <w:b/>
+                <w:bCs/>
+              </w:rPr>
+            </w:pPr>
+            <w:r>
+              <w:rPr>
+                <w:bCs/>
+              </w:rPr>
+              <w:t>Redactar y firmar acta de aprobación.</w:t>
+            </w:r>
           </w:p>
         </w:tc>
       </w:tr>
@@ -5444,6 +5472,29 @@
               <w:t>RFC llenado por solicitante.</w:t>
             </w:r>
           </w:p>
+          <w:p>
+            <w:pPr>
+              <w:pStyle w:val="Prrafodelista"/>
+              <w:widowControl w:val="0"/>
+              <w:numPr>
+                <w:ilvl w:val="0"/>
+                <w:numId w:val="6"/>
+              </w:numPr>
+              <w:pBdr>
+                <w:top w:val="none" w:sz="0" w:space="0" w:color="auto"/>
+                <w:left w:val="none" w:sz="0" w:space="0" w:color="auto"/>
+                <w:bottom w:val="none" w:sz="0" w:space="0" w:color="auto"/>
+                <w:right w:val="none" w:sz="0" w:space="0" w:color="auto"/>
+                <w:between w:val="none" w:sz="0" w:space="0" w:color="auto"/>
+              </w:pBdr>
+              <w:suppressAutoHyphens/>
+              <w:spacing w:after="0" w:line="240" w:lineRule="auto"/>
+              <w:contextualSpacing w:val="0"/>
+            </w:pPr>
+            <w:r>
+              <w:t>Acta de aprobación.</w:t>
+            </w:r>
+          </w:p>
         </w:tc>
       </w:tr>
       <w:tr>
@@ -5527,7 +5578,16 @@
               <w:contextualSpacing w:val="0"/>
             </w:pPr>
             <w:r>
-              <w:t>La solicitud pasa al estado FINALIZADA</w:t>
+              <w:t xml:space="preserve">La solicitud pasa al estado </w:t>
+            </w:r>
+            <w:r>
+              <w:t>“</w:t>
+            </w:r>
+            <w:r>
+              <w:t>Atendida</w:t>
+            </w:r>
+            <w:r>
+              <w:t>”</w:t>
             </w:r>
           </w:p>
           <w:p>
@@ -5624,7 +5684,7 @@
           <w:color w:val="000000"/>
         </w:rPr>
       </w:pPr>
-      <w:bookmarkStart w:id="13" w:name="_Toc499251343"/>
+      <w:bookmarkStart w:id="13" w:name="_Toc499301515"/>
       <w:r>
         <w:rPr>
           <w:b/>
@@ -5665,6 +5725,7 @@
       <w:pPr>
         <w:pStyle w:val="Prrafodelista"/>
         <w:ind w:left="851"/>
+        <w:jc w:val="both"/>
       </w:pPr>
       <w:r>
         <w:t>Estado que se asigna a la solicitud de cambios cuando es registrada en el Sistema.</w:t>
@@ -5674,6 +5735,7 @@
       <w:pPr>
         <w:pStyle w:val="Prrafodelista"/>
         <w:ind w:left="851"/>
+        <w:jc w:val="both"/>
         <w:rPr>
           <w:b/>
         </w:rPr>
@@ -5687,30 +5749,43 @@
           <w:numId w:val="7"/>
         </w:numPr>
         <w:ind w:left="851"/>
+        <w:jc w:val="both"/>
         <w:rPr>
           <w:b/>
         </w:rPr>
       </w:pPr>
+      <w:proofErr w:type="spellStart"/>
       <w:r>
         <w:rPr>
           <w:b/>
         </w:rPr>
         <w:t>Recepcionado</w:t>
       </w:r>
+      <w:proofErr w:type="spellEnd"/>
     </w:p>
     <w:p>
       <w:pPr>
         <w:pStyle w:val="Prrafodelista"/>
         <w:ind w:left="851"/>
+        <w:jc w:val="both"/>
       </w:pPr>
       <w:r>
-        <w:t xml:space="preserve">Estado que se genera cuando la solicitud ha sido previamente revisada y aceptada por quien recepciona la solicitud. </w:t>
+        <w:t xml:space="preserve">Estado que se genera cuando la solicitud ha sido previamente revisada y aceptada por quien </w:t>
+      </w:r>
+      <w:proofErr w:type="spellStart"/>
+      <w:r>
+        <w:t>recepciona</w:t>
+      </w:r>
+      <w:proofErr w:type="spellEnd"/>
+      <w:r>
+        <w:t xml:space="preserve"> la solicitud. </w:t>
       </w:r>
     </w:p>
     <w:p>
       <w:pPr>
         <w:pStyle w:val="Prrafodelista"/>
         <w:ind w:left="851"/>
+        <w:jc w:val="both"/>
       </w:pPr>
     </w:p>
     <w:p>
@@ -5721,6 +5796,7 @@
           <w:numId w:val="7"/>
         </w:numPr>
         <w:ind w:left="851"/>
+        <w:jc w:val="both"/>
         <w:rPr>
           <w:b/>
         </w:rPr>
@@ -5736,15 +5812,20 @@
       <w:pPr>
         <w:pStyle w:val="Prrafodelista"/>
         <w:ind w:left="851"/>
+        <w:jc w:val="both"/>
       </w:pPr>
       <w:r>
         <w:t>En este estado, la solicitud se encuentra pendiente de ser aprobada por el Comité de Gestión de Cambios</w:t>
       </w:r>
+      <w:r>
+        <w:t>.</w:t>
+      </w:r>
     </w:p>
     <w:p>
       <w:pPr>
         <w:pStyle w:val="Prrafodelista"/>
         <w:ind w:left="851"/>
+        <w:jc w:val="both"/>
       </w:pPr>
     </w:p>
     <w:p>
@@ -5755,6 +5836,44 @@
           <w:numId w:val="7"/>
         </w:numPr>
         <w:ind w:left="851"/>
+        <w:jc w:val="both"/>
+        <w:rPr>
+          <w:b/>
+        </w:rPr>
+      </w:pPr>
+      <w:r>
+        <w:rPr>
+          <w:b/>
+        </w:rPr>
+        <w:t>Evaluada</w:t>
+      </w:r>
+    </w:p>
+    <w:p>
+      <w:pPr>
+        <w:pStyle w:val="Prrafodelista"/>
+        <w:ind w:left="851"/>
+        <w:jc w:val="both"/>
+      </w:pPr>
+      <w:r>
+        <w:t>La solicitud de cambios ha sido evaluada por el Comité de Gestión de Cambios y se encuentra a la espera de ser aprobada en base a dicha evaluación llevada a cabo con la parte solicitante.</w:t>
+      </w:r>
+    </w:p>
+    <w:p>
+      <w:pPr>
+        <w:pStyle w:val="Prrafodelista"/>
+        <w:ind w:left="851"/>
+        <w:jc w:val="both"/>
+      </w:pPr>
+    </w:p>
+    <w:p>
+      <w:pPr>
+        <w:pStyle w:val="Prrafodelista"/>
+        <w:numPr>
+          <w:ilvl w:val="0"/>
+          <w:numId w:val="7"/>
+        </w:numPr>
+        <w:ind w:left="851"/>
+        <w:jc w:val="both"/>
         <w:rPr>
           <w:b/>
         </w:rPr>
@@ -5770,15 +5889,23 @@
       <w:pPr>
         <w:pStyle w:val="Prrafodelista"/>
         <w:ind w:left="851"/>
+        <w:jc w:val="both"/>
       </w:pPr>
       <w:r>
-        <w:t>La solicitud de cambios ha sido aprobada por el Comité para luego de su evaluación.</w:t>
+        <w:t>La solicitud de cambios ha sido aprobad</w:t>
+      </w:r>
+      <w:r>
+        <w:t>a por el Comité para proceder a ser implementada</w:t>
+      </w:r>
+      <w:r>
+        <w:t>.</w:t>
       </w:r>
     </w:p>
     <w:p>
       <w:pPr>
         <w:pStyle w:val="Prrafodelista"/>
         <w:ind w:left="851"/>
+        <w:jc w:val="both"/>
       </w:pPr>
     </w:p>
     <w:p>
@@ -5789,6 +5916,7 @@
           <w:numId w:val="7"/>
         </w:numPr>
         <w:ind w:left="851"/>
+        <w:jc w:val="both"/>
         <w:rPr>
           <w:b/>
         </w:rPr>
@@ -5804,6 +5932,7 @@
       <w:pPr>
         <w:pStyle w:val="Prrafodelista"/>
         <w:ind w:left="851"/>
+        <w:jc w:val="both"/>
       </w:pPr>
       <w:r>
         <w:t>Los cambios indicados en la solicitud y aprobados por el Comité se encuentran siendo implementados por el equipo asignado a la atención.</w:t>
@@ -5813,6 +5942,7 @@
       <w:pPr>
         <w:pStyle w:val="Prrafodelista"/>
         <w:ind w:left="851"/>
+        <w:jc w:val="both"/>
       </w:pPr>
     </w:p>
     <w:p>
@@ -5823,6 +5953,7 @@
           <w:numId w:val="7"/>
         </w:numPr>
         <w:ind w:left="851"/>
+        <w:jc w:val="both"/>
         <w:rPr>
           <w:b/>
         </w:rPr>
@@ -5838,6 +5969,7 @@
       <w:pPr>
         <w:pStyle w:val="Prrafodelista"/>
         <w:ind w:left="851"/>
+        <w:jc w:val="both"/>
       </w:pPr>
       <w:r>
         <w:t>Luego de que los cambios hayan sido revisados y aprobados por la parte solicitante, se procede a actualizar la solicitud a este estado.</w:t>
@@ -5847,6 +5979,7 @@
       <w:pPr>
         <w:pStyle w:val="Prrafodelista"/>
         <w:ind w:left="851"/>
+        <w:jc w:val="both"/>
       </w:pPr>
     </w:p>
     <w:p>
@@ -5857,6 +5990,7 @@
           <w:numId w:val="7"/>
         </w:numPr>
         <w:ind w:left="851"/>
+        <w:jc w:val="both"/>
         <w:rPr>
           <w:b/>
         </w:rPr>
@@ -5872,9 +6006,18 @@
       <w:pPr>
         <w:pStyle w:val="Prrafodelista"/>
         <w:ind w:left="851"/>
+        <w:jc w:val="both"/>
       </w:pPr>
       <w:r>
-        <w:t>La solicitud en caso de no encontrase debidamente redactada es rechazada y se le asigna este estado. También puede darse el caso en que el cambio es rechazado tanto por la parte solicitante como por el Comité luego de la evaluación (el costo es mayor al beneficio, impacto negativo a corto plazo, etc).</w:t>
+        <w:t xml:space="preserve">La solicitud en caso de no encontrase debidamente redactada es rechazada y se le asigna este estado. También puede darse el caso en que el cambio es rechazado tanto por la parte solicitante como por el Comité luego de la evaluación (el costo es mayor al beneficio, impacto negativo a corto plazo, </w:t>
+      </w:r>
+      <w:proofErr w:type="spellStart"/>
+      <w:r>
+        <w:t>etc</w:t>
+      </w:r>
+      <w:proofErr w:type="spellEnd"/>
+      <w:r>
+        <w:t>).</w:t>
       </w:r>
     </w:p>
     <w:sectPr>
@@ -6681,6 +6824,119 @@
     </w:lvl>
   </w:abstractNum>
   <w:abstractNum w:abstractNumId="6">
+    <w:nsid w:val="35EF56AE"/>
+    <w:multiLevelType w:val="hybridMultilevel"/>
+    <w:tmpl w:val="4DFC2BB2"/>
+    <w:lvl w:ilvl="0" w:tplc="280A0001">
+      <w:start w:val="1"/>
+      <w:numFmt w:val="bullet"/>
+      <w:lvlText w:val=""/>
+      <w:lvlJc w:val="left"/>
+      <w:pPr>
+        <w:ind w:left="720" w:hanging="360"/>
+      </w:pPr>
+      <w:rPr>
+        <w:rFonts w:ascii="Symbol" w:hAnsi="Symbol" w:hint="default"/>
+      </w:rPr>
+    </w:lvl>
+    <w:lvl w:ilvl="1" w:tplc="280A0003" w:tentative="1">
+      <w:start w:val="1"/>
+      <w:numFmt w:val="bullet"/>
+      <w:lvlText w:val="o"/>
+      <w:lvlJc w:val="left"/>
+      <w:pPr>
+        <w:ind w:left="1440" w:hanging="360"/>
+      </w:pPr>
+      <w:rPr>
+        <w:rFonts w:ascii="Courier New" w:hAnsi="Courier New" w:cs="Courier New" w:hint="default"/>
+      </w:rPr>
+    </w:lvl>
+    <w:lvl w:ilvl="2" w:tplc="280A0005" w:tentative="1">
+      <w:start w:val="1"/>
+      <w:numFmt w:val="bullet"/>
+      <w:lvlText w:val=""/>
+      <w:lvlJc w:val="left"/>
+      <w:pPr>
+        <w:ind w:left="2160" w:hanging="360"/>
+      </w:pPr>
+      <w:rPr>
+        <w:rFonts w:ascii="Wingdings" w:hAnsi="Wingdings" w:hint="default"/>
+      </w:rPr>
+    </w:lvl>
+    <w:lvl w:ilvl="3" w:tplc="280A0001" w:tentative="1">
+      <w:start w:val="1"/>
+      <w:numFmt w:val="bullet"/>
+      <w:lvlText w:val=""/>
+      <w:lvlJc w:val="left"/>
+      <w:pPr>
+        <w:ind w:left="2880" w:hanging="360"/>
+      </w:pPr>
+      <w:rPr>
+        <w:rFonts w:ascii="Symbol" w:hAnsi="Symbol" w:hint="default"/>
+      </w:rPr>
+    </w:lvl>
+    <w:lvl w:ilvl="4" w:tplc="280A0003" w:tentative="1">
+      <w:start w:val="1"/>
+      <w:numFmt w:val="bullet"/>
+      <w:lvlText w:val="o"/>
+      <w:lvlJc w:val="left"/>
+      <w:pPr>
+        <w:ind w:left="3600" w:hanging="360"/>
+      </w:pPr>
+      <w:rPr>
+        <w:rFonts w:ascii="Courier New" w:hAnsi="Courier New" w:cs="Courier New" w:hint="default"/>
+      </w:rPr>
+    </w:lvl>
+    <w:lvl w:ilvl="5" w:tplc="280A0005" w:tentative="1">
+      <w:start w:val="1"/>
+      <w:numFmt w:val="bullet"/>
+      <w:lvlText w:val=""/>
+      <w:lvlJc w:val="left"/>
+      <w:pPr>
+        <w:ind w:left="4320" w:hanging="360"/>
+      </w:pPr>
+      <w:rPr>
+        <w:rFonts w:ascii="Wingdings" w:hAnsi="Wingdings" w:hint="default"/>
+      </w:rPr>
+    </w:lvl>
+    <w:lvl w:ilvl="6" w:tplc="280A0001" w:tentative="1">
+      <w:start w:val="1"/>
+      <w:numFmt w:val="bullet"/>
+      <w:lvlText w:val=""/>
+      <w:lvlJc w:val="left"/>
+      <w:pPr>
+        <w:ind w:left="5040" w:hanging="360"/>
+      </w:pPr>
+      <w:rPr>
+        <w:rFonts w:ascii="Symbol" w:hAnsi="Symbol" w:hint="default"/>
+      </w:rPr>
+    </w:lvl>
+    <w:lvl w:ilvl="7" w:tplc="280A0003" w:tentative="1">
+      <w:start w:val="1"/>
+      <w:numFmt w:val="bullet"/>
+      <w:lvlText w:val="o"/>
+      <w:lvlJc w:val="left"/>
+      <w:pPr>
+        <w:ind w:left="5760" w:hanging="360"/>
+      </w:pPr>
+      <w:rPr>
+        <w:rFonts w:ascii="Courier New" w:hAnsi="Courier New" w:cs="Courier New" w:hint="default"/>
+      </w:rPr>
+    </w:lvl>
+    <w:lvl w:ilvl="8" w:tplc="280A0005" w:tentative="1">
+      <w:start w:val="1"/>
+      <w:numFmt w:val="bullet"/>
+      <w:lvlText w:val=""/>
+      <w:lvlJc w:val="left"/>
+      <w:pPr>
+        <w:ind w:left="6480" w:hanging="360"/>
+      </w:pPr>
+      <w:rPr>
+        <w:rFonts w:ascii="Wingdings" w:hAnsi="Wingdings" w:hint="default"/>
+      </w:rPr>
+    </w:lvl>
+  </w:abstractNum>
+  <w:abstractNum w:abstractNumId="7">
     <w:nsid w:val="46DF09B0"/>
     <w:multiLevelType w:val="hybridMultilevel"/>
     <w:tmpl w:val="BADAD746"/>
@@ -6946,7 +7202,7 @@
       </w:rPr>
     </w:lvl>
   </w:abstractNum>
-  <w:abstractNum w:abstractNumId="7">
+  <w:abstractNum w:abstractNumId="8">
     <w:nsid w:val="474A29B3"/>
     <w:multiLevelType w:val="hybridMultilevel"/>
     <w:tmpl w:val="0BAE8A1A"/>
@@ -7059,7 +7315,7 @@
       </w:rPr>
     </w:lvl>
   </w:abstractNum>
-  <w:abstractNum w:abstractNumId="8">
+  <w:abstractNum w:abstractNumId="9">
     <w:nsid w:val="4C2C77EE"/>
     <w:multiLevelType w:val="hybridMultilevel"/>
     <w:tmpl w:val="85523F7E"/>
@@ -7172,7 +7428,7 @@
       </w:rPr>
     </w:lvl>
   </w:abstractNum>
-  <w:abstractNum w:abstractNumId="9">
+  <w:abstractNum w:abstractNumId="10">
     <w:nsid w:val="4DE6329E"/>
     <w:multiLevelType w:val="hybridMultilevel"/>
     <w:tmpl w:val="0380C158"/>
@@ -7438,7 +7694,7 @@
       </w:rPr>
     </w:lvl>
   </w:abstractNum>
-  <w:abstractNum w:abstractNumId="10">
+  <w:abstractNum w:abstractNumId="11">
     <w:nsid w:val="526F378C"/>
     <w:multiLevelType w:val="hybridMultilevel"/>
     <w:tmpl w:val="650280B4"/>
@@ -7551,7 +7807,7 @@
       </w:rPr>
     </w:lvl>
   </w:abstractNum>
-  <w:abstractNum w:abstractNumId="11">
+  <w:abstractNum w:abstractNumId="12">
     <w:nsid w:val="56427152"/>
     <w:multiLevelType w:val="hybridMultilevel"/>
     <w:tmpl w:val="28709394"/>
@@ -7664,7 +7920,7 @@
       </w:rPr>
     </w:lvl>
   </w:abstractNum>
-  <w:abstractNum w:abstractNumId="12">
+  <w:abstractNum w:abstractNumId="13">
     <w:nsid w:val="57714887"/>
     <w:multiLevelType w:val="hybridMultilevel"/>
     <w:tmpl w:val="2EA6E382"/>
@@ -7777,7 +8033,7 @@
       </w:rPr>
     </w:lvl>
   </w:abstractNum>
-  <w:abstractNum w:abstractNumId="13">
+  <w:abstractNum w:abstractNumId="14">
     <w:nsid w:val="5AE13D79"/>
     <w:multiLevelType w:val="hybridMultilevel"/>
     <w:tmpl w:val="1CFE9CAE"/>
@@ -7890,7 +8146,7 @@
       </w:rPr>
     </w:lvl>
   </w:abstractNum>
-  <w:abstractNum w:abstractNumId="14">
+  <w:abstractNum w:abstractNumId="15">
     <w:nsid w:val="5B78596F"/>
     <w:multiLevelType w:val="multilevel"/>
     <w:tmpl w:val="EE0E0FC2"/>
@@ -7985,7 +8241,7 @@
       </w:pPr>
     </w:lvl>
   </w:abstractNum>
-  <w:abstractNum w:abstractNumId="15">
+  <w:abstractNum w:abstractNumId="16">
     <w:nsid w:val="5BA04739"/>
     <w:multiLevelType w:val="hybridMultilevel"/>
     <w:tmpl w:val="0EEE06C4"/>
@@ -8251,7 +8507,7 @@
       </w:rPr>
     </w:lvl>
   </w:abstractNum>
-  <w:abstractNum w:abstractNumId="16">
+  <w:abstractNum w:abstractNumId="17">
     <w:nsid w:val="655C58A6"/>
     <w:multiLevelType w:val="hybridMultilevel"/>
     <w:tmpl w:val="4A16B57A"/>
@@ -8364,7 +8620,7 @@
       </w:rPr>
     </w:lvl>
   </w:abstractNum>
-  <w:abstractNum w:abstractNumId="17">
+  <w:abstractNum w:abstractNumId="18">
     <w:nsid w:val="72224D4E"/>
     <w:multiLevelType w:val="hybridMultilevel"/>
     <w:tmpl w:val="FBFA6CFC"/>
@@ -8477,7 +8733,7 @@
       </w:rPr>
     </w:lvl>
   </w:abstractNum>
-  <w:abstractNum w:abstractNumId="18">
+  <w:abstractNum w:abstractNumId="19">
     <w:nsid w:val="76C3568E"/>
     <w:multiLevelType w:val="hybridMultilevel"/>
     <w:tmpl w:val="39001B5C"/>
@@ -8590,7 +8846,7 @@
       </w:rPr>
     </w:lvl>
   </w:abstractNum>
-  <w:abstractNum w:abstractNumId="19">
+  <w:abstractNum w:abstractNumId="20">
     <w:nsid w:val="7BB76BE3"/>
     <w:multiLevelType w:val="hybridMultilevel"/>
     <w:tmpl w:val="6AE657AA"/>
@@ -8704,16 +8960,16 @@
     </w:lvl>
   </w:abstractNum>
   <w:num w:numId="1">
-    <w:abstractNumId w:val="14"/>
+    <w:abstractNumId w:val="15"/>
   </w:num>
   <w:num w:numId="2">
     <w:abstractNumId w:val="3"/>
   </w:num>
   <w:num w:numId="3">
-    <w:abstractNumId w:val="9"/>
+    <w:abstractNumId w:val="10"/>
   </w:num>
   <w:num w:numId="4">
-    <w:abstractNumId w:val="9"/>
+    <w:abstractNumId w:val="10"/>
     <w:lvlOverride w:ilvl="0">
       <w:lvl w:ilvl="0" w:tplc="F1F0265A">
         <w:start w:val="1"/>
@@ -9013,22 +9269,22 @@
     </w:lvlOverride>
   </w:num>
   <w:num w:numId="5">
-    <w:abstractNumId w:val="15"/>
+    <w:abstractNumId w:val="16"/>
   </w:num>
   <w:num w:numId="6">
-    <w:abstractNumId w:val="6"/>
+    <w:abstractNumId w:val="7"/>
   </w:num>
   <w:num w:numId="7">
-    <w:abstractNumId w:val="10"/>
+    <w:abstractNumId w:val="11"/>
   </w:num>
   <w:num w:numId="8">
     <w:abstractNumId w:val="4"/>
   </w:num>
   <w:num w:numId="9">
-    <w:abstractNumId w:val="7"/>
+    <w:abstractNumId w:val="8"/>
   </w:num>
   <w:num w:numId="10">
-    <w:abstractNumId w:val="17"/>
+    <w:abstractNumId w:val="18"/>
   </w:num>
   <w:num w:numId="11">
     <w:abstractNumId w:val="2"/>
@@ -9037,31 +9293,34 @@
     <w:abstractNumId w:val="0"/>
   </w:num>
   <w:num w:numId="13">
-    <w:abstractNumId w:val="11"/>
+    <w:abstractNumId w:val="12"/>
   </w:num>
   <w:num w:numId="14">
-    <w:abstractNumId w:val="8"/>
+    <w:abstractNumId w:val="9"/>
   </w:num>
   <w:num w:numId="15">
-    <w:abstractNumId w:val="12"/>
+    <w:abstractNumId w:val="13"/>
   </w:num>
   <w:num w:numId="16">
     <w:abstractNumId w:val="5"/>
   </w:num>
   <w:num w:numId="17">
-    <w:abstractNumId w:val="19"/>
+    <w:abstractNumId w:val="20"/>
   </w:num>
   <w:num w:numId="18">
-    <w:abstractNumId w:val="16"/>
+    <w:abstractNumId w:val="17"/>
   </w:num>
   <w:num w:numId="19">
-    <w:abstractNumId w:val="13"/>
+    <w:abstractNumId w:val="14"/>
   </w:num>
   <w:num w:numId="20">
     <w:abstractNumId w:val="1"/>
   </w:num>
   <w:num w:numId="21">
-    <w:abstractNumId w:val="18"/>
+    <w:abstractNumId w:val="19"/>
+  </w:num>
+  <w:num w:numId="22">
+    <w:abstractNumId w:val="6"/>
   </w:num>
   <w:numIdMacAtCleanup w:val="7"/>
 </w:numbering>
@@ -11335,59 +11594,59 @@
     </dgm:pt>
   </dgm:ptLst>
   <dgm:cxnLst>
-    <dgm:cxn modelId="{1FA1FB76-3B8D-4B6F-A7A1-B74FCAF8E291}" type="presOf" srcId="{518FEE47-42D6-4B8B-B604-AD07B908C2EE}" destId="{64BD5B20-33D8-4646-A4A8-932ACD2DAD4B}" srcOrd="1" destOrd="0" presId="urn:microsoft.com/office/officeart/2005/8/layout/process5"/>
-    <dgm:cxn modelId="{2F22DB71-8F61-4ABE-B01F-C4172AC00872}" type="presOf" srcId="{89B8FB94-E6DA-4188-81CA-405A0EC35B66}" destId="{B58D02F6-1EF2-4B82-9F68-9C69D8F12A2D}" srcOrd="1" destOrd="0" presId="urn:microsoft.com/office/officeart/2005/8/layout/process5"/>
-    <dgm:cxn modelId="{09E44A06-4121-48AD-BFC5-0D5837CA79D6}" type="presOf" srcId="{32D0F705-6F03-4DAC-9EDE-893D78B60C8B}" destId="{F075908C-F448-4D5B-9846-DF1E57619A55}" srcOrd="0" destOrd="0" presId="urn:microsoft.com/office/officeart/2005/8/layout/process5"/>
+    <dgm:cxn modelId="{CC9560D0-262E-4A02-914F-89DE4E431531}" type="presOf" srcId="{9CE7E2EE-03DD-4E1A-A532-FFC813509ABE}" destId="{9A40FF66-0181-420A-87A3-F65C5358D78C}" srcOrd="0" destOrd="0" presId="urn:microsoft.com/office/officeart/2005/8/layout/process5"/>
+    <dgm:cxn modelId="{C1C3257D-9505-4717-8148-732236E55797}" type="presOf" srcId="{8B214566-7C10-4E0F-8F78-4A198AEA0B30}" destId="{14A4EEF3-4ECF-4F1C-A00A-F1A699AF55C6}" srcOrd="0" destOrd="0" presId="urn:microsoft.com/office/officeart/2005/8/layout/process5"/>
+    <dgm:cxn modelId="{21AE80AA-EE9D-4545-94B8-57FBEF255513}" type="presOf" srcId="{832B415B-D3F5-42D8-9B6C-1F65EDBFCF76}" destId="{B45E9129-5FEF-442B-9B93-854A6F743D41}" srcOrd="0" destOrd="0" presId="urn:microsoft.com/office/officeart/2005/8/layout/process5"/>
+    <dgm:cxn modelId="{1979F327-E955-47D6-AC01-7100C86A7A0E}" srcId="{9CE7E2EE-03DD-4E1A-A532-FFC813509ABE}" destId="{40CC102E-4F77-4F05-998B-94AFE9295718}" srcOrd="0" destOrd="0" parTransId="{8812301A-9DE8-43ED-9250-4BC67F57D7ED}" sibTransId="{6A689321-C090-419D-9034-CA445195A401}"/>
+    <dgm:cxn modelId="{FBD12B18-F2C7-43A4-849B-15550BA93BD6}" type="presOf" srcId="{11D51BCC-8A7E-4E1F-8CDC-4F735DC8FA8D}" destId="{9FE2DE8E-ED13-450A-8D4D-9D3479F976FC}" srcOrd="0" destOrd="0" presId="urn:microsoft.com/office/officeart/2005/8/layout/process5"/>
+    <dgm:cxn modelId="{2689067F-736B-44E9-9D15-0F2ED271FC1B}" type="presOf" srcId="{6A689321-C090-419D-9034-CA445195A401}" destId="{157355F4-2CE0-4EA2-84A5-7C789CC5C973}" srcOrd="0" destOrd="0" presId="urn:microsoft.com/office/officeart/2005/8/layout/process5"/>
+    <dgm:cxn modelId="{317C1983-F128-47CC-93DB-1F9D9B2777F7}" type="presOf" srcId="{6A689321-C090-419D-9034-CA445195A401}" destId="{9F001E5F-4028-4BF3-8B44-2C6B77E86FAA}" srcOrd="1" destOrd="0" presId="urn:microsoft.com/office/officeart/2005/8/layout/process5"/>
+    <dgm:cxn modelId="{C83F39C5-7D7A-419C-9FF4-1CB6FE5F09F7}" type="presOf" srcId="{854B2E8E-BCFF-41FE-8D6F-1BD951C9F2EA}" destId="{BE78406A-EB49-4810-8AA0-1C6E09195C57}" srcOrd="1" destOrd="0" presId="urn:microsoft.com/office/officeart/2005/8/layout/process5"/>
+    <dgm:cxn modelId="{ADA2B453-79E9-4676-9BEC-607AB8F8E898}" type="presOf" srcId="{B0E11109-C174-42E9-915B-1C8CA814F187}" destId="{8CD85989-8BFC-4E4D-A072-9BC8EFD94CC3}" srcOrd="0" destOrd="0" presId="urn:microsoft.com/office/officeart/2005/8/layout/process5"/>
+    <dgm:cxn modelId="{D0739636-A7A0-4AA0-8300-5B69F4EF24E4}" srcId="{9CE7E2EE-03DD-4E1A-A532-FFC813509ABE}" destId="{258378B9-50E6-4B98-A7E9-CCF6FA1E7C54}" srcOrd="6" destOrd="0" parTransId="{18D708A0-DEAA-4214-BE3F-17AA5D746BFF}" sibTransId="{832B415B-D3F5-42D8-9B6C-1F65EDBFCF76}"/>
+    <dgm:cxn modelId="{F09D368E-6DA3-4D49-BBDC-7E273828D439}" type="presOf" srcId="{832B415B-D3F5-42D8-9B6C-1F65EDBFCF76}" destId="{A4AA1318-29A8-4A69-A52F-8061D4752930}" srcOrd="1" destOrd="0" presId="urn:microsoft.com/office/officeart/2005/8/layout/process5"/>
+    <dgm:cxn modelId="{1EB1F04C-3D8A-4EB0-8960-C492C9C1F24F}" type="presOf" srcId="{89B8FB94-E6DA-4188-81CA-405A0EC35B66}" destId="{A182E124-3DD0-4F5E-8104-2BE410A2735E}" srcOrd="0" destOrd="0" presId="urn:microsoft.com/office/officeart/2005/8/layout/process5"/>
+    <dgm:cxn modelId="{385E5BB8-0FC1-4C76-9F0C-4739DDC76106}" srcId="{9CE7E2EE-03DD-4E1A-A532-FFC813509ABE}" destId="{3070F7B8-476D-4B33-96DC-0D0D14D15A2B}" srcOrd="2" destOrd="0" parTransId="{1CC14A2F-6DC2-4497-BD2F-3493A1C7B2FC}" sibTransId="{518FEE47-42D6-4B8B-B604-AD07B908C2EE}"/>
+    <dgm:cxn modelId="{9093E9B0-B87F-45C3-9080-D77C4E5BEA28}" type="presOf" srcId="{518FEE47-42D6-4B8B-B604-AD07B908C2EE}" destId="{64BD5B20-33D8-4646-A4A8-932ACD2DAD4B}" srcOrd="1" destOrd="0" presId="urn:microsoft.com/office/officeart/2005/8/layout/process5"/>
+    <dgm:cxn modelId="{F35CE48E-E05E-42E3-8619-C15D7E97E2FA}" srcId="{9CE7E2EE-03DD-4E1A-A532-FFC813509ABE}" destId="{ED342D73-A267-4886-9A80-A6464BB10FAF}" srcOrd="1" destOrd="0" parTransId="{6E4325E6-8888-4243-8CE9-F057B2C926F3}" sibTransId="{8B214566-7C10-4E0F-8F78-4A198AEA0B30}"/>
+    <dgm:cxn modelId="{2939A83E-877F-4FAB-93F2-185BABB2B01F}" type="presOf" srcId="{258378B9-50E6-4B98-A7E9-CCF6FA1E7C54}" destId="{952866D8-696E-4051-982D-DA24BB7CE69A}" srcOrd="0" destOrd="0" presId="urn:microsoft.com/office/officeart/2005/8/layout/process5"/>
+    <dgm:cxn modelId="{1B67000A-0228-437C-8003-22C482898871}" type="presOf" srcId="{518FEE47-42D6-4B8B-B604-AD07B908C2EE}" destId="{D4304E72-166F-497E-BA1F-3486EC81E6AB}" srcOrd="0" destOrd="0" presId="urn:microsoft.com/office/officeart/2005/8/layout/process5"/>
+    <dgm:cxn modelId="{A8AB0812-862C-410B-B8F2-7486EF4109AC}" srcId="{9CE7E2EE-03DD-4E1A-A532-FFC813509ABE}" destId="{B0E11109-C174-42E9-915B-1C8CA814F187}" srcOrd="5" destOrd="0" parTransId="{3FED7114-2C3A-42A1-8B55-58D4E3ADA5CC}" sibTransId="{854B2E8E-BCFF-41FE-8D6F-1BD951C9F2EA}"/>
+    <dgm:cxn modelId="{1510FB35-DC7E-4C2D-9546-69079AA1164F}" type="presOf" srcId="{40CC102E-4F77-4F05-998B-94AFE9295718}" destId="{0E85D189-DE54-4D4D-B049-C4A9B71A75A6}" srcOrd="0" destOrd="0" presId="urn:microsoft.com/office/officeart/2005/8/layout/process5"/>
+    <dgm:cxn modelId="{D500297D-D516-40E7-9CE7-6FF2F1220B08}" type="presOf" srcId="{3070F7B8-476D-4B33-96DC-0D0D14D15A2B}" destId="{4B0B7796-9420-4262-8099-E1CE8EB0B8FC}" srcOrd="0" destOrd="0" presId="urn:microsoft.com/office/officeart/2005/8/layout/process5"/>
+    <dgm:cxn modelId="{B2591EA1-A14C-4841-B7B1-DCD2B8825635}" type="presOf" srcId="{854B2E8E-BCFF-41FE-8D6F-1BD951C9F2EA}" destId="{68012194-1F26-45C8-84E4-8D3B8CBC2FCE}" srcOrd="0" destOrd="0" presId="urn:microsoft.com/office/officeart/2005/8/layout/process5"/>
+    <dgm:cxn modelId="{835D3A28-A8D1-49D3-89B2-D0D148B2D6C5}" type="presOf" srcId="{D0AF36AD-24CB-4EF3-99B4-435F907A7475}" destId="{44EA96FA-030E-4A21-BBEA-7AE1DECC4704}" srcOrd="1" destOrd="0" presId="urn:microsoft.com/office/officeart/2005/8/layout/process5"/>
+    <dgm:cxn modelId="{44E0DB46-925E-466A-B8F7-92EAA81EA20D}" type="presOf" srcId="{32D0F705-6F03-4DAC-9EDE-893D78B60C8B}" destId="{F075908C-F448-4D5B-9846-DF1E57619A55}" srcOrd="0" destOrd="0" presId="urn:microsoft.com/office/officeart/2005/8/layout/process5"/>
+    <dgm:cxn modelId="{A1E095AC-3FEF-490F-8DAE-3CEA0AA90DDA}" type="presOf" srcId="{6711338B-8AAD-4CF9-AECD-89B809762F68}" destId="{9E9C932C-4EED-4097-BFAC-62B323212C78}" srcOrd="0" destOrd="0" presId="urn:microsoft.com/office/officeart/2005/8/layout/process5"/>
+    <dgm:cxn modelId="{86266213-2F71-433E-9004-8DDBE90F3C5F}" srcId="{9CE7E2EE-03DD-4E1A-A532-FFC813509ABE}" destId="{6711338B-8AAD-4CF9-AECD-89B809762F68}" srcOrd="3" destOrd="0" parTransId="{2B5CF930-3E29-4A49-A88F-AE8EC01846DC}" sibTransId="{D0AF36AD-24CB-4EF3-99B4-435F907A7475}"/>
     <dgm:cxn modelId="{72DDDFE2-6C80-47CD-953A-AEC2AA05FA41}" srcId="{9CE7E2EE-03DD-4E1A-A532-FFC813509ABE}" destId="{32D0F705-6F03-4DAC-9EDE-893D78B60C8B}" srcOrd="4" destOrd="0" parTransId="{437A8DF1-2EDC-43B9-90FB-62EB95C8A9C6}" sibTransId="{89B8FB94-E6DA-4188-81CA-405A0EC35B66}"/>
-    <dgm:cxn modelId="{353D1992-C4E2-405A-B492-CC51DB9F25C0}" type="presOf" srcId="{832B415B-D3F5-42D8-9B6C-1F65EDBFCF76}" destId="{A4AA1318-29A8-4A69-A52F-8061D4752930}" srcOrd="1" destOrd="0" presId="urn:microsoft.com/office/officeart/2005/8/layout/process5"/>
-    <dgm:cxn modelId="{25CDF4BD-AF24-4FB4-8874-A7F091450225}" type="presOf" srcId="{832B415B-D3F5-42D8-9B6C-1F65EDBFCF76}" destId="{B45E9129-5FEF-442B-9B93-854A6F743D41}" srcOrd="0" destOrd="0" presId="urn:microsoft.com/office/officeart/2005/8/layout/process5"/>
-    <dgm:cxn modelId="{37A29903-E952-4250-B016-108D25DB5C07}" type="presOf" srcId="{89B8FB94-E6DA-4188-81CA-405A0EC35B66}" destId="{A182E124-3DD0-4F5E-8104-2BE410A2735E}" srcOrd="0" destOrd="0" presId="urn:microsoft.com/office/officeart/2005/8/layout/process5"/>
-    <dgm:cxn modelId="{936D9E6A-E469-4C69-B08E-542444797B3E}" type="presOf" srcId="{3070F7B8-476D-4B33-96DC-0D0D14D15A2B}" destId="{4B0B7796-9420-4262-8099-E1CE8EB0B8FC}" srcOrd="0" destOrd="0" presId="urn:microsoft.com/office/officeart/2005/8/layout/process5"/>
-    <dgm:cxn modelId="{D0739636-A7A0-4AA0-8300-5B69F4EF24E4}" srcId="{9CE7E2EE-03DD-4E1A-A532-FFC813509ABE}" destId="{258378B9-50E6-4B98-A7E9-CCF6FA1E7C54}" srcOrd="6" destOrd="0" parTransId="{18D708A0-DEAA-4214-BE3F-17AA5D746BFF}" sibTransId="{832B415B-D3F5-42D8-9B6C-1F65EDBFCF76}"/>
-    <dgm:cxn modelId="{F54A30F7-689D-498A-9F1B-173686330C65}" type="presOf" srcId="{D0AF36AD-24CB-4EF3-99B4-435F907A7475}" destId="{44EA96FA-030E-4A21-BBEA-7AE1DECC4704}" srcOrd="1" destOrd="0" presId="urn:microsoft.com/office/officeart/2005/8/layout/process5"/>
-    <dgm:cxn modelId="{B9E07AB2-3D3D-4637-8B5B-1532AC3B13D5}" type="presOf" srcId="{40CC102E-4F77-4F05-998B-94AFE9295718}" destId="{0E85D189-DE54-4D4D-B049-C4A9B71A75A6}" srcOrd="0" destOrd="0" presId="urn:microsoft.com/office/officeart/2005/8/layout/process5"/>
-    <dgm:cxn modelId="{6B8A8E80-C88B-4D20-A5AD-69355CFF80CE}" type="presOf" srcId="{518FEE47-42D6-4B8B-B604-AD07B908C2EE}" destId="{D4304E72-166F-497E-BA1F-3486EC81E6AB}" srcOrd="0" destOrd="0" presId="urn:microsoft.com/office/officeart/2005/8/layout/process5"/>
-    <dgm:cxn modelId="{1979F327-E955-47D6-AC01-7100C86A7A0E}" srcId="{9CE7E2EE-03DD-4E1A-A532-FFC813509ABE}" destId="{40CC102E-4F77-4F05-998B-94AFE9295718}" srcOrd="0" destOrd="0" parTransId="{8812301A-9DE8-43ED-9250-4BC67F57D7ED}" sibTransId="{6A689321-C090-419D-9034-CA445195A401}"/>
-    <dgm:cxn modelId="{AE64EBDE-5432-4B6F-8FF9-1DB68F1627C0}" type="presOf" srcId="{9CE7E2EE-03DD-4E1A-A532-FFC813509ABE}" destId="{9A40FF66-0181-420A-87A3-F65C5358D78C}" srcOrd="0" destOrd="0" presId="urn:microsoft.com/office/officeart/2005/8/layout/process5"/>
-    <dgm:cxn modelId="{84F9EDA2-85B8-4033-8665-CBF6937A1AEA}" type="presOf" srcId="{11D51BCC-8A7E-4E1F-8CDC-4F735DC8FA8D}" destId="{9FE2DE8E-ED13-450A-8D4D-9D3479F976FC}" srcOrd="0" destOrd="0" presId="urn:microsoft.com/office/officeart/2005/8/layout/process5"/>
-    <dgm:cxn modelId="{6FB85B29-83B1-42DF-B3D2-0566E2D3B747}" type="presOf" srcId="{ED342D73-A267-4886-9A80-A6464BB10FAF}" destId="{086BC38D-F83E-4666-A142-88B9F380D426}" srcOrd="0" destOrd="0" presId="urn:microsoft.com/office/officeart/2005/8/layout/process5"/>
-    <dgm:cxn modelId="{E85142D4-8597-4DA0-8642-20606F8213E5}" type="presOf" srcId="{8B214566-7C10-4E0F-8F78-4A198AEA0B30}" destId="{14A4EEF3-4ECF-4F1C-A00A-F1A699AF55C6}" srcOrd="0" destOrd="0" presId="urn:microsoft.com/office/officeart/2005/8/layout/process5"/>
-    <dgm:cxn modelId="{210DA0CB-651A-40F7-ACC3-B972AAB3AEE9}" type="presOf" srcId="{6711338B-8AAD-4CF9-AECD-89B809762F68}" destId="{9E9C932C-4EED-4097-BFAC-62B323212C78}" srcOrd="0" destOrd="0" presId="urn:microsoft.com/office/officeart/2005/8/layout/process5"/>
-    <dgm:cxn modelId="{5F43F2F4-4D7B-445F-938E-8D82AC6AB601}" type="presOf" srcId="{6A689321-C090-419D-9034-CA445195A401}" destId="{157355F4-2CE0-4EA2-84A5-7C789CC5C973}" srcOrd="0" destOrd="0" presId="urn:microsoft.com/office/officeart/2005/8/layout/process5"/>
-    <dgm:cxn modelId="{32FF699E-2042-44A7-8012-B2018486B4D2}" type="presOf" srcId="{854B2E8E-BCFF-41FE-8D6F-1BD951C9F2EA}" destId="{68012194-1F26-45C8-84E4-8D3B8CBC2FCE}" srcOrd="0" destOrd="0" presId="urn:microsoft.com/office/officeart/2005/8/layout/process5"/>
-    <dgm:cxn modelId="{AAD89B28-9FFF-4B20-8408-6B9407F83153}" type="presOf" srcId="{258378B9-50E6-4B98-A7E9-CCF6FA1E7C54}" destId="{952866D8-696E-4051-982D-DA24BB7CE69A}" srcOrd="0" destOrd="0" presId="urn:microsoft.com/office/officeart/2005/8/layout/process5"/>
-    <dgm:cxn modelId="{86266213-2F71-433E-9004-8DDBE90F3C5F}" srcId="{9CE7E2EE-03DD-4E1A-A532-FFC813509ABE}" destId="{6711338B-8AAD-4CF9-AECD-89B809762F68}" srcOrd="3" destOrd="0" parTransId="{2B5CF930-3E29-4A49-A88F-AE8EC01846DC}" sibTransId="{D0AF36AD-24CB-4EF3-99B4-435F907A7475}"/>
-    <dgm:cxn modelId="{96A1EB08-BD27-41BD-BE6B-458C9EF0AEFF}" type="presOf" srcId="{D0AF36AD-24CB-4EF3-99B4-435F907A7475}" destId="{D184E6BE-0A74-4016-95E2-07C81FA6B44C}" srcOrd="0" destOrd="0" presId="urn:microsoft.com/office/officeart/2005/8/layout/process5"/>
-    <dgm:cxn modelId="{A8AB0812-862C-410B-B8F2-7486EF4109AC}" srcId="{9CE7E2EE-03DD-4E1A-A532-FFC813509ABE}" destId="{B0E11109-C174-42E9-915B-1C8CA814F187}" srcOrd="5" destOrd="0" parTransId="{3FED7114-2C3A-42A1-8B55-58D4E3ADA5CC}" sibTransId="{854B2E8E-BCFF-41FE-8D6F-1BD951C9F2EA}"/>
-    <dgm:cxn modelId="{385E5BB8-0FC1-4C76-9F0C-4739DDC76106}" srcId="{9CE7E2EE-03DD-4E1A-A532-FFC813509ABE}" destId="{3070F7B8-476D-4B33-96DC-0D0D14D15A2B}" srcOrd="2" destOrd="0" parTransId="{1CC14A2F-6DC2-4497-BD2F-3493A1C7B2FC}" sibTransId="{518FEE47-42D6-4B8B-B604-AD07B908C2EE}"/>
-    <dgm:cxn modelId="{D139CF82-B40B-4972-AB86-975056EBA58C}" type="presOf" srcId="{854B2E8E-BCFF-41FE-8D6F-1BD951C9F2EA}" destId="{BE78406A-EB49-4810-8AA0-1C6E09195C57}" srcOrd="1" destOrd="0" presId="urn:microsoft.com/office/officeart/2005/8/layout/process5"/>
-    <dgm:cxn modelId="{F1D91728-7531-46F5-A5AB-C54C3A3121AD}" type="presOf" srcId="{B0E11109-C174-42E9-915B-1C8CA814F187}" destId="{8CD85989-8BFC-4E4D-A072-9BC8EFD94CC3}" srcOrd="0" destOrd="0" presId="urn:microsoft.com/office/officeart/2005/8/layout/process5"/>
+    <dgm:cxn modelId="{17F1C0B5-81DF-4F90-AD5B-3D8A7B0643DC}" type="presOf" srcId="{D0AF36AD-24CB-4EF3-99B4-435F907A7475}" destId="{D184E6BE-0A74-4016-95E2-07C81FA6B44C}" srcOrd="0" destOrd="0" presId="urn:microsoft.com/office/officeart/2005/8/layout/process5"/>
+    <dgm:cxn modelId="{8E383870-C786-4420-8D8C-003A2F81A5CB}" type="presOf" srcId="{8B214566-7C10-4E0F-8F78-4A198AEA0B30}" destId="{8AF3951A-D4C2-4721-9556-582B79C351ED}" srcOrd="1" destOrd="0" presId="urn:microsoft.com/office/officeart/2005/8/layout/process5"/>
+    <dgm:cxn modelId="{747A303F-D65D-466B-ADB3-358D7A9323E0}" type="presOf" srcId="{ED342D73-A267-4886-9A80-A6464BB10FAF}" destId="{086BC38D-F83E-4666-A142-88B9F380D426}" srcOrd="0" destOrd="0" presId="urn:microsoft.com/office/officeart/2005/8/layout/process5"/>
+    <dgm:cxn modelId="{3A931FFD-FE51-4FB4-9141-1338E63A11FC}" type="presOf" srcId="{89B8FB94-E6DA-4188-81CA-405A0EC35B66}" destId="{B58D02F6-1EF2-4B82-9F68-9C69D8F12A2D}" srcOrd="1" destOrd="0" presId="urn:microsoft.com/office/officeart/2005/8/layout/process5"/>
     <dgm:cxn modelId="{4170A00F-742D-4A5C-9A69-6D9B0F4D2544}" srcId="{9CE7E2EE-03DD-4E1A-A532-FFC813509ABE}" destId="{11D51BCC-8A7E-4E1F-8CDC-4F735DC8FA8D}" srcOrd="7" destOrd="0" parTransId="{01ADF44D-50A4-4E88-9458-21304060AD7A}" sibTransId="{DA312030-BFD5-4D66-88A6-10BAF624F089}"/>
-    <dgm:cxn modelId="{2E4A6CEC-7F26-45EF-B618-0EDDF6BD14F4}" type="presOf" srcId="{8B214566-7C10-4E0F-8F78-4A198AEA0B30}" destId="{8AF3951A-D4C2-4721-9556-582B79C351ED}" srcOrd="1" destOrd="0" presId="urn:microsoft.com/office/officeart/2005/8/layout/process5"/>
-    <dgm:cxn modelId="{F35CE48E-E05E-42E3-8619-C15D7E97E2FA}" srcId="{9CE7E2EE-03DD-4E1A-A532-FFC813509ABE}" destId="{ED342D73-A267-4886-9A80-A6464BB10FAF}" srcOrd="1" destOrd="0" parTransId="{6E4325E6-8888-4243-8CE9-F057B2C926F3}" sibTransId="{8B214566-7C10-4E0F-8F78-4A198AEA0B30}"/>
-    <dgm:cxn modelId="{78715485-9E14-4B36-8228-7C8D1B7FD7FE}" type="presOf" srcId="{6A689321-C090-419D-9034-CA445195A401}" destId="{9F001E5F-4028-4BF3-8B44-2C6B77E86FAA}" srcOrd="1" destOrd="0" presId="urn:microsoft.com/office/officeart/2005/8/layout/process5"/>
-    <dgm:cxn modelId="{1C43B791-48BC-407A-98EF-1E1589EF4799}" type="presParOf" srcId="{9A40FF66-0181-420A-87A3-F65C5358D78C}" destId="{0E85D189-DE54-4D4D-B049-C4A9B71A75A6}" srcOrd="0" destOrd="0" presId="urn:microsoft.com/office/officeart/2005/8/layout/process5"/>
-    <dgm:cxn modelId="{575A329D-8AFC-4353-A304-7F747A5744C0}" type="presParOf" srcId="{9A40FF66-0181-420A-87A3-F65C5358D78C}" destId="{157355F4-2CE0-4EA2-84A5-7C789CC5C973}" srcOrd="1" destOrd="0" presId="urn:microsoft.com/office/officeart/2005/8/layout/process5"/>
-    <dgm:cxn modelId="{3A3F4B5B-FD1F-429D-BEF9-657ABBF49BD7}" type="presParOf" srcId="{157355F4-2CE0-4EA2-84A5-7C789CC5C973}" destId="{9F001E5F-4028-4BF3-8B44-2C6B77E86FAA}" srcOrd="0" destOrd="0" presId="urn:microsoft.com/office/officeart/2005/8/layout/process5"/>
-    <dgm:cxn modelId="{26B87473-FF1D-4E03-ABA0-9AFF6BC21112}" type="presParOf" srcId="{9A40FF66-0181-420A-87A3-F65C5358D78C}" destId="{086BC38D-F83E-4666-A142-88B9F380D426}" srcOrd="2" destOrd="0" presId="urn:microsoft.com/office/officeart/2005/8/layout/process5"/>
-    <dgm:cxn modelId="{32C7863A-6665-4D2F-80BA-6820DE06726E}" type="presParOf" srcId="{9A40FF66-0181-420A-87A3-F65C5358D78C}" destId="{14A4EEF3-4ECF-4F1C-A00A-F1A699AF55C6}" srcOrd="3" destOrd="0" presId="urn:microsoft.com/office/officeart/2005/8/layout/process5"/>
-    <dgm:cxn modelId="{E58889CB-4776-455A-A2A6-BA2C41FCFA16}" type="presParOf" srcId="{14A4EEF3-4ECF-4F1C-A00A-F1A699AF55C6}" destId="{8AF3951A-D4C2-4721-9556-582B79C351ED}" srcOrd="0" destOrd="0" presId="urn:microsoft.com/office/officeart/2005/8/layout/process5"/>
-    <dgm:cxn modelId="{B58A0A8B-CA21-4F77-84E7-76E546D7C271}" type="presParOf" srcId="{9A40FF66-0181-420A-87A3-F65C5358D78C}" destId="{4B0B7796-9420-4262-8099-E1CE8EB0B8FC}" srcOrd="4" destOrd="0" presId="urn:microsoft.com/office/officeart/2005/8/layout/process5"/>
-    <dgm:cxn modelId="{C017BF3B-8865-4B40-BC02-2B90A079B12F}" type="presParOf" srcId="{9A40FF66-0181-420A-87A3-F65C5358D78C}" destId="{D4304E72-166F-497E-BA1F-3486EC81E6AB}" srcOrd="5" destOrd="0" presId="urn:microsoft.com/office/officeart/2005/8/layout/process5"/>
-    <dgm:cxn modelId="{06295A9B-B557-4F39-AB94-16785E26B223}" type="presParOf" srcId="{D4304E72-166F-497E-BA1F-3486EC81E6AB}" destId="{64BD5B20-33D8-4646-A4A8-932ACD2DAD4B}" srcOrd="0" destOrd="0" presId="urn:microsoft.com/office/officeart/2005/8/layout/process5"/>
-    <dgm:cxn modelId="{9179AB60-E22A-4F37-848F-B2E6DFBAECC9}" type="presParOf" srcId="{9A40FF66-0181-420A-87A3-F65C5358D78C}" destId="{9E9C932C-4EED-4097-BFAC-62B323212C78}" srcOrd="6" destOrd="0" presId="urn:microsoft.com/office/officeart/2005/8/layout/process5"/>
-    <dgm:cxn modelId="{3D22BCF0-306B-4104-B498-DB208379998B}" type="presParOf" srcId="{9A40FF66-0181-420A-87A3-F65C5358D78C}" destId="{D184E6BE-0A74-4016-95E2-07C81FA6B44C}" srcOrd="7" destOrd="0" presId="urn:microsoft.com/office/officeart/2005/8/layout/process5"/>
-    <dgm:cxn modelId="{766206BE-6675-43C4-A1F6-1A9D8782E6B0}" type="presParOf" srcId="{D184E6BE-0A74-4016-95E2-07C81FA6B44C}" destId="{44EA96FA-030E-4A21-BBEA-7AE1DECC4704}" srcOrd="0" destOrd="0" presId="urn:microsoft.com/office/officeart/2005/8/layout/process5"/>
-    <dgm:cxn modelId="{E0EC402C-DCE8-413F-90F6-9F0A3A5DC1B6}" type="presParOf" srcId="{9A40FF66-0181-420A-87A3-F65C5358D78C}" destId="{F075908C-F448-4D5B-9846-DF1E57619A55}" srcOrd="8" destOrd="0" presId="urn:microsoft.com/office/officeart/2005/8/layout/process5"/>
-    <dgm:cxn modelId="{1E35D95B-DE7F-445E-91A3-FA025B29A1B6}" type="presParOf" srcId="{9A40FF66-0181-420A-87A3-F65C5358D78C}" destId="{A182E124-3DD0-4F5E-8104-2BE410A2735E}" srcOrd="9" destOrd="0" presId="urn:microsoft.com/office/officeart/2005/8/layout/process5"/>
-    <dgm:cxn modelId="{87F2DA9B-19D3-4E70-A44E-4E88CDAF6E52}" type="presParOf" srcId="{A182E124-3DD0-4F5E-8104-2BE410A2735E}" destId="{B58D02F6-1EF2-4B82-9F68-9C69D8F12A2D}" srcOrd="0" destOrd="0" presId="urn:microsoft.com/office/officeart/2005/8/layout/process5"/>
-    <dgm:cxn modelId="{B5293B96-CC82-4C03-8EB2-774E366ED7A6}" type="presParOf" srcId="{9A40FF66-0181-420A-87A3-F65C5358D78C}" destId="{8CD85989-8BFC-4E4D-A072-9BC8EFD94CC3}" srcOrd="10" destOrd="0" presId="urn:microsoft.com/office/officeart/2005/8/layout/process5"/>
-    <dgm:cxn modelId="{82D8E2FD-F586-45F9-8555-46A21A8E8541}" type="presParOf" srcId="{9A40FF66-0181-420A-87A3-F65C5358D78C}" destId="{68012194-1F26-45C8-84E4-8D3B8CBC2FCE}" srcOrd="11" destOrd="0" presId="urn:microsoft.com/office/officeart/2005/8/layout/process5"/>
-    <dgm:cxn modelId="{6C0DE5B9-3FCE-409D-8D9F-1A1B31437D64}" type="presParOf" srcId="{68012194-1F26-45C8-84E4-8D3B8CBC2FCE}" destId="{BE78406A-EB49-4810-8AA0-1C6E09195C57}" srcOrd="0" destOrd="0" presId="urn:microsoft.com/office/officeart/2005/8/layout/process5"/>
-    <dgm:cxn modelId="{D5A0A12D-0424-4CDC-AA4E-E98128679F28}" type="presParOf" srcId="{9A40FF66-0181-420A-87A3-F65C5358D78C}" destId="{952866D8-696E-4051-982D-DA24BB7CE69A}" srcOrd="12" destOrd="0" presId="urn:microsoft.com/office/officeart/2005/8/layout/process5"/>
-    <dgm:cxn modelId="{A9F24B7E-33CB-4330-B5F0-26FDCEE50EF9}" type="presParOf" srcId="{9A40FF66-0181-420A-87A3-F65C5358D78C}" destId="{B45E9129-5FEF-442B-9B93-854A6F743D41}" srcOrd="13" destOrd="0" presId="urn:microsoft.com/office/officeart/2005/8/layout/process5"/>
-    <dgm:cxn modelId="{A28CA5E8-9827-4E2C-8DD5-7FBBDCA2F896}" type="presParOf" srcId="{B45E9129-5FEF-442B-9B93-854A6F743D41}" destId="{A4AA1318-29A8-4A69-A52F-8061D4752930}" srcOrd="0" destOrd="0" presId="urn:microsoft.com/office/officeart/2005/8/layout/process5"/>
-    <dgm:cxn modelId="{046B1519-C9AC-4AEC-BDA5-50CF20904C26}" type="presParOf" srcId="{9A40FF66-0181-420A-87A3-F65C5358D78C}" destId="{9FE2DE8E-ED13-450A-8D4D-9D3479F976FC}" srcOrd="14" destOrd="0" presId="urn:microsoft.com/office/officeart/2005/8/layout/process5"/>
+    <dgm:cxn modelId="{F5F31712-34C8-4952-ACFD-A57C01A4C9FC}" type="presParOf" srcId="{9A40FF66-0181-420A-87A3-F65C5358D78C}" destId="{0E85D189-DE54-4D4D-B049-C4A9B71A75A6}" srcOrd="0" destOrd="0" presId="urn:microsoft.com/office/officeart/2005/8/layout/process5"/>
+    <dgm:cxn modelId="{E0C6A25E-AC38-4F63-888C-C0AB77CDCFA1}" type="presParOf" srcId="{9A40FF66-0181-420A-87A3-F65C5358D78C}" destId="{157355F4-2CE0-4EA2-84A5-7C789CC5C973}" srcOrd="1" destOrd="0" presId="urn:microsoft.com/office/officeart/2005/8/layout/process5"/>
+    <dgm:cxn modelId="{73A8DAB8-4D16-4C40-8160-6B5C7F920662}" type="presParOf" srcId="{157355F4-2CE0-4EA2-84A5-7C789CC5C973}" destId="{9F001E5F-4028-4BF3-8B44-2C6B77E86FAA}" srcOrd="0" destOrd="0" presId="urn:microsoft.com/office/officeart/2005/8/layout/process5"/>
+    <dgm:cxn modelId="{29899893-309E-4815-9F48-78C4C4060FE7}" type="presParOf" srcId="{9A40FF66-0181-420A-87A3-F65C5358D78C}" destId="{086BC38D-F83E-4666-A142-88B9F380D426}" srcOrd="2" destOrd="0" presId="urn:microsoft.com/office/officeart/2005/8/layout/process5"/>
+    <dgm:cxn modelId="{DDC9D938-DCC4-4343-9F9C-6813AB8E35CD}" type="presParOf" srcId="{9A40FF66-0181-420A-87A3-F65C5358D78C}" destId="{14A4EEF3-4ECF-4F1C-A00A-F1A699AF55C6}" srcOrd="3" destOrd="0" presId="urn:microsoft.com/office/officeart/2005/8/layout/process5"/>
+    <dgm:cxn modelId="{03E7DE71-F25D-4D12-92D3-FA8D9CB070F4}" type="presParOf" srcId="{14A4EEF3-4ECF-4F1C-A00A-F1A699AF55C6}" destId="{8AF3951A-D4C2-4721-9556-582B79C351ED}" srcOrd="0" destOrd="0" presId="urn:microsoft.com/office/officeart/2005/8/layout/process5"/>
+    <dgm:cxn modelId="{8A4F2C06-CFCA-4239-A751-3BB690D91719}" type="presParOf" srcId="{9A40FF66-0181-420A-87A3-F65C5358D78C}" destId="{4B0B7796-9420-4262-8099-E1CE8EB0B8FC}" srcOrd="4" destOrd="0" presId="urn:microsoft.com/office/officeart/2005/8/layout/process5"/>
+    <dgm:cxn modelId="{1CBE9A29-ACA3-41D5-A129-15415E212DD0}" type="presParOf" srcId="{9A40FF66-0181-420A-87A3-F65C5358D78C}" destId="{D4304E72-166F-497E-BA1F-3486EC81E6AB}" srcOrd="5" destOrd="0" presId="urn:microsoft.com/office/officeart/2005/8/layout/process5"/>
+    <dgm:cxn modelId="{E9F5D1DE-39F9-4E0F-932D-91C15EB3AC26}" type="presParOf" srcId="{D4304E72-166F-497E-BA1F-3486EC81E6AB}" destId="{64BD5B20-33D8-4646-A4A8-932ACD2DAD4B}" srcOrd="0" destOrd="0" presId="urn:microsoft.com/office/officeart/2005/8/layout/process5"/>
+    <dgm:cxn modelId="{A949FF69-E44A-4AFF-9743-4120ACEFBE68}" type="presParOf" srcId="{9A40FF66-0181-420A-87A3-F65C5358D78C}" destId="{9E9C932C-4EED-4097-BFAC-62B323212C78}" srcOrd="6" destOrd="0" presId="urn:microsoft.com/office/officeart/2005/8/layout/process5"/>
+    <dgm:cxn modelId="{78F39D19-29C0-4855-AC73-4690074F1D58}" type="presParOf" srcId="{9A40FF66-0181-420A-87A3-F65C5358D78C}" destId="{D184E6BE-0A74-4016-95E2-07C81FA6B44C}" srcOrd="7" destOrd="0" presId="urn:microsoft.com/office/officeart/2005/8/layout/process5"/>
+    <dgm:cxn modelId="{4271A5E1-7D31-409C-8237-33A65A9AD805}" type="presParOf" srcId="{D184E6BE-0A74-4016-95E2-07C81FA6B44C}" destId="{44EA96FA-030E-4A21-BBEA-7AE1DECC4704}" srcOrd="0" destOrd="0" presId="urn:microsoft.com/office/officeart/2005/8/layout/process5"/>
+    <dgm:cxn modelId="{0A1AF40C-22AC-44F2-8C8F-B5EAF0132E4A}" type="presParOf" srcId="{9A40FF66-0181-420A-87A3-F65C5358D78C}" destId="{F075908C-F448-4D5B-9846-DF1E57619A55}" srcOrd="8" destOrd="0" presId="urn:microsoft.com/office/officeart/2005/8/layout/process5"/>
+    <dgm:cxn modelId="{5A48F74A-897B-40F5-9D43-5FC311FA9CCD}" type="presParOf" srcId="{9A40FF66-0181-420A-87A3-F65C5358D78C}" destId="{A182E124-3DD0-4F5E-8104-2BE410A2735E}" srcOrd="9" destOrd="0" presId="urn:microsoft.com/office/officeart/2005/8/layout/process5"/>
+    <dgm:cxn modelId="{4590EB19-384B-4A75-8F88-4CD99DC25E4F}" type="presParOf" srcId="{A182E124-3DD0-4F5E-8104-2BE410A2735E}" destId="{B58D02F6-1EF2-4B82-9F68-9C69D8F12A2D}" srcOrd="0" destOrd="0" presId="urn:microsoft.com/office/officeart/2005/8/layout/process5"/>
+    <dgm:cxn modelId="{6A2C11E5-6702-4994-BEAF-99A8F2FAD7B6}" type="presParOf" srcId="{9A40FF66-0181-420A-87A3-F65C5358D78C}" destId="{8CD85989-8BFC-4E4D-A072-9BC8EFD94CC3}" srcOrd="10" destOrd="0" presId="urn:microsoft.com/office/officeart/2005/8/layout/process5"/>
+    <dgm:cxn modelId="{1E48BA53-42C7-48A5-897B-21A65AD7A472}" type="presParOf" srcId="{9A40FF66-0181-420A-87A3-F65C5358D78C}" destId="{68012194-1F26-45C8-84E4-8D3B8CBC2FCE}" srcOrd="11" destOrd="0" presId="urn:microsoft.com/office/officeart/2005/8/layout/process5"/>
+    <dgm:cxn modelId="{C88EC8DC-BAD4-4FE9-A9BD-021CE7257BE3}" type="presParOf" srcId="{68012194-1F26-45C8-84E4-8D3B8CBC2FCE}" destId="{BE78406A-EB49-4810-8AA0-1C6E09195C57}" srcOrd="0" destOrd="0" presId="urn:microsoft.com/office/officeart/2005/8/layout/process5"/>
+    <dgm:cxn modelId="{13556D98-92E8-4729-9710-2D0A8DBA8570}" type="presParOf" srcId="{9A40FF66-0181-420A-87A3-F65C5358D78C}" destId="{952866D8-696E-4051-982D-DA24BB7CE69A}" srcOrd="12" destOrd="0" presId="urn:microsoft.com/office/officeart/2005/8/layout/process5"/>
+    <dgm:cxn modelId="{BD5A0489-15A2-4D74-9524-A3DD53325FBD}" type="presParOf" srcId="{9A40FF66-0181-420A-87A3-F65C5358D78C}" destId="{B45E9129-5FEF-442B-9B93-854A6F743D41}" srcOrd="13" destOrd="0" presId="urn:microsoft.com/office/officeart/2005/8/layout/process5"/>
+    <dgm:cxn modelId="{2C025259-4970-4A07-B6E1-6335DAF5735A}" type="presParOf" srcId="{B45E9129-5FEF-442B-9B93-854A6F743D41}" destId="{A4AA1318-29A8-4A69-A52F-8061D4752930}" srcOrd="0" destOrd="0" presId="urn:microsoft.com/office/officeart/2005/8/layout/process5"/>
+    <dgm:cxn modelId="{99A43EC0-39C6-4264-B8F5-1A6EC14BB6A6}" type="presParOf" srcId="{9A40FF66-0181-420A-87A3-F65C5358D78C}" destId="{9FE2DE8E-ED13-450A-8D4D-9D3479F976FC}" srcOrd="14" destOrd="0" presId="urn:microsoft.com/office/officeart/2005/8/layout/process5"/>
   </dgm:cxnLst>
   <dgm:bg/>
   <dgm:whole/>

</xml_diff>